<commit_message>
Tân đẩy lên lần 2
</commit_message>
<xml_diff>
--- a/Word/Báo cáo.docx
+++ b/Word/Báo cáo.docx
@@ -9972,4439 +9972,6 @@
       <w:pPr>
         <w:pStyle w:val="5"/>
         <w:numPr>
-          <w:ilvl w:val="0"/>
-          <w:numId w:val="9"/>
-        </w:numPr>
-        <w:ind w:left="425" w:leftChars="0" w:hanging="425" w:firstLineChars="0"/>
-        <w:rPr>
-          <w:b/>
-        </w:rPr>
-      </w:pPr>
-      <w:r>
-        <w:rPr>
-          <w:b/>
-        </w:rPr>
-        <w:t>Quản lý sản phẩm</w:t>
-      </w:r>
-    </w:p>
-    <w:p>
-      <w:pPr>
-        <w:pStyle w:val="5"/>
-        <w:numPr>
-          <w:ilvl w:val="0"/>
-          <w:numId w:val="10"/>
-        </w:numPr>
-        <w:rPr>
-          <w:b/>
-        </w:rPr>
-      </w:pPr>
-      <w:r>
-        <w:rPr>
-          <w:b/>
-        </w:rPr>
-        <w:t>Thêm thông tin sản phầm</w:t>
-      </w:r>
-    </w:p>
-    <w:tbl>
-      <w:tblPr>
-        <w:tblStyle w:val="4"/>
-        <w:tblW w:w="9231" w:type="dxa"/>
-        <w:tblInd w:w="119" w:type="dxa"/>
-        <w:tblBorders>
-          <w:top w:val="single" w:color="auto" w:sz="4" w:space="0"/>
-          <w:left w:val="single" w:color="auto" w:sz="4" w:space="0"/>
-          <w:bottom w:val="single" w:color="auto" w:sz="4" w:space="0"/>
-          <w:right w:val="single" w:color="auto" w:sz="4" w:space="0"/>
-          <w:insideH w:val="single" w:color="auto" w:sz="4" w:space="0"/>
-          <w:insideV w:val="single" w:color="auto" w:sz="4" w:space="0"/>
-        </w:tblBorders>
-        <w:tblLayout w:type="fixed"/>
-        <w:tblCellMar>
-          <w:top w:w="0" w:type="dxa"/>
-          <w:left w:w="108" w:type="dxa"/>
-          <w:bottom w:w="0" w:type="dxa"/>
-          <w:right w:w="108" w:type="dxa"/>
-        </w:tblCellMar>
-      </w:tblPr>
-      <w:tblGrid>
-        <w:gridCol w:w="960"/>
-        <w:gridCol w:w="8271"/>
-      </w:tblGrid>
-      <w:tr>
-        <w:tblPrEx>
-          <w:tblBorders>
-            <w:top w:val="single" w:color="auto" w:sz="4" w:space="0"/>
-            <w:left w:val="single" w:color="auto" w:sz="4" w:space="0"/>
-            <w:bottom w:val="single" w:color="auto" w:sz="4" w:space="0"/>
-            <w:right w:val="single" w:color="auto" w:sz="4" w:space="0"/>
-            <w:insideH w:val="single" w:color="auto" w:sz="4" w:space="0"/>
-            <w:insideV w:val="single" w:color="auto" w:sz="4" w:space="0"/>
-          </w:tblBorders>
-          <w:tblLayout w:type="fixed"/>
-          <w:tblCellMar>
-            <w:top w:w="0" w:type="dxa"/>
-            <w:left w:w="108" w:type="dxa"/>
-            <w:bottom w:w="0" w:type="dxa"/>
-            <w:right w:w="108" w:type="dxa"/>
-          </w:tblCellMar>
-        </w:tblPrEx>
-        <w:tc>
-          <w:tcPr>
-            <w:tcW w:w="960" w:type="dxa"/>
-          </w:tcPr>
-          <w:p>
-            <w:pPr>
-              <w:keepNext w:val="0"/>
-              <w:keepLines w:val="0"/>
-              <w:widowControl/>
-              <w:suppressLineNumbers w:val="0"/>
-              <w:spacing w:before="0" w:beforeAutospacing="0" w:after="0" w:afterAutospacing="0" w:line="240" w:lineRule="auto"/>
-              <w:ind w:left="0" w:right="0"/>
-              <w:rPr>
-                <w:rFonts w:hint="eastAsia"/>
-              </w:rPr>
-            </w:pPr>
-            <w:r>
-              <w:rPr>
-                <w:rFonts w:hint="eastAsia"/>
-              </w:rPr>
-              <w:t>Mô tả</w:t>
-            </w:r>
-          </w:p>
-        </w:tc>
-        <w:tc>
-          <w:tcPr>
-            <w:tcW w:w="8271" w:type="dxa"/>
-          </w:tcPr>
-          <w:p>
-            <w:pPr>
-              <w:keepNext w:val="0"/>
-              <w:keepLines w:val="0"/>
-              <w:widowControl/>
-              <w:suppressLineNumbers w:val="0"/>
-              <w:spacing w:before="0" w:beforeAutospacing="0" w:after="0" w:afterAutospacing="0" w:line="240" w:lineRule="auto"/>
-              <w:ind w:left="0" w:right="0"/>
-              <w:rPr>
-                <w:rFonts w:hint="default" w:ascii="Times New Roman" w:hAnsi="Times New Roman" w:cs="Times New Roman"/>
-                <w:lang w:val="en-US"/>
-              </w:rPr>
-            </w:pPr>
-            <w:r>
-              <w:rPr>
-                <w:rFonts w:hint="default" w:ascii="Times New Roman" w:hAnsi="Times New Roman" w:cs="Times New Roman"/>
-              </w:rPr>
-              <w:t>Quá trình khi đăng nhập vào hệ thống quản trị của ứng dụng sẽ được hiển</w:t>
-            </w:r>
-            <w:r>
-              <w:rPr>
-                <w:rFonts w:hint="default" w:ascii="Times New Roman" w:hAnsi="Times New Roman" w:cs="Times New Roman"/>
-                <w:lang w:val="en-US"/>
-              </w:rPr>
-              <w:t xml:space="preserve"> </w:t>
-            </w:r>
-            <w:r>
-              <w:rPr>
-                <w:rFonts w:hint="default" w:ascii="Times New Roman" w:hAnsi="Times New Roman" w:cs="Times New Roman"/>
-              </w:rPr>
-              <w:t>thị danh sách các chức năng, khi nhấn vào chức năng quản lý sản phẩm và</w:t>
-            </w:r>
-            <w:r>
-              <w:rPr>
-                <w:rFonts w:hint="default" w:ascii="Times New Roman" w:hAnsi="Times New Roman" w:cs="Times New Roman"/>
-                <w:lang w:val="en-US"/>
-              </w:rPr>
-              <w:t xml:space="preserve"> </w:t>
-            </w:r>
-            <w:r>
-              <w:rPr>
-                <w:rFonts w:hint="default" w:ascii="Times New Roman" w:hAnsi="Times New Roman" w:cs="Times New Roman"/>
-              </w:rPr>
-              <w:t>chọn chức năng</w:t>
-            </w:r>
-            <w:r>
-              <w:rPr>
-                <w:rFonts w:hint="default" w:ascii="Times New Roman" w:hAnsi="Times New Roman" w:cs="Times New Roman"/>
-                <w:lang w:val="en-US"/>
-              </w:rPr>
-              <w:t xml:space="preserve"> </w:t>
-            </w:r>
-            <w:r>
-              <w:rPr>
-                <w:rFonts w:hint="default" w:ascii="Times New Roman" w:hAnsi="Times New Roman" w:cs="Times New Roman"/>
-              </w:rPr>
-              <w:t>thêm sản phẩm thì màn hình thêm sản phẩm sẽ được hiển</w:t>
-            </w:r>
-            <w:r>
-              <w:rPr>
-                <w:rFonts w:hint="default" w:ascii="Times New Roman" w:hAnsi="Times New Roman" w:cs="Times New Roman"/>
-                <w:lang w:val="en-US"/>
-              </w:rPr>
-              <w:t xml:space="preserve"> </w:t>
-            </w:r>
-            <w:r>
-              <w:rPr>
-                <w:rFonts w:hint="default" w:ascii="Times New Roman" w:hAnsi="Times New Roman" w:cs="Times New Roman"/>
-              </w:rPr>
-              <w:t>thị ra cho người dùng, tại đây quản trị viên sẽ nhập đầy đủ thông tin liên</w:t>
-            </w:r>
-            <w:r>
-              <w:rPr>
-                <w:rFonts w:hint="default" w:ascii="Times New Roman" w:hAnsi="Times New Roman" w:cs="Times New Roman"/>
-                <w:lang w:val="en-US"/>
-              </w:rPr>
-              <w:t xml:space="preserve"> quan đến sản phẩm mà form thiết kế yêu cầu (Hình ảnh sản phẩm, mã sản phẩm giá sản phẩm, danh mục sản phẩm, nhà sản xuất, địa chỉ mua hàng, mô tả về sản phẩm ). Sau khi nhập xong thông tin người dùng nhấn nút thêm sản phẩm, hệ thống sẽ kiểm tra dữ liệu đã được nhập đầy đủ chưa, nếu chưa thì thông báo dữ liệu nhập vào chưa đầy đủ, nếu nhập đầy đủ thì hệ thống sẽ thêm mới sản phẩm vào cơ sở dữ liệu và hiển thị thông báo thành công</w:t>
-            </w:r>
-          </w:p>
-        </w:tc>
-      </w:tr>
-      <w:tr>
-        <w:tblPrEx>
-          <w:tblBorders>
-            <w:top w:val="single" w:color="auto" w:sz="4" w:space="0"/>
-            <w:left w:val="single" w:color="auto" w:sz="4" w:space="0"/>
-            <w:bottom w:val="single" w:color="auto" w:sz="4" w:space="0"/>
-            <w:right w:val="single" w:color="auto" w:sz="4" w:space="0"/>
-            <w:insideH w:val="single" w:color="auto" w:sz="4" w:space="0"/>
-            <w:insideV w:val="single" w:color="auto" w:sz="4" w:space="0"/>
-          </w:tblBorders>
-          <w:tblLayout w:type="fixed"/>
-          <w:tblCellMar>
-            <w:top w:w="0" w:type="dxa"/>
-            <w:left w:w="108" w:type="dxa"/>
-            <w:bottom w:w="0" w:type="dxa"/>
-            <w:right w:w="108" w:type="dxa"/>
-          </w:tblCellMar>
-        </w:tblPrEx>
-        <w:trPr>
-          <w:trHeight w:val="523" w:hRule="atLeast"/>
-        </w:trPr>
-        <w:tc>
-          <w:tcPr>
-            <w:tcW w:w="960" w:type="dxa"/>
-          </w:tcPr>
-          <w:p>
-            <w:pPr>
-              <w:keepNext w:val="0"/>
-              <w:keepLines w:val="0"/>
-              <w:widowControl/>
-              <w:suppressLineNumbers w:val="0"/>
-              <w:spacing w:before="0" w:beforeAutospacing="0" w:after="0" w:afterAutospacing="0" w:line="240" w:lineRule="auto"/>
-              <w:ind w:left="0" w:right="0"/>
-              <w:rPr>
-                <w:rFonts w:hint="eastAsia"/>
-                <w:b w:val="0"/>
-                <w:bCs/>
-                <w:lang w:val="en-US"/>
-              </w:rPr>
-            </w:pPr>
-            <w:r>
-              <w:rPr>
-                <w:rFonts w:hint="eastAsia"/>
-                <w:b w:val="0"/>
-                <w:bCs/>
-                <w:lang w:val="en-US"/>
-              </w:rPr>
-              <w:t>Đầu vào</w:t>
-            </w:r>
-          </w:p>
-        </w:tc>
-        <w:tc>
-          <w:tcPr>
-            <w:tcW w:w="8271" w:type="dxa"/>
-          </w:tcPr>
-          <w:p>
-            <w:pPr>
-              <w:keepNext w:val="0"/>
-              <w:keepLines w:val="0"/>
-              <w:widowControl/>
-              <w:suppressLineNumbers w:val="0"/>
-              <w:spacing w:before="0" w:beforeAutospacing="0" w:after="0" w:afterAutospacing="0" w:line="240" w:lineRule="auto"/>
-              <w:ind w:left="0" w:right="0"/>
-              <w:rPr>
-                <w:rFonts w:hint="default" w:ascii="Times New Roman" w:hAnsi="Times New Roman" w:cs="Times New Roman"/>
-                <w:b/>
-              </w:rPr>
-            </w:pPr>
-            <w:r>
-              <w:rPr>
-                <w:rFonts w:hint="default" w:ascii="Times New Roman" w:hAnsi="Times New Roman" w:cs="Times New Roman"/>
-                <w:b w:val="0"/>
-                <w:bCs/>
-              </w:rPr>
-              <w:t>Quản trị nhập thông tin cần thiết cho sản phẩm mới: hình ảnh sản phẩm, giá</w:t>
-            </w:r>
-            <w:r>
-              <w:rPr>
-                <w:rFonts w:hint="default" w:ascii="Times New Roman" w:hAnsi="Times New Roman" w:cs="Times New Roman"/>
-                <w:b w:val="0"/>
-                <w:bCs/>
-                <w:lang w:val="en-US"/>
-              </w:rPr>
-              <w:t xml:space="preserve"> </w:t>
-            </w:r>
-            <w:r>
-              <w:rPr>
-                <w:rFonts w:hint="default" w:ascii="Times New Roman" w:hAnsi="Times New Roman" w:cs="Times New Roman"/>
-                <w:b w:val="0"/>
-                <w:bCs/>
-              </w:rPr>
-              <w:t>sản</w:t>
-            </w:r>
-            <w:r>
-              <w:rPr>
-                <w:rFonts w:hint="default" w:ascii="Times New Roman" w:hAnsi="Times New Roman" w:cs="Times New Roman"/>
-                <w:b w:val="0"/>
-                <w:bCs/>
-                <w:lang w:val="en-US"/>
-              </w:rPr>
-              <w:t xml:space="preserve"> </w:t>
-            </w:r>
-            <w:r>
-              <w:rPr>
-                <w:rFonts w:hint="default" w:ascii="Times New Roman" w:hAnsi="Times New Roman" w:cs="Times New Roman"/>
-                <w:b w:val="0"/>
-                <w:bCs/>
-              </w:rPr>
-              <w:t>phẩm, danh mục sản phẩm, nhà sản xuất,  mô tả về sảnphẩm</w:t>
-            </w:r>
-          </w:p>
-        </w:tc>
-      </w:tr>
-      <w:tr>
-        <w:tblPrEx>
-          <w:tblBorders>
-            <w:top w:val="single" w:color="auto" w:sz="4" w:space="0"/>
-            <w:left w:val="single" w:color="auto" w:sz="4" w:space="0"/>
-            <w:bottom w:val="single" w:color="auto" w:sz="4" w:space="0"/>
-            <w:right w:val="single" w:color="auto" w:sz="4" w:space="0"/>
-            <w:insideH w:val="single" w:color="auto" w:sz="4" w:space="0"/>
-            <w:insideV w:val="single" w:color="auto" w:sz="4" w:space="0"/>
-          </w:tblBorders>
-          <w:tblLayout w:type="fixed"/>
-          <w:tblCellMar>
-            <w:top w:w="0" w:type="dxa"/>
-            <w:left w:w="108" w:type="dxa"/>
-            <w:bottom w:w="0" w:type="dxa"/>
-            <w:right w:w="108" w:type="dxa"/>
-          </w:tblCellMar>
-        </w:tblPrEx>
-        <w:tc>
-          <w:tcPr>
-            <w:tcW w:w="960" w:type="dxa"/>
-          </w:tcPr>
-          <w:p>
-            <w:pPr>
-              <w:keepNext w:val="0"/>
-              <w:keepLines w:val="0"/>
-              <w:widowControl/>
-              <w:suppressLineNumbers w:val="0"/>
-              <w:spacing w:before="0" w:beforeAutospacing="0" w:after="0" w:afterAutospacing="0" w:line="240" w:lineRule="auto"/>
-              <w:ind w:left="0" w:right="0"/>
-              <w:rPr>
-                <w:rFonts w:hint="eastAsia"/>
-                <w:b w:val="0"/>
-                <w:bCs/>
-                <w:lang w:val="en-US"/>
-              </w:rPr>
-            </w:pPr>
-            <w:r>
-              <w:rPr>
-                <w:rFonts w:hint="eastAsia"/>
-                <w:b w:val="0"/>
-                <w:bCs/>
-                <w:lang w:val="en-US"/>
-              </w:rPr>
-              <w:t>Xử lý</w:t>
-            </w:r>
-          </w:p>
-        </w:tc>
-        <w:tc>
-          <w:tcPr>
-            <w:tcW w:w="8271" w:type="dxa"/>
-          </w:tcPr>
-          <w:p>
-            <w:pPr>
-              <w:keepNext w:val="0"/>
-              <w:keepLines w:val="0"/>
-              <w:widowControl/>
-              <w:suppressLineNumbers w:val="0"/>
-              <w:spacing w:before="0" w:beforeAutospacing="0" w:after="0" w:afterAutospacing="0" w:line="240" w:lineRule="auto"/>
-              <w:ind w:left="0" w:right="0"/>
-              <w:rPr>
-                <w:rFonts w:hint="default" w:ascii="Times New Roman" w:hAnsi="Times New Roman" w:cs="Times New Roman"/>
-                <w:b/>
-              </w:rPr>
-            </w:pPr>
-            <w:r>
-              <w:rPr>
-                <w:rFonts w:hint="default" w:ascii="Times New Roman" w:hAnsi="Times New Roman" w:cs="Times New Roman"/>
-                <w:b w:val="0"/>
-                <w:bCs/>
-              </w:rPr>
-              <w:t>Hệ thống sẽ kiểm tra dữ liệu đã được nhập đầy đủ chưa, nếu chưa thì</w:t>
-            </w:r>
-            <w:r>
-              <w:rPr>
-                <w:rFonts w:hint="default" w:ascii="Times New Roman" w:hAnsi="Times New Roman" w:cs="Times New Roman"/>
-                <w:b w:val="0"/>
-                <w:bCs/>
-                <w:lang w:val="en-US"/>
-              </w:rPr>
-              <w:t xml:space="preserve"> </w:t>
-            </w:r>
-            <w:r>
-              <w:rPr>
-                <w:rFonts w:hint="default" w:ascii="Times New Roman" w:hAnsi="Times New Roman" w:cs="Times New Roman"/>
-                <w:b w:val="0"/>
-                <w:bCs/>
-              </w:rPr>
-              <w:t>thông báo dữ liệu nhập vào chưa đầy đủ, nếu nhập đầy đủ thì hệ thống sẽ</w:t>
-            </w:r>
-            <w:r>
-              <w:rPr>
-                <w:rFonts w:hint="default" w:ascii="Times New Roman" w:hAnsi="Times New Roman" w:cs="Times New Roman"/>
-                <w:b w:val="0"/>
-                <w:bCs/>
-                <w:lang w:val="en-US"/>
-              </w:rPr>
-              <w:t xml:space="preserve"> </w:t>
-            </w:r>
-            <w:r>
-              <w:rPr>
-                <w:rFonts w:hint="default" w:ascii="Times New Roman" w:hAnsi="Times New Roman" w:cs="Times New Roman"/>
-                <w:b w:val="0"/>
-                <w:bCs/>
-              </w:rPr>
-              <w:t>thêm mới sản phẩm vào cơ sở dữ liệu và hiển thị thông báo thành công.</w:t>
-            </w:r>
-          </w:p>
-        </w:tc>
-      </w:tr>
-      <w:tr>
-        <w:tblPrEx>
-          <w:tblBorders>
-            <w:top w:val="single" w:color="auto" w:sz="4" w:space="0"/>
-            <w:left w:val="single" w:color="auto" w:sz="4" w:space="0"/>
-            <w:bottom w:val="single" w:color="auto" w:sz="4" w:space="0"/>
-            <w:right w:val="single" w:color="auto" w:sz="4" w:space="0"/>
-            <w:insideH w:val="single" w:color="auto" w:sz="4" w:space="0"/>
-            <w:insideV w:val="single" w:color="auto" w:sz="4" w:space="0"/>
-          </w:tblBorders>
-          <w:tblLayout w:type="fixed"/>
-          <w:tblCellMar>
-            <w:top w:w="0" w:type="dxa"/>
-            <w:left w:w="108" w:type="dxa"/>
-            <w:bottom w:w="0" w:type="dxa"/>
-            <w:right w:w="108" w:type="dxa"/>
-          </w:tblCellMar>
-        </w:tblPrEx>
-        <w:tc>
-          <w:tcPr>
-            <w:tcW w:w="960" w:type="dxa"/>
-          </w:tcPr>
-          <w:p>
-            <w:pPr>
-              <w:keepNext w:val="0"/>
-              <w:keepLines w:val="0"/>
-              <w:widowControl/>
-              <w:suppressLineNumbers w:val="0"/>
-              <w:spacing w:before="0" w:beforeAutospacing="0" w:after="0" w:afterAutospacing="0" w:line="240" w:lineRule="auto"/>
-              <w:ind w:left="0" w:right="0"/>
-              <w:rPr>
-                <w:rFonts w:hint="eastAsia"/>
-                <w:b w:val="0"/>
-                <w:bCs/>
-                <w:lang w:val="en-US"/>
-              </w:rPr>
-            </w:pPr>
-            <w:r>
-              <w:rPr>
-                <w:rFonts w:hint="eastAsia"/>
-                <w:b w:val="0"/>
-                <w:bCs/>
-                <w:lang w:val="en-US"/>
-              </w:rPr>
-              <w:t xml:space="preserve"> Đầu ra</w:t>
-            </w:r>
-          </w:p>
-        </w:tc>
-        <w:tc>
-          <w:tcPr>
-            <w:tcW w:w="8271" w:type="dxa"/>
-          </w:tcPr>
-          <w:p>
-            <w:pPr>
-              <w:keepNext w:val="0"/>
-              <w:keepLines w:val="0"/>
-              <w:widowControl/>
-              <w:suppressLineNumbers w:val="0"/>
-              <w:spacing w:before="0" w:beforeAutospacing="0" w:after="0" w:afterAutospacing="0" w:line="240" w:lineRule="auto"/>
-              <w:ind w:left="0" w:right="0"/>
-              <w:rPr>
-                <w:rFonts w:hint="default" w:ascii="Times New Roman" w:hAnsi="Times New Roman" w:cs="Times New Roman"/>
-                <w:b w:val="0"/>
-                <w:bCs/>
-                <w:lang w:val="en-US"/>
-              </w:rPr>
-            </w:pPr>
-            <w:r>
-              <w:rPr>
-                <w:rFonts w:hint="default" w:ascii="Times New Roman" w:hAnsi="Times New Roman" w:cs="Times New Roman"/>
-                <w:b w:val="0"/>
-                <w:bCs/>
-                <w:lang w:val="en-US"/>
-              </w:rPr>
-              <w:t>Hiện thị thông báo thành công</w:t>
-            </w:r>
-          </w:p>
-        </w:tc>
-      </w:tr>
-    </w:tbl>
-    <w:p>
-      <w:pPr>
-        <w:ind w:left="360"/>
-        <w:rPr>
-          <w:b/>
-          <w:lang w:val="en-US"/>
-        </w:rPr>
-      </w:pPr>
-    </w:p>
-    <w:p>
-      <w:pPr>
-        <w:numPr>
-          <w:ilvl w:val="0"/>
-          <w:numId w:val="10"/>
-        </w:numPr>
-        <w:ind w:left="720" w:leftChars="0" w:hanging="360" w:firstLineChars="0"/>
-        <w:rPr>
-          <w:b/>
-          <w:lang w:val="en-US"/>
-        </w:rPr>
-      </w:pPr>
-      <w:r>
-        <w:rPr>
-          <w:b/>
-          <w:lang w:val="en-US"/>
-        </w:rPr>
-        <w:t>Sửa thông tin sản phẩm</w:t>
-      </w:r>
-    </w:p>
-    <w:tbl>
-      <w:tblPr>
-        <w:tblStyle w:val="4"/>
-        <w:tblW w:w="9576" w:type="dxa"/>
-        <w:tblInd w:w="0" w:type="dxa"/>
-        <w:tblBorders>
-          <w:top w:val="single" w:color="auto" w:sz="4" w:space="0"/>
-          <w:left w:val="single" w:color="auto" w:sz="4" w:space="0"/>
-          <w:bottom w:val="single" w:color="auto" w:sz="4" w:space="0"/>
-          <w:right w:val="single" w:color="auto" w:sz="4" w:space="0"/>
-          <w:insideH w:val="single" w:color="auto" w:sz="4" w:space="0"/>
-          <w:insideV w:val="single" w:color="auto" w:sz="4" w:space="0"/>
-        </w:tblBorders>
-        <w:tblLayout w:type="fixed"/>
-        <w:tblCellMar>
-          <w:top w:w="0" w:type="dxa"/>
-          <w:left w:w="108" w:type="dxa"/>
-          <w:bottom w:w="0" w:type="dxa"/>
-          <w:right w:w="108" w:type="dxa"/>
-        </w:tblCellMar>
-      </w:tblPr>
-      <w:tblGrid>
-        <w:gridCol w:w="1090"/>
-        <w:gridCol w:w="8486"/>
-      </w:tblGrid>
-      <w:tr>
-        <w:tblPrEx>
-          <w:tblBorders>
-            <w:top w:val="single" w:color="auto" w:sz="4" w:space="0"/>
-            <w:left w:val="single" w:color="auto" w:sz="4" w:space="0"/>
-            <w:bottom w:val="single" w:color="auto" w:sz="4" w:space="0"/>
-            <w:right w:val="single" w:color="auto" w:sz="4" w:space="0"/>
-            <w:insideH w:val="single" w:color="auto" w:sz="4" w:space="0"/>
-            <w:insideV w:val="single" w:color="auto" w:sz="4" w:space="0"/>
-          </w:tblBorders>
-          <w:tblLayout w:type="fixed"/>
-          <w:tblCellMar>
-            <w:top w:w="0" w:type="dxa"/>
-            <w:left w:w="108" w:type="dxa"/>
-            <w:bottom w:w="0" w:type="dxa"/>
-            <w:right w:w="108" w:type="dxa"/>
-          </w:tblCellMar>
-        </w:tblPrEx>
-        <w:tc>
-          <w:tcPr>
-            <w:tcW w:w="1090" w:type="dxa"/>
-          </w:tcPr>
-          <w:p>
-            <w:pPr>
-              <w:keepNext w:val="0"/>
-              <w:keepLines w:val="0"/>
-              <w:widowControl/>
-              <w:numPr>
-                <w:ilvl w:val="0"/>
-                <w:numId w:val="0"/>
-              </w:numPr>
-              <w:suppressLineNumbers w:val="0"/>
-              <w:spacing w:before="0" w:beforeAutospacing="0" w:after="160" w:afterAutospacing="0" w:line="259" w:lineRule="auto"/>
-              <w:ind w:left="0" w:right="0"/>
-              <w:rPr>
-                <w:rFonts w:hint="eastAsia"/>
-                <w:b w:val="0"/>
-                <w:bCs/>
-                <w:vertAlign w:val="baseline"/>
-                <w:lang w:val="en-US"/>
-              </w:rPr>
-            </w:pPr>
-            <w:r>
-              <w:rPr>
-                <w:rFonts w:hint="eastAsia"/>
-                <w:b w:val="0"/>
-                <w:bCs/>
-                <w:vertAlign w:val="baseline"/>
-                <w:lang w:val="en-US"/>
-              </w:rPr>
-              <w:t>Mô tả</w:t>
-            </w:r>
-          </w:p>
-        </w:tc>
-        <w:tc>
-          <w:tcPr>
-            <w:tcW w:w="8486" w:type="dxa"/>
-          </w:tcPr>
-          <w:p>
-            <w:pPr>
-              <w:keepNext w:val="0"/>
-              <w:keepLines w:val="0"/>
-              <w:widowControl/>
-              <w:numPr>
-                <w:ilvl w:val="0"/>
-                <w:numId w:val="0"/>
-              </w:numPr>
-              <w:suppressLineNumbers w:val="0"/>
-              <w:spacing w:before="0" w:beforeAutospacing="0" w:after="160" w:afterAutospacing="0" w:line="259" w:lineRule="auto"/>
-              <w:ind w:left="0" w:right="0"/>
-              <w:rPr>
-                <w:rFonts w:hint="eastAsia"/>
-                <w:b/>
-                <w:vertAlign w:val="baseline"/>
-                <w:lang w:val="en-US"/>
-              </w:rPr>
-            </w:pPr>
-            <w:r>
-              <w:rPr>
-                <w:rFonts w:hint="default" w:ascii="Times New Roman" w:hAnsi="Times New Roman" w:cs="Times New Roman"/>
-                <w:b w:val="0"/>
-                <w:bCs/>
-                <w:vertAlign w:val="baseline"/>
-                <w:lang w:val="en-US"/>
-              </w:rPr>
-              <w:t>Quá trình khi đăng nhập vào hệ thống quản trị của ứng dụng sẽ được hiển thị danh sách các chức năng, khi nhấn vào chức năng quản lý sản phẩm, danh sách các sản phẩm sẽ được hiển thị, tại mỗi sản phẩm sẽ có chức năng sửa hoặc xóa ở ngay phía bên cạnh, khi người dùng nhấn vào chức năng sửa sản phẩm, màn hình sửa sản phẩm sẽ được hiển thị. Tại đây người dùng có thể sửa nội dung thông tin liên quan đến sản phẩm mà người dùng vừa chọn (Hình ảnh sản phẩm, mã sản phẩm, giá sản phẩm, danh mục sản phẩm, nhà sản xuất, mô tả về sản phẩm). Sau khi nhập xong thông tin người dùng nhấn nút lưu sản phẩm, hệ thống sẽ kiểm tra dữ liệu đã được nhập đầy đủ chưa, nếu chưa thì thông báo dữ liệu nhập vào chưa đầy đủ, nếu nhập đầy đủ thì hệ thống sẽ cập nhật nội dung vào cơ sở dữ liệu và hiển thị thông báo thành công, sau đó chuyển về tran</w:t>
-            </w:r>
-            <w:r>
-              <w:rPr>
-                <w:rFonts w:hint="default"/>
-                <w:b w:val="0"/>
-                <w:bCs/>
-                <w:vertAlign w:val="baseline"/>
-                <w:lang w:val="en-US"/>
-              </w:rPr>
-              <w:t>g quản lý sản phẩm.</w:t>
-            </w:r>
-          </w:p>
-        </w:tc>
-      </w:tr>
-      <w:tr>
-        <w:tblPrEx>
-          <w:tblBorders>
-            <w:top w:val="single" w:color="auto" w:sz="4" w:space="0"/>
-            <w:left w:val="single" w:color="auto" w:sz="4" w:space="0"/>
-            <w:bottom w:val="single" w:color="auto" w:sz="4" w:space="0"/>
-            <w:right w:val="single" w:color="auto" w:sz="4" w:space="0"/>
-            <w:insideH w:val="single" w:color="auto" w:sz="4" w:space="0"/>
-            <w:insideV w:val="single" w:color="auto" w:sz="4" w:space="0"/>
-          </w:tblBorders>
-          <w:tblLayout w:type="fixed"/>
-          <w:tblCellMar>
-            <w:top w:w="0" w:type="dxa"/>
-            <w:left w:w="108" w:type="dxa"/>
-            <w:bottom w:w="0" w:type="dxa"/>
-            <w:right w:w="108" w:type="dxa"/>
-          </w:tblCellMar>
-        </w:tblPrEx>
-        <w:tc>
-          <w:tcPr>
-            <w:tcW w:w="1090" w:type="dxa"/>
-          </w:tcPr>
-          <w:p>
-            <w:pPr>
-              <w:keepNext w:val="0"/>
-              <w:keepLines w:val="0"/>
-              <w:widowControl/>
-              <w:numPr>
-                <w:ilvl w:val="0"/>
-                <w:numId w:val="0"/>
-              </w:numPr>
-              <w:suppressLineNumbers w:val="0"/>
-              <w:spacing w:before="0" w:beforeAutospacing="0" w:after="160" w:afterAutospacing="0" w:line="259" w:lineRule="auto"/>
-              <w:ind w:left="0" w:right="0"/>
-              <w:rPr>
-                <w:rFonts w:hint="eastAsia"/>
-                <w:b w:val="0"/>
-                <w:bCs/>
-                <w:vertAlign w:val="baseline"/>
-                <w:lang w:val="en-US"/>
-              </w:rPr>
-            </w:pPr>
-            <w:r>
-              <w:rPr>
-                <w:rFonts w:hint="eastAsia"/>
-                <w:b w:val="0"/>
-                <w:bCs/>
-                <w:vertAlign w:val="baseline"/>
-                <w:lang w:val="en-US"/>
-              </w:rPr>
-              <w:t xml:space="preserve">Đầu vào </w:t>
-            </w:r>
-          </w:p>
-        </w:tc>
-        <w:tc>
-          <w:tcPr>
-            <w:tcW w:w="8486" w:type="dxa"/>
-          </w:tcPr>
-          <w:p>
-            <w:pPr>
-              <w:keepNext w:val="0"/>
-              <w:keepLines w:val="0"/>
-              <w:widowControl/>
-              <w:numPr>
-                <w:ilvl w:val="0"/>
-                <w:numId w:val="0"/>
-              </w:numPr>
-              <w:suppressLineNumbers w:val="0"/>
-              <w:spacing w:before="0" w:beforeAutospacing="0" w:after="160" w:afterAutospacing="0" w:line="259" w:lineRule="auto"/>
-              <w:ind w:left="0" w:right="0"/>
-              <w:rPr>
-                <w:rFonts w:hint="eastAsia"/>
-                <w:b/>
-                <w:vertAlign w:val="baseline"/>
-                <w:lang w:val="en-US"/>
-              </w:rPr>
-            </w:pPr>
-            <w:r>
-              <w:rPr>
-                <w:rFonts w:hint="default" w:ascii="Times New Roman" w:hAnsi="Times New Roman" w:cs="Times New Roman"/>
-                <w:b w:val="0"/>
-                <w:bCs/>
-                <w:vertAlign w:val="baseline"/>
-                <w:lang w:val="en-US"/>
-              </w:rPr>
-              <w:t>Người dùng chọn sản phẩm cần sửa, nhấn vào chức năng sửa sản phẩm và chỉnh sửa các thông tin cần thiết cho sản phẩm được chọn</w:t>
-            </w:r>
-          </w:p>
-        </w:tc>
-      </w:tr>
-      <w:tr>
-        <w:tblPrEx>
-          <w:tblBorders>
-            <w:top w:val="single" w:color="auto" w:sz="4" w:space="0"/>
-            <w:left w:val="single" w:color="auto" w:sz="4" w:space="0"/>
-            <w:bottom w:val="single" w:color="auto" w:sz="4" w:space="0"/>
-            <w:right w:val="single" w:color="auto" w:sz="4" w:space="0"/>
-            <w:insideH w:val="single" w:color="auto" w:sz="4" w:space="0"/>
-            <w:insideV w:val="single" w:color="auto" w:sz="4" w:space="0"/>
-          </w:tblBorders>
-          <w:tblLayout w:type="fixed"/>
-          <w:tblCellMar>
-            <w:top w:w="0" w:type="dxa"/>
-            <w:left w:w="108" w:type="dxa"/>
-            <w:bottom w:w="0" w:type="dxa"/>
-            <w:right w:w="108" w:type="dxa"/>
-          </w:tblCellMar>
-        </w:tblPrEx>
-        <w:tc>
-          <w:tcPr>
-            <w:tcW w:w="1090" w:type="dxa"/>
-          </w:tcPr>
-          <w:p>
-            <w:pPr>
-              <w:keepNext w:val="0"/>
-              <w:keepLines w:val="0"/>
-              <w:widowControl/>
-              <w:numPr>
-                <w:ilvl w:val="0"/>
-                <w:numId w:val="0"/>
-              </w:numPr>
-              <w:suppressLineNumbers w:val="0"/>
-              <w:spacing w:before="0" w:beforeAutospacing="0" w:after="160" w:afterAutospacing="0" w:line="259" w:lineRule="auto"/>
-              <w:ind w:left="0" w:right="0"/>
-              <w:rPr>
-                <w:rFonts w:hint="eastAsia"/>
-                <w:b w:val="0"/>
-                <w:bCs/>
-                <w:vertAlign w:val="baseline"/>
-                <w:lang w:val="en-US"/>
-              </w:rPr>
-            </w:pPr>
-            <w:r>
-              <w:rPr>
-                <w:rFonts w:hint="eastAsia"/>
-                <w:b w:val="0"/>
-                <w:bCs/>
-                <w:vertAlign w:val="baseline"/>
-                <w:lang w:val="en-US"/>
-              </w:rPr>
-              <w:t>Xử lý</w:t>
-            </w:r>
-          </w:p>
-        </w:tc>
-        <w:tc>
-          <w:tcPr>
-            <w:tcW w:w="8486" w:type="dxa"/>
-          </w:tcPr>
-          <w:p>
-            <w:pPr>
-              <w:keepNext w:val="0"/>
-              <w:keepLines w:val="0"/>
-              <w:widowControl/>
-              <w:numPr>
-                <w:ilvl w:val="0"/>
-                <w:numId w:val="0"/>
-              </w:numPr>
-              <w:suppressLineNumbers w:val="0"/>
-              <w:spacing w:before="0" w:beforeAutospacing="0" w:after="160" w:afterAutospacing="0" w:line="259" w:lineRule="auto"/>
-              <w:ind w:left="0" w:right="0"/>
-              <w:rPr>
-                <w:rFonts w:hint="eastAsia"/>
-                <w:b/>
-                <w:vertAlign w:val="baseline"/>
-                <w:lang w:val="en-US"/>
-              </w:rPr>
-            </w:pPr>
-            <w:r>
-              <w:rPr>
-                <w:rFonts w:hint="default"/>
-                <w:b w:val="0"/>
-                <w:bCs/>
-                <w:vertAlign w:val="baseline"/>
-                <w:lang w:val="en-US"/>
-              </w:rPr>
-              <w:t>Sau khi nhập xong thông tin người dùng nhấn nút sửa sản phẩm, hệ thống sẽ kiểm tra dữ liệu đã được nhập đầy đủ chưa, nếu chưa thì thông báo dữ liệu nhập vào chưa đầy đủ, nếu nhập đầy đủ thì hệ thống sẽ cập nhật nội dung vào cơ sở dữ liệu</w:t>
-            </w:r>
-          </w:p>
-        </w:tc>
-      </w:tr>
-      <w:tr>
-        <w:tblPrEx>
-          <w:tblBorders>
-            <w:top w:val="single" w:color="auto" w:sz="4" w:space="0"/>
-            <w:left w:val="single" w:color="auto" w:sz="4" w:space="0"/>
-            <w:bottom w:val="single" w:color="auto" w:sz="4" w:space="0"/>
-            <w:right w:val="single" w:color="auto" w:sz="4" w:space="0"/>
-            <w:insideH w:val="single" w:color="auto" w:sz="4" w:space="0"/>
-            <w:insideV w:val="single" w:color="auto" w:sz="4" w:space="0"/>
-          </w:tblBorders>
-          <w:tblLayout w:type="fixed"/>
-          <w:tblCellMar>
-            <w:top w:w="0" w:type="dxa"/>
-            <w:left w:w="108" w:type="dxa"/>
-            <w:bottom w:w="0" w:type="dxa"/>
-            <w:right w:w="108" w:type="dxa"/>
-          </w:tblCellMar>
-        </w:tblPrEx>
-        <w:tc>
-          <w:tcPr>
-            <w:tcW w:w="1090" w:type="dxa"/>
-          </w:tcPr>
-          <w:p>
-            <w:pPr>
-              <w:keepNext w:val="0"/>
-              <w:keepLines w:val="0"/>
-              <w:widowControl/>
-              <w:numPr>
-                <w:ilvl w:val="0"/>
-                <w:numId w:val="0"/>
-              </w:numPr>
-              <w:suppressLineNumbers w:val="0"/>
-              <w:spacing w:before="0" w:beforeAutospacing="0" w:after="160" w:afterAutospacing="0" w:line="259" w:lineRule="auto"/>
-              <w:ind w:left="0" w:right="0"/>
-              <w:rPr>
-                <w:rFonts w:hint="eastAsia"/>
-                <w:b w:val="0"/>
-                <w:bCs/>
-                <w:vertAlign w:val="baseline"/>
-                <w:lang w:val="en-US"/>
-              </w:rPr>
-            </w:pPr>
-            <w:r>
-              <w:rPr>
-                <w:rFonts w:hint="eastAsia"/>
-                <w:b w:val="0"/>
-                <w:bCs/>
-                <w:vertAlign w:val="baseline"/>
-                <w:lang w:val="en-US"/>
-              </w:rPr>
-              <w:t>Đầu ra</w:t>
-            </w:r>
-          </w:p>
-        </w:tc>
-        <w:tc>
-          <w:tcPr>
-            <w:tcW w:w="8486" w:type="dxa"/>
-          </w:tcPr>
-          <w:p>
-            <w:pPr>
-              <w:keepNext w:val="0"/>
-              <w:keepLines w:val="0"/>
-              <w:widowControl/>
-              <w:numPr>
-                <w:ilvl w:val="0"/>
-                <w:numId w:val="0"/>
-              </w:numPr>
-              <w:suppressLineNumbers w:val="0"/>
-              <w:spacing w:before="0" w:beforeAutospacing="0" w:after="160" w:afterAutospacing="0" w:line="259" w:lineRule="auto"/>
-              <w:ind w:left="0" w:right="0"/>
-              <w:rPr>
-                <w:rFonts w:hint="eastAsia"/>
-                <w:b w:val="0"/>
-                <w:bCs/>
-                <w:vertAlign w:val="baseline"/>
-                <w:lang w:val="en-US"/>
-              </w:rPr>
-            </w:pPr>
-            <w:r>
-              <w:rPr>
-                <w:rFonts w:hint="eastAsia"/>
-                <w:b w:val="0"/>
-                <w:bCs/>
-                <w:vertAlign w:val="baseline"/>
-                <w:lang w:val="en-US"/>
-              </w:rPr>
-              <w:t>Hiển thị thông báo thành công và hiển thị lại trang quản lý sản phẩm</w:t>
-            </w:r>
-          </w:p>
-        </w:tc>
-      </w:tr>
-    </w:tbl>
-    <w:p>
-      <w:pPr>
-        <w:numPr>
-          <w:ilvl w:val="0"/>
-          <w:numId w:val="0"/>
-        </w:numPr>
-        <w:spacing w:after="160" w:line="259" w:lineRule="auto"/>
-        <w:rPr>
-          <w:b/>
-          <w:lang w:val="en-US"/>
-        </w:rPr>
-      </w:pPr>
-    </w:p>
-    <w:p>
-      <w:pPr>
-        <w:numPr>
-          <w:ilvl w:val="0"/>
-          <w:numId w:val="0"/>
-        </w:numPr>
-        <w:spacing w:after="160" w:line="259" w:lineRule="auto"/>
-        <w:rPr>
-          <w:b/>
-          <w:lang w:val="en-US"/>
-        </w:rPr>
-      </w:pPr>
-    </w:p>
-    <w:p>
-      <w:pPr>
-        <w:numPr>
-          <w:ilvl w:val="0"/>
-          <w:numId w:val="0"/>
-        </w:numPr>
-        <w:spacing w:after="160" w:line="259" w:lineRule="auto"/>
-        <w:rPr>
-          <w:b/>
-          <w:lang w:val="en-US"/>
-        </w:rPr>
-      </w:pPr>
-    </w:p>
-    <w:p>
-      <w:pPr>
-        <w:numPr>
-          <w:ilvl w:val="0"/>
-          <w:numId w:val="0"/>
-        </w:numPr>
-        <w:spacing w:after="160" w:line="259" w:lineRule="auto"/>
-        <w:rPr>
-          <w:b/>
-          <w:lang w:val="en-US"/>
-        </w:rPr>
-      </w:pPr>
-    </w:p>
-    <w:p>
-      <w:pPr>
-        <w:numPr>
-          <w:ilvl w:val="0"/>
-          <w:numId w:val="0"/>
-        </w:numPr>
-        <w:spacing w:after="160" w:line="259" w:lineRule="auto"/>
-        <w:rPr>
-          <w:b/>
-          <w:lang w:val="en-US"/>
-        </w:rPr>
-      </w:pPr>
-    </w:p>
-    <w:p>
-      <w:pPr>
-        <w:numPr>
-          <w:ilvl w:val="0"/>
-          <w:numId w:val="10"/>
-        </w:numPr>
-        <w:spacing w:after="160" w:line="259" w:lineRule="auto"/>
-        <w:ind w:left="720" w:leftChars="0" w:hanging="360" w:firstLineChars="0"/>
-        <w:rPr>
-          <w:b/>
-          <w:lang w:val="en-US"/>
-        </w:rPr>
-      </w:pPr>
-      <w:r>
-        <w:rPr>
-          <w:b/>
-          <w:lang w:val="en-US"/>
-        </w:rPr>
-        <w:t>Xóa sản phẩm</w:t>
-      </w:r>
-    </w:p>
-    <w:tbl>
-      <w:tblPr>
-        <w:tblStyle w:val="4"/>
-        <w:tblW w:w="9576" w:type="dxa"/>
-        <w:tblInd w:w="0" w:type="dxa"/>
-        <w:tblBorders>
-          <w:top w:val="single" w:color="auto" w:sz="4" w:space="0"/>
-          <w:left w:val="single" w:color="auto" w:sz="4" w:space="0"/>
-          <w:bottom w:val="single" w:color="auto" w:sz="4" w:space="0"/>
-          <w:right w:val="single" w:color="auto" w:sz="4" w:space="0"/>
-          <w:insideH w:val="single" w:color="auto" w:sz="4" w:space="0"/>
-          <w:insideV w:val="single" w:color="auto" w:sz="4" w:space="0"/>
-        </w:tblBorders>
-        <w:tblLayout w:type="fixed"/>
-        <w:tblCellMar>
-          <w:top w:w="0" w:type="dxa"/>
-          <w:left w:w="108" w:type="dxa"/>
-          <w:bottom w:w="0" w:type="dxa"/>
-          <w:right w:w="108" w:type="dxa"/>
-        </w:tblCellMar>
-      </w:tblPr>
-      <w:tblGrid>
-        <w:gridCol w:w="1090"/>
-        <w:gridCol w:w="8486"/>
-      </w:tblGrid>
-      <w:tr>
-        <w:tblPrEx>
-          <w:tblBorders>
-            <w:top w:val="single" w:color="auto" w:sz="4" w:space="0"/>
-            <w:left w:val="single" w:color="auto" w:sz="4" w:space="0"/>
-            <w:bottom w:val="single" w:color="auto" w:sz="4" w:space="0"/>
-            <w:right w:val="single" w:color="auto" w:sz="4" w:space="0"/>
-            <w:insideH w:val="single" w:color="auto" w:sz="4" w:space="0"/>
-            <w:insideV w:val="single" w:color="auto" w:sz="4" w:space="0"/>
-          </w:tblBorders>
-          <w:tblLayout w:type="fixed"/>
-          <w:tblCellMar>
-            <w:top w:w="0" w:type="dxa"/>
-            <w:left w:w="108" w:type="dxa"/>
-            <w:bottom w:w="0" w:type="dxa"/>
-            <w:right w:w="108" w:type="dxa"/>
-          </w:tblCellMar>
-        </w:tblPrEx>
-        <w:tc>
-          <w:tcPr>
-            <w:tcW w:w="1090" w:type="dxa"/>
-          </w:tcPr>
-          <w:p>
-            <w:pPr>
-              <w:keepNext w:val="0"/>
-              <w:keepLines w:val="0"/>
-              <w:widowControl/>
-              <w:numPr>
-                <w:ilvl w:val="0"/>
-                <w:numId w:val="0"/>
-              </w:numPr>
-              <w:suppressLineNumbers w:val="0"/>
-              <w:spacing w:before="0" w:beforeAutospacing="0" w:after="160" w:afterAutospacing="0" w:line="259" w:lineRule="auto"/>
-              <w:ind w:left="0" w:right="0"/>
-              <w:rPr>
-                <w:rFonts w:hint="eastAsia"/>
-                <w:b w:val="0"/>
-                <w:bCs/>
-                <w:vertAlign w:val="baseline"/>
-                <w:lang w:val="en-US"/>
-              </w:rPr>
-            </w:pPr>
-            <w:r>
-              <w:rPr>
-                <w:rFonts w:hint="eastAsia"/>
-                <w:b w:val="0"/>
-                <w:bCs/>
-                <w:vertAlign w:val="baseline"/>
-                <w:lang w:val="en-US"/>
-              </w:rPr>
-              <w:t>Mô tả</w:t>
-            </w:r>
-          </w:p>
-        </w:tc>
-        <w:tc>
-          <w:tcPr>
-            <w:tcW w:w="8486" w:type="dxa"/>
-          </w:tcPr>
-          <w:p>
-            <w:pPr>
-              <w:keepNext w:val="0"/>
-              <w:keepLines w:val="0"/>
-              <w:widowControl/>
-              <w:numPr>
-                <w:ilvl w:val="0"/>
-                <w:numId w:val="0"/>
-              </w:numPr>
-              <w:suppressLineNumbers w:val="0"/>
-              <w:spacing w:before="0" w:beforeAutospacing="0" w:after="160" w:afterAutospacing="0" w:line="259" w:lineRule="auto"/>
-              <w:ind w:left="0" w:right="0"/>
-              <w:rPr>
-                <w:rFonts w:hint="eastAsia"/>
-                <w:b/>
-                <w:vertAlign w:val="baseline"/>
-                <w:lang w:val="en-US"/>
-              </w:rPr>
-            </w:pPr>
-            <w:r>
-              <w:rPr>
-                <w:rFonts w:hint="default"/>
-                <w:b w:val="0"/>
-                <w:bCs/>
-                <w:vertAlign w:val="baseline"/>
-                <w:lang w:val="en-US"/>
-              </w:rPr>
-              <w:t>Quá trình khi đăng nhập vào hệ thống quản trị của ứng dụng sẽ được hiển thị danh sách các chức năng, khi nhấn vào chức năng quản lý sản phẩm, danh sách các sản phẩm sẽ được hiển thị, tại mỗi sản phẩm sẽ có chức năng sửa hoặc xóa hoặc chặn ở ngay phía bên cạnh, khi người dùng nhấn vào chức năng xóa sản phẩm, sẽ có thông báo được hiện lên “Bạn có muốn xóa sản phẩm này hay không ?” nếu chọn có thì hệ thống sẽ chuyển trạng thái hiển thị của sản phẩm thông qua mã của sản phẩm được chọn và cập nhật lại danh sách sản phẩm, nếu chọn không thì trở lại trang danh sách sản phẩm</w:t>
-            </w:r>
-          </w:p>
-        </w:tc>
-      </w:tr>
-      <w:tr>
-        <w:tblPrEx>
-          <w:tblBorders>
-            <w:top w:val="single" w:color="auto" w:sz="4" w:space="0"/>
-            <w:left w:val="single" w:color="auto" w:sz="4" w:space="0"/>
-            <w:bottom w:val="single" w:color="auto" w:sz="4" w:space="0"/>
-            <w:right w:val="single" w:color="auto" w:sz="4" w:space="0"/>
-            <w:insideH w:val="single" w:color="auto" w:sz="4" w:space="0"/>
-            <w:insideV w:val="single" w:color="auto" w:sz="4" w:space="0"/>
-          </w:tblBorders>
-          <w:tblLayout w:type="fixed"/>
-          <w:tblCellMar>
-            <w:top w:w="0" w:type="dxa"/>
-            <w:left w:w="108" w:type="dxa"/>
-            <w:bottom w:w="0" w:type="dxa"/>
-            <w:right w:w="108" w:type="dxa"/>
-          </w:tblCellMar>
-        </w:tblPrEx>
-        <w:tc>
-          <w:tcPr>
-            <w:tcW w:w="1090" w:type="dxa"/>
-          </w:tcPr>
-          <w:p>
-            <w:pPr>
-              <w:keepNext w:val="0"/>
-              <w:keepLines w:val="0"/>
-              <w:widowControl/>
-              <w:numPr>
-                <w:ilvl w:val="0"/>
-                <w:numId w:val="0"/>
-              </w:numPr>
-              <w:suppressLineNumbers w:val="0"/>
-              <w:spacing w:before="0" w:beforeAutospacing="0" w:after="160" w:afterAutospacing="0" w:line="259" w:lineRule="auto"/>
-              <w:ind w:left="0" w:right="0"/>
-              <w:rPr>
-                <w:rFonts w:hint="eastAsia"/>
-                <w:b w:val="0"/>
-                <w:bCs/>
-                <w:vertAlign w:val="baseline"/>
-                <w:lang w:val="en-US"/>
-              </w:rPr>
-            </w:pPr>
-            <w:r>
-              <w:rPr>
-                <w:rFonts w:hint="eastAsia"/>
-                <w:b w:val="0"/>
-                <w:bCs/>
-                <w:vertAlign w:val="baseline"/>
-                <w:lang w:val="en-US"/>
-              </w:rPr>
-              <w:t xml:space="preserve">Đầu vào </w:t>
-            </w:r>
-          </w:p>
-        </w:tc>
-        <w:tc>
-          <w:tcPr>
-            <w:tcW w:w="8486" w:type="dxa"/>
-          </w:tcPr>
-          <w:p>
-            <w:pPr>
-              <w:keepNext w:val="0"/>
-              <w:keepLines w:val="0"/>
-              <w:widowControl/>
-              <w:numPr>
-                <w:ilvl w:val="0"/>
-                <w:numId w:val="0"/>
-              </w:numPr>
-              <w:suppressLineNumbers w:val="0"/>
-              <w:spacing w:before="0" w:beforeAutospacing="0" w:after="160" w:afterAutospacing="0" w:line="259" w:lineRule="auto"/>
-              <w:ind w:left="0" w:right="0"/>
-              <w:rPr>
-                <w:rFonts w:hint="eastAsia"/>
-                <w:b/>
-                <w:vertAlign w:val="baseline"/>
-                <w:lang w:val="en-US"/>
-              </w:rPr>
-            </w:pPr>
-            <w:r>
-              <w:rPr>
-                <w:rFonts w:hint="default"/>
-                <w:b w:val="0"/>
-                <w:bCs/>
-                <w:vertAlign w:val="baseline"/>
-                <w:lang w:val="en-US"/>
-              </w:rPr>
-              <w:t>Người dùng chọn sản phẩm cần xóa và chọn chức năng xóa.</w:t>
-            </w:r>
-          </w:p>
-        </w:tc>
-      </w:tr>
-      <w:tr>
-        <w:tblPrEx>
-          <w:tblBorders>
-            <w:top w:val="single" w:color="auto" w:sz="4" w:space="0"/>
-            <w:left w:val="single" w:color="auto" w:sz="4" w:space="0"/>
-            <w:bottom w:val="single" w:color="auto" w:sz="4" w:space="0"/>
-            <w:right w:val="single" w:color="auto" w:sz="4" w:space="0"/>
-            <w:insideH w:val="single" w:color="auto" w:sz="4" w:space="0"/>
-            <w:insideV w:val="single" w:color="auto" w:sz="4" w:space="0"/>
-          </w:tblBorders>
-          <w:tblLayout w:type="fixed"/>
-          <w:tblCellMar>
-            <w:top w:w="0" w:type="dxa"/>
-            <w:left w:w="108" w:type="dxa"/>
-            <w:bottom w:w="0" w:type="dxa"/>
-            <w:right w:w="108" w:type="dxa"/>
-          </w:tblCellMar>
-        </w:tblPrEx>
-        <w:tc>
-          <w:tcPr>
-            <w:tcW w:w="1090" w:type="dxa"/>
-          </w:tcPr>
-          <w:p>
-            <w:pPr>
-              <w:keepNext w:val="0"/>
-              <w:keepLines w:val="0"/>
-              <w:widowControl/>
-              <w:numPr>
-                <w:ilvl w:val="0"/>
-                <w:numId w:val="0"/>
-              </w:numPr>
-              <w:suppressLineNumbers w:val="0"/>
-              <w:spacing w:before="0" w:beforeAutospacing="0" w:after="160" w:afterAutospacing="0" w:line="259" w:lineRule="auto"/>
-              <w:ind w:left="0" w:right="0"/>
-              <w:rPr>
-                <w:rFonts w:hint="eastAsia"/>
-                <w:b w:val="0"/>
-                <w:bCs/>
-                <w:vertAlign w:val="baseline"/>
-                <w:lang w:val="en-US"/>
-              </w:rPr>
-            </w:pPr>
-            <w:r>
-              <w:rPr>
-                <w:rFonts w:hint="eastAsia"/>
-                <w:b w:val="0"/>
-                <w:bCs/>
-                <w:vertAlign w:val="baseline"/>
-                <w:lang w:val="en-US"/>
-              </w:rPr>
-              <w:t>Xử lý</w:t>
-            </w:r>
-          </w:p>
-        </w:tc>
-        <w:tc>
-          <w:tcPr>
-            <w:tcW w:w="8486" w:type="dxa"/>
-          </w:tcPr>
-          <w:p>
-            <w:pPr>
-              <w:keepNext w:val="0"/>
-              <w:keepLines w:val="0"/>
-              <w:widowControl/>
-              <w:numPr>
-                <w:ilvl w:val="0"/>
-                <w:numId w:val="0"/>
-              </w:numPr>
-              <w:suppressLineNumbers w:val="0"/>
-              <w:spacing w:before="0" w:beforeAutospacing="0" w:after="160" w:afterAutospacing="0" w:line="259" w:lineRule="auto"/>
-              <w:ind w:left="0" w:right="0"/>
-              <w:rPr>
-                <w:rFonts w:hint="eastAsia"/>
-                <w:b/>
-                <w:vertAlign w:val="baseline"/>
-                <w:lang w:val="en-US"/>
-              </w:rPr>
-            </w:pPr>
-            <w:r>
-              <w:rPr>
-                <w:rFonts w:hint="default"/>
-                <w:b w:val="0"/>
-                <w:bCs/>
-                <w:vertAlign w:val="baseline"/>
-                <w:lang w:val="en-US"/>
-              </w:rPr>
-              <w:t>Hệ thống xác nhận lại yêu cầu muốn xóa của người dùng, nếu người dùng tiếp tục hệ thống sẽ lấy mã của sản phẩm đó và thực hiện việc chuyển trạng thái hiển thị của sản phẩm.</w:t>
-            </w:r>
-          </w:p>
-        </w:tc>
-      </w:tr>
-      <w:tr>
-        <w:tblPrEx>
-          <w:tblBorders>
-            <w:top w:val="single" w:color="auto" w:sz="4" w:space="0"/>
-            <w:left w:val="single" w:color="auto" w:sz="4" w:space="0"/>
-            <w:bottom w:val="single" w:color="auto" w:sz="4" w:space="0"/>
-            <w:right w:val="single" w:color="auto" w:sz="4" w:space="0"/>
-            <w:insideH w:val="single" w:color="auto" w:sz="4" w:space="0"/>
-            <w:insideV w:val="single" w:color="auto" w:sz="4" w:space="0"/>
-          </w:tblBorders>
-          <w:tblLayout w:type="fixed"/>
-          <w:tblCellMar>
-            <w:top w:w="0" w:type="dxa"/>
-            <w:left w:w="108" w:type="dxa"/>
-            <w:bottom w:w="0" w:type="dxa"/>
-            <w:right w:w="108" w:type="dxa"/>
-          </w:tblCellMar>
-        </w:tblPrEx>
-        <w:tc>
-          <w:tcPr>
-            <w:tcW w:w="1090" w:type="dxa"/>
-          </w:tcPr>
-          <w:p>
-            <w:pPr>
-              <w:keepNext w:val="0"/>
-              <w:keepLines w:val="0"/>
-              <w:widowControl/>
-              <w:numPr>
-                <w:ilvl w:val="0"/>
-                <w:numId w:val="0"/>
-              </w:numPr>
-              <w:suppressLineNumbers w:val="0"/>
-              <w:spacing w:before="0" w:beforeAutospacing="0" w:after="160" w:afterAutospacing="0" w:line="259" w:lineRule="auto"/>
-              <w:ind w:left="0" w:right="0"/>
-              <w:rPr>
-                <w:rFonts w:hint="eastAsia"/>
-                <w:b w:val="0"/>
-                <w:bCs/>
-                <w:vertAlign w:val="baseline"/>
-                <w:lang w:val="en-US"/>
-              </w:rPr>
-            </w:pPr>
-            <w:r>
-              <w:rPr>
-                <w:rFonts w:hint="eastAsia"/>
-                <w:b w:val="0"/>
-                <w:bCs/>
-                <w:vertAlign w:val="baseline"/>
-                <w:lang w:val="en-US"/>
-              </w:rPr>
-              <w:t>Đầu ra</w:t>
-            </w:r>
-          </w:p>
-        </w:tc>
-        <w:tc>
-          <w:tcPr>
-            <w:tcW w:w="8486" w:type="dxa"/>
-          </w:tcPr>
-          <w:p>
-            <w:pPr>
-              <w:keepNext w:val="0"/>
-              <w:keepLines w:val="0"/>
-              <w:widowControl/>
-              <w:numPr>
-                <w:ilvl w:val="0"/>
-                <w:numId w:val="0"/>
-              </w:numPr>
-              <w:suppressLineNumbers w:val="0"/>
-              <w:spacing w:before="0" w:beforeAutospacing="0" w:after="160" w:afterAutospacing="0" w:line="259" w:lineRule="auto"/>
-              <w:ind w:left="0" w:right="0"/>
-              <w:rPr>
-                <w:rFonts w:hint="eastAsia"/>
-                <w:b w:val="0"/>
-                <w:bCs/>
-                <w:vertAlign w:val="baseline"/>
-                <w:lang w:val="en-US"/>
-              </w:rPr>
-            </w:pPr>
-            <w:r>
-              <w:rPr>
-                <w:rFonts w:hint="eastAsia"/>
-                <w:b w:val="0"/>
-                <w:bCs/>
-                <w:vertAlign w:val="baseline"/>
-                <w:lang w:val="en-US"/>
-              </w:rPr>
-              <w:t>Thông báo xóa thành công</w:t>
-            </w:r>
-          </w:p>
-        </w:tc>
-      </w:tr>
-    </w:tbl>
-    <w:p>
-      <w:pPr>
-        <w:numPr>
-          <w:ilvl w:val="0"/>
-          <w:numId w:val="0"/>
-        </w:numPr>
-        <w:spacing w:after="160" w:line="259" w:lineRule="auto"/>
-        <w:rPr>
-          <w:b/>
-          <w:lang w:val="en-US"/>
-        </w:rPr>
-      </w:pPr>
-    </w:p>
-    <w:p>
-      <w:pPr>
-        <w:pStyle w:val="5"/>
-        <w:numPr>
-          <w:ilvl w:val="0"/>
-          <w:numId w:val="9"/>
-        </w:numPr>
-        <w:ind w:left="425" w:leftChars="0" w:hanging="425" w:firstLineChars="0"/>
-        <w:rPr>
-          <w:b/>
-        </w:rPr>
-      </w:pPr>
-      <w:r>
-        <w:rPr>
-          <w:b/>
-          <w:lang w:val="en-US"/>
-        </w:rPr>
-        <w:t>Q</w:t>
-      </w:r>
-      <w:r>
-        <w:rPr>
-          <w:b/>
-        </w:rPr>
-        <w:t>uản lý khách h</w:t>
-      </w:r>
-      <w:r>
-        <w:rPr>
-          <w:b/>
-          <w:lang w:val="en-US"/>
-        </w:rPr>
-        <w:t>àn</w:t>
-      </w:r>
-      <w:r>
-        <w:rPr>
-          <w:b/>
-        </w:rPr>
-        <w:t xml:space="preserve">g </w:t>
-      </w:r>
-    </w:p>
-    <w:p>
-      <w:pPr>
-        <w:pStyle w:val="5"/>
-        <w:numPr>
-          <w:ilvl w:val="0"/>
-          <w:numId w:val="11"/>
-        </w:numPr>
-        <w:ind w:left="845" w:leftChars="0" w:hanging="425" w:firstLineChars="0"/>
-        <w:rPr>
-          <w:b/>
-        </w:rPr>
-      </w:pPr>
-      <w:r>
-        <w:rPr>
-          <w:b/>
-        </w:rPr>
-        <w:t>Thêm</w:t>
-      </w:r>
-      <w:r>
-        <w:rPr>
-          <w:b/>
-          <w:lang w:val="en-US"/>
-        </w:rPr>
-        <w:t xml:space="preserve"> khách hàng</w:t>
-      </w:r>
-    </w:p>
-    <w:tbl>
-      <w:tblPr>
-        <w:tblStyle w:val="4"/>
-        <w:tblW w:w="9576" w:type="dxa"/>
-        <w:tblInd w:w="0" w:type="dxa"/>
-        <w:tblBorders>
-          <w:top w:val="single" w:color="auto" w:sz="4" w:space="0"/>
-          <w:left w:val="single" w:color="auto" w:sz="4" w:space="0"/>
-          <w:bottom w:val="single" w:color="auto" w:sz="4" w:space="0"/>
-          <w:right w:val="single" w:color="auto" w:sz="4" w:space="0"/>
-          <w:insideH w:val="single" w:color="auto" w:sz="4" w:space="0"/>
-          <w:insideV w:val="single" w:color="auto" w:sz="4" w:space="0"/>
-        </w:tblBorders>
-        <w:tblLayout w:type="fixed"/>
-        <w:tblCellMar>
-          <w:top w:w="0" w:type="dxa"/>
-          <w:left w:w="108" w:type="dxa"/>
-          <w:bottom w:w="0" w:type="dxa"/>
-          <w:right w:w="108" w:type="dxa"/>
-        </w:tblCellMar>
-      </w:tblPr>
-      <w:tblGrid>
-        <w:gridCol w:w="1090"/>
-        <w:gridCol w:w="8486"/>
-      </w:tblGrid>
-      <w:tr>
-        <w:tblPrEx>
-          <w:tblBorders>
-            <w:top w:val="single" w:color="auto" w:sz="4" w:space="0"/>
-            <w:left w:val="single" w:color="auto" w:sz="4" w:space="0"/>
-            <w:bottom w:val="single" w:color="auto" w:sz="4" w:space="0"/>
-            <w:right w:val="single" w:color="auto" w:sz="4" w:space="0"/>
-            <w:insideH w:val="single" w:color="auto" w:sz="4" w:space="0"/>
-            <w:insideV w:val="single" w:color="auto" w:sz="4" w:space="0"/>
-          </w:tblBorders>
-          <w:tblLayout w:type="fixed"/>
-          <w:tblCellMar>
-            <w:top w:w="0" w:type="dxa"/>
-            <w:left w:w="108" w:type="dxa"/>
-            <w:bottom w:w="0" w:type="dxa"/>
-            <w:right w:w="108" w:type="dxa"/>
-          </w:tblCellMar>
-        </w:tblPrEx>
-        <w:tc>
-          <w:tcPr>
-            <w:tcW w:w="1090" w:type="dxa"/>
-          </w:tcPr>
-          <w:p>
-            <w:pPr>
-              <w:keepNext w:val="0"/>
-              <w:keepLines w:val="0"/>
-              <w:widowControl/>
-              <w:numPr>
-                <w:ilvl w:val="0"/>
-                <w:numId w:val="0"/>
-              </w:numPr>
-              <w:suppressLineNumbers w:val="0"/>
-              <w:spacing w:before="0" w:beforeAutospacing="0" w:after="160" w:afterAutospacing="0" w:line="259" w:lineRule="auto"/>
-              <w:ind w:left="0" w:right="0"/>
-              <w:rPr>
-                <w:rFonts w:hint="eastAsia"/>
-                <w:b w:val="0"/>
-                <w:bCs/>
-                <w:vertAlign w:val="baseline"/>
-                <w:lang w:val="en-US"/>
-              </w:rPr>
-            </w:pPr>
-            <w:r>
-              <w:rPr>
-                <w:rFonts w:hint="eastAsia"/>
-                <w:b w:val="0"/>
-                <w:bCs/>
-                <w:vertAlign w:val="baseline"/>
-                <w:lang w:val="en-US"/>
-              </w:rPr>
-              <w:t>Mô tả</w:t>
-            </w:r>
-          </w:p>
-        </w:tc>
-        <w:tc>
-          <w:tcPr>
-            <w:tcW w:w="8486" w:type="dxa"/>
-          </w:tcPr>
-          <w:p>
-            <w:pPr>
-              <w:keepNext w:val="0"/>
-              <w:keepLines w:val="0"/>
-              <w:widowControl/>
-              <w:numPr>
-                <w:ilvl w:val="0"/>
-                <w:numId w:val="0"/>
-              </w:numPr>
-              <w:suppressLineNumbers w:val="0"/>
-              <w:spacing w:before="0" w:beforeAutospacing="0" w:after="160" w:afterAutospacing="0" w:line="259" w:lineRule="auto"/>
-              <w:ind w:left="0" w:right="0"/>
-              <w:rPr>
-                <w:rFonts w:hint="eastAsia"/>
-                <w:b/>
-                <w:vertAlign w:val="baseline"/>
-                <w:lang w:val="en-US"/>
-              </w:rPr>
-            </w:pPr>
-            <w:r>
-              <w:rPr>
-                <w:rFonts w:hint="default" w:ascii="Times New Roman" w:hAnsi="Times New Roman" w:cs="Times New Roman"/>
-              </w:rPr>
-              <w:t xml:space="preserve">Quá trình khi đăng nhập vào hệ thống </w:t>
-            </w:r>
-            <w:r>
-              <w:rPr>
-                <w:rFonts w:hint="default" w:ascii="Times New Roman" w:hAnsi="Times New Roman" w:cs="Times New Roman"/>
-                <w:lang w:val="en-US"/>
-              </w:rPr>
-              <w:t>người dùng</w:t>
-            </w:r>
-            <w:r>
-              <w:rPr>
-                <w:rFonts w:hint="default" w:ascii="Times New Roman" w:hAnsi="Times New Roman" w:cs="Times New Roman"/>
-              </w:rPr>
-              <w:t xml:space="preserve"> của ứng dụng sẽ được hiển</w:t>
-            </w:r>
-            <w:r>
-              <w:rPr>
-                <w:rFonts w:hint="default" w:ascii="Times New Roman" w:hAnsi="Times New Roman" w:cs="Times New Roman"/>
-                <w:lang w:val="en-US"/>
-              </w:rPr>
-              <w:t xml:space="preserve"> </w:t>
-            </w:r>
-            <w:r>
-              <w:rPr>
-                <w:rFonts w:hint="default" w:ascii="Times New Roman" w:hAnsi="Times New Roman" w:cs="Times New Roman"/>
-              </w:rPr>
-              <w:t xml:space="preserve">thị danh sách các chức năng, khi nhấn vào chức năng quản lý </w:t>
-            </w:r>
-            <w:r>
-              <w:rPr>
-                <w:rFonts w:hint="default" w:ascii="Times New Roman" w:hAnsi="Times New Roman" w:cs="Times New Roman"/>
-                <w:lang w:val="en-US"/>
-              </w:rPr>
-              <w:t>khách hàng</w:t>
-            </w:r>
-            <w:r>
-              <w:rPr>
-                <w:rFonts w:hint="default" w:ascii="Times New Roman" w:hAnsi="Times New Roman" w:cs="Times New Roman"/>
-              </w:rPr>
-              <w:t xml:space="preserve"> và</w:t>
-            </w:r>
-            <w:r>
-              <w:rPr>
-                <w:rFonts w:hint="default" w:ascii="Times New Roman" w:hAnsi="Times New Roman" w:cs="Times New Roman"/>
-                <w:lang w:val="en-US"/>
-              </w:rPr>
-              <w:t xml:space="preserve"> </w:t>
-            </w:r>
-            <w:r>
-              <w:rPr>
-                <w:rFonts w:hint="default" w:ascii="Times New Roman" w:hAnsi="Times New Roman" w:cs="Times New Roman"/>
-              </w:rPr>
-              <w:t>chọn chức năng</w:t>
-            </w:r>
-            <w:r>
-              <w:rPr>
-                <w:rFonts w:hint="default" w:ascii="Times New Roman" w:hAnsi="Times New Roman" w:cs="Times New Roman"/>
-                <w:lang w:val="en-US"/>
-              </w:rPr>
-              <w:t xml:space="preserve"> </w:t>
-            </w:r>
-            <w:r>
-              <w:rPr>
-                <w:rFonts w:hint="default" w:ascii="Times New Roman" w:hAnsi="Times New Roman" w:cs="Times New Roman"/>
-              </w:rPr>
-              <w:t xml:space="preserve">thêm  </w:t>
-            </w:r>
-            <w:r>
-              <w:rPr>
-                <w:rFonts w:hint="default" w:ascii="Times New Roman" w:hAnsi="Times New Roman" w:cs="Times New Roman"/>
-                <w:lang w:val="en-US"/>
-              </w:rPr>
-              <w:t xml:space="preserve">khách hàng </w:t>
-            </w:r>
-            <w:r>
-              <w:rPr>
-                <w:rFonts w:hint="default" w:ascii="Times New Roman" w:hAnsi="Times New Roman" w:cs="Times New Roman"/>
-              </w:rPr>
-              <w:t xml:space="preserve">thì màn hình thêm </w:t>
-            </w:r>
-            <w:r>
-              <w:rPr>
-                <w:rFonts w:hint="default" w:ascii="Times New Roman" w:hAnsi="Times New Roman" w:cs="Times New Roman"/>
-                <w:lang w:val="en-US"/>
-              </w:rPr>
-              <w:t xml:space="preserve">khách hàng </w:t>
-            </w:r>
-            <w:r>
-              <w:rPr>
-                <w:rFonts w:hint="default" w:ascii="Times New Roman" w:hAnsi="Times New Roman" w:cs="Times New Roman"/>
-              </w:rPr>
-              <w:t>sẽ được hiển</w:t>
-            </w:r>
-            <w:r>
-              <w:rPr>
-                <w:rFonts w:hint="default" w:ascii="Times New Roman" w:hAnsi="Times New Roman" w:cs="Times New Roman"/>
-                <w:lang w:val="en-US"/>
-              </w:rPr>
-              <w:t xml:space="preserve"> </w:t>
-            </w:r>
-            <w:r>
-              <w:rPr>
-                <w:rFonts w:hint="default" w:ascii="Times New Roman" w:hAnsi="Times New Roman" w:cs="Times New Roman"/>
-              </w:rPr>
-              <w:t xml:space="preserve">thị ra cho người dùng, tại đây </w:t>
-            </w:r>
-            <w:r>
-              <w:rPr>
-                <w:rFonts w:hint="default" w:ascii="Times New Roman" w:hAnsi="Times New Roman" w:cs="Times New Roman"/>
-                <w:lang w:val="en-US"/>
-              </w:rPr>
-              <w:t>người dùng</w:t>
-            </w:r>
-            <w:r>
-              <w:rPr>
-                <w:rFonts w:hint="default" w:ascii="Times New Roman" w:hAnsi="Times New Roman" w:cs="Times New Roman"/>
-              </w:rPr>
-              <w:t xml:space="preserve"> sẽ nhập đầy đủ thông tin liên</w:t>
-            </w:r>
-            <w:r>
-              <w:rPr>
-                <w:rFonts w:hint="default" w:ascii="Times New Roman" w:hAnsi="Times New Roman" w:cs="Times New Roman"/>
-                <w:lang w:val="en-US"/>
-              </w:rPr>
-              <w:t xml:space="preserve"> quan đến khách hàng mà form thiết kế yêu cầu (họ tên, số điện thoại, địa chỉ). Sau khi nhập xong thông tin người dùng nhấn nút thêm khách hàng, hệ thống sẽ kiểm tra dữ liệu đã được nhập đầy đủ chưa, nếu chưa thì thông báo dữ liệu nhập vào chưa đầy đủ, nếu nhập đầy đủ thì hệ thống sẽ thêm mới khách hàng vào cơ sở dữ liệu và hiển thị thông báo thành công</w:t>
-            </w:r>
-          </w:p>
-        </w:tc>
-      </w:tr>
-      <w:tr>
-        <w:tblPrEx>
-          <w:tblBorders>
-            <w:top w:val="single" w:color="auto" w:sz="4" w:space="0"/>
-            <w:left w:val="single" w:color="auto" w:sz="4" w:space="0"/>
-            <w:bottom w:val="single" w:color="auto" w:sz="4" w:space="0"/>
-            <w:right w:val="single" w:color="auto" w:sz="4" w:space="0"/>
-            <w:insideH w:val="single" w:color="auto" w:sz="4" w:space="0"/>
-            <w:insideV w:val="single" w:color="auto" w:sz="4" w:space="0"/>
-          </w:tblBorders>
-          <w:tblLayout w:type="fixed"/>
-          <w:tblCellMar>
-            <w:top w:w="0" w:type="dxa"/>
-            <w:left w:w="108" w:type="dxa"/>
-            <w:bottom w:w="0" w:type="dxa"/>
-            <w:right w:w="108" w:type="dxa"/>
-          </w:tblCellMar>
-        </w:tblPrEx>
-        <w:tc>
-          <w:tcPr>
-            <w:tcW w:w="1090" w:type="dxa"/>
-          </w:tcPr>
-          <w:p>
-            <w:pPr>
-              <w:keepNext w:val="0"/>
-              <w:keepLines w:val="0"/>
-              <w:widowControl/>
-              <w:numPr>
-                <w:ilvl w:val="0"/>
-                <w:numId w:val="0"/>
-              </w:numPr>
-              <w:suppressLineNumbers w:val="0"/>
-              <w:spacing w:before="0" w:beforeAutospacing="0" w:after="160" w:afterAutospacing="0" w:line="259" w:lineRule="auto"/>
-              <w:ind w:left="0" w:right="0"/>
-              <w:rPr>
-                <w:rFonts w:hint="eastAsia"/>
-                <w:b w:val="0"/>
-                <w:bCs/>
-                <w:vertAlign w:val="baseline"/>
-                <w:lang w:val="en-US"/>
-              </w:rPr>
-            </w:pPr>
-            <w:r>
-              <w:rPr>
-                <w:rFonts w:hint="eastAsia"/>
-                <w:b w:val="0"/>
-                <w:bCs/>
-                <w:vertAlign w:val="baseline"/>
-                <w:lang w:val="en-US"/>
-              </w:rPr>
-              <w:t xml:space="preserve">Đầu vào </w:t>
-            </w:r>
-          </w:p>
-        </w:tc>
-        <w:tc>
-          <w:tcPr>
-            <w:tcW w:w="8486" w:type="dxa"/>
-          </w:tcPr>
-          <w:p>
-            <w:pPr>
-              <w:keepNext w:val="0"/>
-              <w:keepLines w:val="0"/>
-              <w:widowControl/>
-              <w:numPr>
-                <w:ilvl w:val="0"/>
-                <w:numId w:val="0"/>
-              </w:numPr>
-              <w:suppressLineNumbers w:val="0"/>
-              <w:spacing w:before="0" w:beforeAutospacing="0" w:after="160" w:afterAutospacing="0" w:line="259" w:lineRule="auto"/>
-              <w:ind w:left="0" w:right="0"/>
-              <w:rPr>
-                <w:rFonts w:hint="eastAsia"/>
-                <w:b/>
-                <w:vertAlign w:val="baseline"/>
-                <w:lang w:val="en-US"/>
-              </w:rPr>
-            </w:pPr>
-            <w:r>
-              <w:rPr>
-                <w:rFonts w:hint="default" w:ascii="Times New Roman" w:hAnsi="Times New Roman" w:cs="Times New Roman"/>
-                <w:b w:val="0"/>
-                <w:bCs/>
-                <w:lang w:val="en-US"/>
-              </w:rPr>
-              <w:t>Người dùng</w:t>
-            </w:r>
-            <w:r>
-              <w:rPr>
-                <w:rFonts w:hint="default" w:ascii="Times New Roman" w:hAnsi="Times New Roman" w:cs="Times New Roman"/>
-                <w:b w:val="0"/>
-                <w:bCs/>
-              </w:rPr>
-              <w:t xml:space="preserve"> nhập thông tin cần thiết cho </w:t>
-            </w:r>
-            <w:r>
-              <w:rPr>
-                <w:rFonts w:hint="default" w:ascii="Times New Roman" w:hAnsi="Times New Roman" w:cs="Times New Roman"/>
-                <w:b w:val="0"/>
-                <w:bCs/>
-                <w:lang w:val="en-US"/>
-              </w:rPr>
-              <w:t>khách hàng mới</w:t>
-            </w:r>
-            <w:r>
-              <w:rPr>
-                <w:rFonts w:hint="default" w:ascii="Times New Roman" w:hAnsi="Times New Roman" w:cs="Times New Roman"/>
-                <w:b w:val="0"/>
-                <w:bCs/>
-              </w:rPr>
-              <w:t>:</w:t>
-            </w:r>
-            <w:r>
-              <w:rPr>
-                <w:rFonts w:hint="default" w:ascii="Times New Roman" w:hAnsi="Times New Roman" w:cs="Times New Roman"/>
-                <w:lang w:val="en-US"/>
-              </w:rPr>
-              <w:t>họ tên, số điện thoại, địa chỉ</w:t>
-            </w:r>
-          </w:p>
-        </w:tc>
-      </w:tr>
-      <w:tr>
-        <w:tblPrEx>
-          <w:tblBorders>
-            <w:top w:val="single" w:color="auto" w:sz="4" w:space="0"/>
-            <w:left w:val="single" w:color="auto" w:sz="4" w:space="0"/>
-            <w:bottom w:val="single" w:color="auto" w:sz="4" w:space="0"/>
-            <w:right w:val="single" w:color="auto" w:sz="4" w:space="0"/>
-            <w:insideH w:val="single" w:color="auto" w:sz="4" w:space="0"/>
-            <w:insideV w:val="single" w:color="auto" w:sz="4" w:space="0"/>
-          </w:tblBorders>
-          <w:tblLayout w:type="fixed"/>
-          <w:tblCellMar>
-            <w:top w:w="0" w:type="dxa"/>
-            <w:left w:w="108" w:type="dxa"/>
-            <w:bottom w:w="0" w:type="dxa"/>
-            <w:right w:w="108" w:type="dxa"/>
-          </w:tblCellMar>
-        </w:tblPrEx>
-        <w:tc>
-          <w:tcPr>
-            <w:tcW w:w="1090" w:type="dxa"/>
-          </w:tcPr>
-          <w:p>
-            <w:pPr>
-              <w:keepNext w:val="0"/>
-              <w:keepLines w:val="0"/>
-              <w:widowControl/>
-              <w:numPr>
-                <w:ilvl w:val="0"/>
-                <w:numId w:val="0"/>
-              </w:numPr>
-              <w:suppressLineNumbers w:val="0"/>
-              <w:spacing w:before="0" w:beforeAutospacing="0" w:after="160" w:afterAutospacing="0" w:line="259" w:lineRule="auto"/>
-              <w:ind w:left="0" w:right="0"/>
-              <w:rPr>
-                <w:rFonts w:hint="eastAsia"/>
-                <w:b w:val="0"/>
-                <w:bCs/>
-                <w:vertAlign w:val="baseline"/>
-                <w:lang w:val="en-US"/>
-              </w:rPr>
-            </w:pPr>
-            <w:r>
-              <w:rPr>
-                <w:rFonts w:hint="eastAsia"/>
-                <w:b w:val="0"/>
-                <w:bCs/>
-                <w:vertAlign w:val="baseline"/>
-                <w:lang w:val="en-US"/>
-              </w:rPr>
-              <w:t>Xử lý</w:t>
-            </w:r>
-          </w:p>
-        </w:tc>
-        <w:tc>
-          <w:tcPr>
-            <w:tcW w:w="8486" w:type="dxa"/>
-          </w:tcPr>
-          <w:p>
-            <w:pPr>
-              <w:keepNext w:val="0"/>
-              <w:keepLines w:val="0"/>
-              <w:widowControl/>
-              <w:numPr>
-                <w:ilvl w:val="0"/>
-                <w:numId w:val="0"/>
-              </w:numPr>
-              <w:suppressLineNumbers w:val="0"/>
-              <w:spacing w:before="0" w:beforeAutospacing="0" w:after="160" w:afterAutospacing="0" w:line="259" w:lineRule="auto"/>
-              <w:ind w:left="0" w:right="0"/>
-              <w:rPr>
-                <w:rFonts w:hint="eastAsia"/>
-                <w:b/>
-                <w:vertAlign w:val="baseline"/>
-                <w:lang w:val="en-US"/>
-              </w:rPr>
-            </w:pPr>
-            <w:r>
-              <w:rPr>
-                <w:rFonts w:hint="default" w:ascii="Times New Roman" w:hAnsi="Times New Roman" w:cs="Times New Roman"/>
-                <w:b w:val="0"/>
-                <w:bCs/>
-              </w:rPr>
-              <w:t>Hệ thống sẽ kiểm tra dữ liệu đã được nhập đầy đủ chưa, nếu chưa thì</w:t>
-            </w:r>
-            <w:r>
-              <w:rPr>
-                <w:rFonts w:hint="default" w:ascii="Times New Roman" w:hAnsi="Times New Roman" w:cs="Times New Roman"/>
-                <w:b w:val="0"/>
-                <w:bCs/>
-                <w:lang w:val="en-US"/>
-              </w:rPr>
-              <w:t xml:space="preserve"> </w:t>
-            </w:r>
-            <w:r>
-              <w:rPr>
-                <w:rFonts w:hint="default" w:ascii="Times New Roman" w:hAnsi="Times New Roman" w:cs="Times New Roman"/>
-                <w:b w:val="0"/>
-                <w:bCs/>
-              </w:rPr>
-              <w:t>thông báo dữ liệu nhập vào chưa đầy đủ, nếu nhập đầy đủ thì hệ thống sẽ</w:t>
-            </w:r>
-            <w:r>
-              <w:rPr>
-                <w:rFonts w:hint="default" w:ascii="Times New Roman" w:hAnsi="Times New Roman" w:cs="Times New Roman"/>
-                <w:b w:val="0"/>
-                <w:bCs/>
-                <w:lang w:val="en-US"/>
-              </w:rPr>
-              <w:t xml:space="preserve"> </w:t>
-            </w:r>
-            <w:r>
-              <w:rPr>
-                <w:rFonts w:hint="default" w:ascii="Times New Roman" w:hAnsi="Times New Roman" w:cs="Times New Roman"/>
-                <w:b w:val="0"/>
-                <w:bCs/>
-              </w:rPr>
-              <w:t xml:space="preserve">thêm mới </w:t>
-            </w:r>
-            <w:r>
-              <w:rPr>
-                <w:rFonts w:hint="default" w:ascii="Times New Roman" w:hAnsi="Times New Roman" w:cs="Times New Roman"/>
-                <w:b w:val="0"/>
-                <w:bCs/>
-                <w:lang w:val="en-US"/>
-              </w:rPr>
-              <w:t>khách hàng</w:t>
-            </w:r>
-            <w:r>
-              <w:rPr>
-                <w:rFonts w:hint="default" w:ascii="Times New Roman" w:hAnsi="Times New Roman" w:cs="Times New Roman"/>
-                <w:b w:val="0"/>
-                <w:bCs/>
-              </w:rPr>
-              <w:t xml:space="preserve"> vào cơ sở dữ liệu và hiển thị thông báo thành công.</w:t>
-            </w:r>
-          </w:p>
-        </w:tc>
-      </w:tr>
-      <w:tr>
-        <w:tblPrEx>
-          <w:tblBorders>
-            <w:top w:val="single" w:color="auto" w:sz="4" w:space="0"/>
-            <w:left w:val="single" w:color="auto" w:sz="4" w:space="0"/>
-            <w:bottom w:val="single" w:color="auto" w:sz="4" w:space="0"/>
-            <w:right w:val="single" w:color="auto" w:sz="4" w:space="0"/>
-            <w:insideH w:val="single" w:color="auto" w:sz="4" w:space="0"/>
-            <w:insideV w:val="single" w:color="auto" w:sz="4" w:space="0"/>
-          </w:tblBorders>
-          <w:tblLayout w:type="fixed"/>
-          <w:tblCellMar>
-            <w:top w:w="0" w:type="dxa"/>
-            <w:left w:w="108" w:type="dxa"/>
-            <w:bottom w:w="0" w:type="dxa"/>
-            <w:right w:w="108" w:type="dxa"/>
-          </w:tblCellMar>
-        </w:tblPrEx>
-        <w:tc>
-          <w:tcPr>
-            <w:tcW w:w="1090" w:type="dxa"/>
-          </w:tcPr>
-          <w:p>
-            <w:pPr>
-              <w:keepNext w:val="0"/>
-              <w:keepLines w:val="0"/>
-              <w:widowControl/>
-              <w:numPr>
-                <w:ilvl w:val="0"/>
-                <w:numId w:val="0"/>
-              </w:numPr>
-              <w:suppressLineNumbers w:val="0"/>
-              <w:spacing w:before="0" w:beforeAutospacing="0" w:after="160" w:afterAutospacing="0" w:line="259" w:lineRule="auto"/>
-              <w:ind w:left="0" w:right="0"/>
-              <w:rPr>
-                <w:rFonts w:hint="eastAsia"/>
-                <w:b w:val="0"/>
-                <w:bCs/>
-                <w:vertAlign w:val="baseline"/>
-                <w:lang w:val="en-US"/>
-              </w:rPr>
-            </w:pPr>
-            <w:r>
-              <w:rPr>
-                <w:rFonts w:hint="eastAsia"/>
-                <w:b w:val="0"/>
-                <w:bCs/>
-                <w:vertAlign w:val="baseline"/>
-                <w:lang w:val="en-US"/>
-              </w:rPr>
-              <w:t>Đầu ra</w:t>
-            </w:r>
-          </w:p>
-        </w:tc>
-        <w:tc>
-          <w:tcPr>
-            <w:tcW w:w="8486" w:type="dxa"/>
-          </w:tcPr>
-          <w:p>
-            <w:pPr>
-              <w:keepNext w:val="0"/>
-              <w:keepLines w:val="0"/>
-              <w:widowControl/>
-              <w:numPr>
-                <w:ilvl w:val="0"/>
-                <w:numId w:val="0"/>
-              </w:numPr>
-              <w:suppressLineNumbers w:val="0"/>
-              <w:spacing w:before="0" w:beforeAutospacing="0" w:after="160" w:afterAutospacing="0" w:line="259" w:lineRule="auto"/>
-              <w:ind w:left="0" w:right="0"/>
-              <w:rPr>
-                <w:rFonts w:hint="eastAsia"/>
-                <w:b w:val="0"/>
-                <w:bCs/>
-                <w:vertAlign w:val="baseline"/>
-                <w:lang w:val="en-US"/>
-              </w:rPr>
-            </w:pPr>
-            <w:r>
-              <w:rPr>
-                <w:rFonts w:hint="eastAsia"/>
-                <w:b w:val="0"/>
-                <w:bCs/>
-                <w:vertAlign w:val="baseline"/>
-                <w:lang w:val="en-US"/>
-              </w:rPr>
-              <w:t>Hệ thống thông báo thành công</w:t>
-            </w:r>
-          </w:p>
-        </w:tc>
-      </w:tr>
-    </w:tbl>
-    <w:p>
-      <w:pPr>
-        <w:pStyle w:val="5"/>
-        <w:numPr>
-          <w:ilvl w:val="0"/>
-          <w:numId w:val="0"/>
-        </w:numPr>
-        <w:rPr>
-          <w:b/>
-        </w:rPr>
-      </w:pPr>
-    </w:p>
-    <w:p>
-      <w:pPr>
-        <w:pStyle w:val="5"/>
-        <w:numPr>
-          <w:ilvl w:val="0"/>
-          <w:numId w:val="11"/>
-        </w:numPr>
-        <w:ind w:left="845" w:leftChars="0" w:hanging="425" w:firstLineChars="0"/>
-        <w:rPr>
-          <w:b/>
-        </w:rPr>
-      </w:pPr>
-      <w:r>
-        <w:rPr>
-          <w:b/>
-          <w:lang w:val="en-US"/>
-        </w:rPr>
-        <w:t>Sửa khách hàng</w:t>
-      </w:r>
-    </w:p>
-    <w:tbl>
-      <w:tblPr>
-        <w:tblStyle w:val="4"/>
-        <w:tblW w:w="9576" w:type="dxa"/>
-        <w:tblInd w:w="0" w:type="dxa"/>
-        <w:tblBorders>
-          <w:top w:val="single" w:color="auto" w:sz="4" w:space="0"/>
-          <w:left w:val="single" w:color="auto" w:sz="4" w:space="0"/>
-          <w:bottom w:val="single" w:color="auto" w:sz="4" w:space="0"/>
-          <w:right w:val="single" w:color="auto" w:sz="4" w:space="0"/>
-          <w:insideH w:val="single" w:color="auto" w:sz="4" w:space="0"/>
-          <w:insideV w:val="single" w:color="auto" w:sz="4" w:space="0"/>
-        </w:tblBorders>
-        <w:tblLayout w:type="fixed"/>
-        <w:tblCellMar>
-          <w:top w:w="0" w:type="dxa"/>
-          <w:left w:w="108" w:type="dxa"/>
-          <w:bottom w:w="0" w:type="dxa"/>
-          <w:right w:w="108" w:type="dxa"/>
-        </w:tblCellMar>
-      </w:tblPr>
-      <w:tblGrid>
-        <w:gridCol w:w="1090"/>
-        <w:gridCol w:w="8486"/>
-      </w:tblGrid>
-      <w:tr>
-        <w:tblPrEx>
-          <w:tblBorders>
-            <w:top w:val="single" w:color="auto" w:sz="4" w:space="0"/>
-            <w:left w:val="single" w:color="auto" w:sz="4" w:space="0"/>
-            <w:bottom w:val="single" w:color="auto" w:sz="4" w:space="0"/>
-            <w:right w:val="single" w:color="auto" w:sz="4" w:space="0"/>
-            <w:insideH w:val="single" w:color="auto" w:sz="4" w:space="0"/>
-            <w:insideV w:val="single" w:color="auto" w:sz="4" w:space="0"/>
-          </w:tblBorders>
-          <w:tblLayout w:type="fixed"/>
-          <w:tblCellMar>
-            <w:top w:w="0" w:type="dxa"/>
-            <w:left w:w="108" w:type="dxa"/>
-            <w:bottom w:w="0" w:type="dxa"/>
-            <w:right w:w="108" w:type="dxa"/>
-          </w:tblCellMar>
-        </w:tblPrEx>
-        <w:tc>
-          <w:tcPr>
-            <w:tcW w:w="1090" w:type="dxa"/>
-          </w:tcPr>
-          <w:p>
-            <w:pPr>
-              <w:keepNext w:val="0"/>
-              <w:keepLines w:val="0"/>
-              <w:widowControl/>
-              <w:numPr>
-                <w:ilvl w:val="0"/>
-                <w:numId w:val="0"/>
-              </w:numPr>
-              <w:suppressLineNumbers w:val="0"/>
-              <w:spacing w:before="0" w:beforeAutospacing="0" w:after="160" w:afterAutospacing="0" w:line="259" w:lineRule="auto"/>
-              <w:ind w:left="0" w:right="0"/>
-              <w:rPr>
-                <w:rFonts w:hint="eastAsia"/>
-                <w:b w:val="0"/>
-                <w:bCs/>
-                <w:vertAlign w:val="baseline"/>
-                <w:lang w:val="en-US"/>
-              </w:rPr>
-            </w:pPr>
-            <w:r>
-              <w:rPr>
-                <w:rFonts w:hint="eastAsia"/>
-                <w:b w:val="0"/>
-                <w:bCs/>
-                <w:vertAlign w:val="baseline"/>
-                <w:lang w:val="en-US"/>
-              </w:rPr>
-              <w:t>Mô tả</w:t>
-            </w:r>
-          </w:p>
-        </w:tc>
-        <w:tc>
-          <w:tcPr>
-            <w:tcW w:w="8486" w:type="dxa"/>
-          </w:tcPr>
-          <w:p>
-            <w:pPr>
-              <w:keepNext w:val="0"/>
-              <w:keepLines w:val="0"/>
-              <w:widowControl/>
-              <w:numPr>
-                <w:ilvl w:val="0"/>
-                <w:numId w:val="0"/>
-              </w:numPr>
-              <w:suppressLineNumbers w:val="0"/>
-              <w:spacing w:before="0" w:beforeAutospacing="0" w:after="160" w:afterAutospacing="0" w:line="259" w:lineRule="auto"/>
-              <w:ind w:left="0" w:right="0"/>
-              <w:rPr>
-                <w:rFonts w:hint="eastAsia"/>
-                <w:b/>
-                <w:vertAlign w:val="baseline"/>
-                <w:lang w:val="en-US"/>
-              </w:rPr>
-            </w:pPr>
-            <w:r>
-              <w:rPr>
-                <w:rFonts w:hint="default" w:ascii="Times New Roman" w:hAnsi="Times New Roman" w:cs="Times New Roman"/>
-                <w:b w:val="0"/>
-                <w:bCs/>
-                <w:vertAlign w:val="baseline"/>
-                <w:lang w:val="en-US"/>
-              </w:rPr>
-              <w:t>Quá trình khi đăng nhập vào hệ thống người dùng của ứng dụng sẽ được hiển thị danh sách các chức năng, khi nhấn vào chức năng quản lý khách hàng, danh sách khách hàng sẽ được hiển thị, tại mỗi khách hàng sẽ có chức năng sửa hoặc xóa ở ngay phía bên cạnh, khi người dùng nhấn vào chức năng sửa thông tin khách hàng, màn hình sửa khách hàng sẽ được hiển thị. Tại đây người dùng có thể sửa nội dung thông tin liên quan đến khách hàng mà người dùng vừa chọn (</w:t>
-            </w:r>
-            <w:r>
-              <w:rPr>
-                <w:rFonts w:hint="default" w:ascii="Times New Roman" w:hAnsi="Times New Roman" w:cs="Times New Roman"/>
-                <w:lang w:val="en-US"/>
-              </w:rPr>
-              <w:t>họ tên, số điện thoại, địa chỉ</w:t>
-            </w:r>
-            <w:r>
-              <w:rPr>
-                <w:rFonts w:hint="default" w:ascii="Times New Roman" w:hAnsi="Times New Roman" w:cs="Times New Roman"/>
-                <w:b w:val="0"/>
-                <w:bCs/>
-                <w:vertAlign w:val="baseline"/>
-                <w:lang w:val="en-US"/>
-              </w:rPr>
-              <w:t>). Sau khi nhập xong thông tin người dùng nhấn nút lưu khách hàng, hệ thống sẽ kiểm tra dữ liệu đã được nhập đầy đủ chưa, nếu chưa thì thông báo dữ liệu nhập vào chưa đầy đủ, nếu nhập đầy đủ thì hệ thống sẽ cập nhật nội dung vào cơ sở dữ liệu và hiển thị thông báo thành công, sau đó chuyển về tran</w:t>
-            </w:r>
-            <w:r>
-              <w:rPr>
-                <w:rFonts w:hint="default"/>
-                <w:b w:val="0"/>
-                <w:bCs/>
-                <w:vertAlign w:val="baseline"/>
-                <w:lang w:val="en-US"/>
-              </w:rPr>
-              <w:t>g quản lý khách hàng</w:t>
-            </w:r>
-          </w:p>
-        </w:tc>
-      </w:tr>
-      <w:tr>
-        <w:tblPrEx>
-          <w:tblBorders>
-            <w:top w:val="single" w:color="auto" w:sz="4" w:space="0"/>
-            <w:left w:val="single" w:color="auto" w:sz="4" w:space="0"/>
-            <w:bottom w:val="single" w:color="auto" w:sz="4" w:space="0"/>
-            <w:right w:val="single" w:color="auto" w:sz="4" w:space="0"/>
-            <w:insideH w:val="single" w:color="auto" w:sz="4" w:space="0"/>
-            <w:insideV w:val="single" w:color="auto" w:sz="4" w:space="0"/>
-          </w:tblBorders>
-          <w:tblLayout w:type="fixed"/>
-          <w:tblCellMar>
-            <w:top w:w="0" w:type="dxa"/>
-            <w:left w:w="108" w:type="dxa"/>
-            <w:bottom w:w="0" w:type="dxa"/>
-            <w:right w:w="108" w:type="dxa"/>
-          </w:tblCellMar>
-        </w:tblPrEx>
-        <w:tc>
-          <w:tcPr>
-            <w:tcW w:w="1090" w:type="dxa"/>
-          </w:tcPr>
-          <w:p>
-            <w:pPr>
-              <w:keepNext w:val="0"/>
-              <w:keepLines w:val="0"/>
-              <w:widowControl/>
-              <w:numPr>
-                <w:ilvl w:val="0"/>
-                <w:numId w:val="0"/>
-              </w:numPr>
-              <w:suppressLineNumbers w:val="0"/>
-              <w:spacing w:before="0" w:beforeAutospacing="0" w:after="160" w:afterAutospacing="0" w:line="259" w:lineRule="auto"/>
-              <w:ind w:left="0" w:right="0"/>
-              <w:rPr>
-                <w:rFonts w:hint="eastAsia"/>
-                <w:b w:val="0"/>
-                <w:bCs/>
-                <w:vertAlign w:val="baseline"/>
-                <w:lang w:val="en-US"/>
-              </w:rPr>
-            </w:pPr>
-            <w:r>
-              <w:rPr>
-                <w:rFonts w:hint="eastAsia"/>
-                <w:b w:val="0"/>
-                <w:bCs/>
-                <w:vertAlign w:val="baseline"/>
-                <w:lang w:val="en-US"/>
-              </w:rPr>
-              <w:t xml:space="preserve">Đầu vào </w:t>
-            </w:r>
-          </w:p>
-        </w:tc>
-        <w:tc>
-          <w:tcPr>
-            <w:tcW w:w="8486" w:type="dxa"/>
-          </w:tcPr>
-          <w:p>
-            <w:pPr>
-              <w:keepNext w:val="0"/>
-              <w:keepLines w:val="0"/>
-              <w:widowControl/>
-              <w:numPr>
-                <w:ilvl w:val="0"/>
-                <w:numId w:val="0"/>
-              </w:numPr>
-              <w:suppressLineNumbers w:val="0"/>
-              <w:spacing w:before="0" w:beforeAutospacing="0" w:after="160" w:afterAutospacing="0" w:line="259" w:lineRule="auto"/>
-              <w:ind w:left="0" w:right="0"/>
-              <w:rPr>
-                <w:rFonts w:hint="eastAsia"/>
-                <w:b/>
-                <w:vertAlign w:val="baseline"/>
-                <w:lang w:val="en-US"/>
-              </w:rPr>
-            </w:pPr>
-            <w:r>
-              <w:rPr>
-                <w:rFonts w:hint="default" w:ascii="Times New Roman" w:hAnsi="Times New Roman" w:cs="Times New Roman"/>
-                <w:b w:val="0"/>
-                <w:bCs/>
-                <w:vertAlign w:val="baseline"/>
-                <w:lang w:val="en-US"/>
-              </w:rPr>
-              <w:t>Người dùng chọn khách hàng cần sửa, nhấn vào chức năng sửa khách hàng và chỉnh sửa các thông tin cần thiết cho khách hàng được chọn</w:t>
-            </w:r>
-          </w:p>
-        </w:tc>
-      </w:tr>
-      <w:tr>
-        <w:tblPrEx>
-          <w:tblBorders>
-            <w:top w:val="single" w:color="auto" w:sz="4" w:space="0"/>
-            <w:left w:val="single" w:color="auto" w:sz="4" w:space="0"/>
-            <w:bottom w:val="single" w:color="auto" w:sz="4" w:space="0"/>
-            <w:right w:val="single" w:color="auto" w:sz="4" w:space="0"/>
-            <w:insideH w:val="single" w:color="auto" w:sz="4" w:space="0"/>
-            <w:insideV w:val="single" w:color="auto" w:sz="4" w:space="0"/>
-          </w:tblBorders>
-          <w:tblLayout w:type="fixed"/>
-          <w:tblCellMar>
-            <w:top w:w="0" w:type="dxa"/>
-            <w:left w:w="108" w:type="dxa"/>
-            <w:bottom w:w="0" w:type="dxa"/>
-            <w:right w:w="108" w:type="dxa"/>
-          </w:tblCellMar>
-        </w:tblPrEx>
-        <w:tc>
-          <w:tcPr>
-            <w:tcW w:w="1090" w:type="dxa"/>
-          </w:tcPr>
-          <w:p>
-            <w:pPr>
-              <w:keepNext w:val="0"/>
-              <w:keepLines w:val="0"/>
-              <w:widowControl/>
-              <w:numPr>
-                <w:ilvl w:val="0"/>
-                <w:numId w:val="0"/>
-              </w:numPr>
-              <w:suppressLineNumbers w:val="0"/>
-              <w:spacing w:before="0" w:beforeAutospacing="0" w:after="160" w:afterAutospacing="0" w:line="259" w:lineRule="auto"/>
-              <w:ind w:left="0" w:right="0"/>
-              <w:rPr>
-                <w:rFonts w:hint="eastAsia"/>
-                <w:b w:val="0"/>
-                <w:bCs/>
-                <w:vertAlign w:val="baseline"/>
-                <w:lang w:val="en-US"/>
-              </w:rPr>
-            </w:pPr>
-            <w:r>
-              <w:rPr>
-                <w:rFonts w:hint="eastAsia"/>
-                <w:b w:val="0"/>
-                <w:bCs/>
-                <w:vertAlign w:val="baseline"/>
-                <w:lang w:val="en-US"/>
-              </w:rPr>
-              <w:t>Xử lý</w:t>
-            </w:r>
-          </w:p>
-        </w:tc>
-        <w:tc>
-          <w:tcPr>
-            <w:tcW w:w="8486" w:type="dxa"/>
-          </w:tcPr>
-          <w:p>
-            <w:pPr>
-              <w:keepNext w:val="0"/>
-              <w:keepLines w:val="0"/>
-              <w:widowControl/>
-              <w:numPr>
-                <w:ilvl w:val="0"/>
-                <w:numId w:val="0"/>
-              </w:numPr>
-              <w:suppressLineNumbers w:val="0"/>
-              <w:spacing w:before="0" w:beforeAutospacing="0" w:after="160" w:afterAutospacing="0" w:line="259" w:lineRule="auto"/>
-              <w:ind w:left="0" w:right="0"/>
-              <w:rPr>
-                <w:rFonts w:hint="eastAsia"/>
-                <w:b/>
-                <w:vertAlign w:val="baseline"/>
-                <w:lang w:val="en-US"/>
-              </w:rPr>
-            </w:pPr>
-            <w:r>
-              <w:rPr>
-                <w:rFonts w:hint="default"/>
-                <w:b w:val="0"/>
-                <w:bCs/>
-                <w:vertAlign w:val="baseline"/>
-                <w:lang w:val="en-US"/>
-              </w:rPr>
-              <w:t>Sau khi nhập xong thông tin người dùng nhấn nút sửa khách hàng, hệ thống sẽ kiểm tra dữ liệu đã được nhập đầy đủ chưa, nếu chưa thì thông báo dữ liệu nhập vào chưa đầy đủ, nếu nhập đầy đủ thì hệ thống sẽ cập nhật nội dung vào cơ sở dữ liệu</w:t>
-            </w:r>
-          </w:p>
-        </w:tc>
-      </w:tr>
-      <w:tr>
-        <w:tblPrEx>
-          <w:tblBorders>
-            <w:top w:val="single" w:color="auto" w:sz="4" w:space="0"/>
-            <w:left w:val="single" w:color="auto" w:sz="4" w:space="0"/>
-            <w:bottom w:val="single" w:color="auto" w:sz="4" w:space="0"/>
-            <w:right w:val="single" w:color="auto" w:sz="4" w:space="0"/>
-            <w:insideH w:val="single" w:color="auto" w:sz="4" w:space="0"/>
-            <w:insideV w:val="single" w:color="auto" w:sz="4" w:space="0"/>
-          </w:tblBorders>
-          <w:tblLayout w:type="fixed"/>
-          <w:tblCellMar>
-            <w:top w:w="0" w:type="dxa"/>
-            <w:left w:w="108" w:type="dxa"/>
-            <w:bottom w:w="0" w:type="dxa"/>
-            <w:right w:w="108" w:type="dxa"/>
-          </w:tblCellMar>
-        </w:tblPrEx>
-        <w:tc>
-          <w:tcPr>
-            <w:tcW w:w="1090" w:type="dxa"/>
-          </w:tcPr>
-          <w:p>
-            <w:pPr>
-              <w:keepNext w:val="0"/>
-              <w:keepLines w:val="0"/>
-              <w:widowControl/>
-              <w:numPr>
-                <w:ilvl w:val="0"/>
-                <w:numId w:val="0"/>
-              </w:numPr>
-              <w:suppressLineNumbers w:val="0"/>
-              <w:spacing w:before="0" w:beforeAutospacing="0" w:after="160" w:afterAutospacing="0" w:line="259" w:lineRule="auto"/>
-              <w:ind w:left="0" w:right="0"/>
-              <w:rPr>
-                <w:rFonts w:hint="eastAsia"/>
-                <w:b w:val="0"/>
-                <w:bCs/>
-                <w:vertAlign w:val="baseline"/>
-                <w:lang w:val="en-US"/>
-              </w:rPr>
-            </w:pPr>
-            <w:r>
-              <w:rPr>
-                <w:rFonts w:hint="eastAsia"/>
-                <w:b w:val="0"/>
-                <w:bCs/>
-                <w:vertAlign w:val="baseline"/>
-                <w:lang w:val="en-US"/>
-              </w:rPr>
-              <w:t>Đầu ra</w:t>
-            </w:r>
-          </w:p>
-        </w:tc>
-        <w:tc>
-          <w:tcPr>
-            <w:tcW w:w="8486" w:type="dxa"/>
-          </w:tcPr>
-          <w:p>
-            <w:pPr>
-              <w:keepNext w:val="0"/>
-              <w:keepLines w:val="0"/>
-              <w:widowControl/>
-              <w:numPr>
-                <w:ilvl w:val="0"/>
-                <w:numId w:val="0"/>
-              </w:numPr>
-              <w:suppressLineNumbers w:val="0"/>
-              <w:spacing w:before="0" w:beforeAutospacing="0" w:after="160" w:afterAutospacing="0" w:line="259" w:lineRule="auto"/>
-              <w:ind w:left="0" w:right="0"/>
-              <w:rPr>
-                <w:rFonts w:hint="eastAsia"/>
-                <w:b w:val="0"/>
-                <w:bCs/>
-                <w:vertAlign w:val="baseline"/>
-                <w:lang w:val="en-US"/>
-              </w:rPr>
-            </w:pPr>
-            <w:r>
-              <w:rPr>
-                <w:rFonts w:hint="eastAsia"/>
-                <w:b w:val="0"/>
-                <w:bCs/>
-                <w:vertAlign w:val="baseline"/>
-                <w:lang w:val="en-US"/>
-              </w:rPr>
-              <w:t>Hiển thị thông báo thành công và hiển thị lại trang quản lý khách hàng</w:t>
-            </w:r>
-          </w:p>
-        </w:tc>
-      </w:tr>
-    </w:tbl>
-    <w:p>
-      <w:pPr>
-        <w:numPr>
-          <w:ilvl w:val="0"/>
-          <w:numId w:val="0"/>
-        </w:numPr>
-        <w:spacing w:after="160" w:line="259" w:lineRule="auto"/>
-        <w:rPr>
-          <w:b/>
-          <w:lang w:val="en-US"/>
-        </w:rPr>
-      </w:pPr>
-    </w:p>
-    <w:p>
-      <w:pPr>
-        <w:pStyle w:val="5"/>
-        <w:numPr>
-          <w:ilvl w:val="0"/>
-          <w:numId w:val="0"/>
-        </w:numPr>
-        <w:ind w:left="420" w:leftChars="0"/>
-        <w:rPr>
-          <w:b/>
-        </w:rPr>
-      </w:pPr>
-    </w:p>
-    <w:p>
-      <w:pPr>
-        <w:pStyle w:val="5"/>
-        <w:numPr>
-          <w:ilvl w:val="0"/>
-          <w:numId w:val="11"/>
-        </w:numPr>
-        <w:ind w:left="845" w:leftChars="0" w:hanging="425" w:firstLineChars="0"/>
-        <w:rPr>
-          <w:b/>
-        </w:rPr>
-      </w:pPr>
-      <w:r>
-        <w:rPr>
-          <w:b/>
-          <w:lang w:val="en-US"/>
-        </w:rPr>
-        <w:t>Xóa khách hàng</w:t>
-      </w:r>
-    </w:p>
-    <w:tbl>
-      <w:tblPr>
-        <w:tblStyle w:val="4"/>
-        <w:tblW w:w="9576" w:type="dxa"/>
-        <w:tblInd w:w="0" w:type="dxa"/>
-        <w:tblBorders>
-          <w:top w:val="single" w:color="auto" w:sz="4" w:space="0"/>
-          <w:left w:val="single" w:color="auto" w:sz="4" w:space="0"/>
-          <w:bottom w:val="single" w:color="auto" w:sz="4" w:space="0"/>
-          <w:right w:val="single" w:color="auto" w:sz="4" w:space="0"/>
-          <w:insideH w:val="single" w:color="auto" w:sz="4" w:space="0"/>
-          <w:insideV w:val="single" w:color="auto" w:sz="4" w:space="0"/>
-        </w:tblBorders>
-        <w:tblLayout w:type="fixed"/>
-        <w:tblCellMar>
-          <w:top w:w="0" w:type="dxa"/>
-          <w:left w:w="108" w:type="dxa"/>
-          <w:bottom w:w="0" w:type="dxa"/>
-          <w:right w:w="108" w:type="dxa"/>
-        </w:tblCellMar>
-      </w:tblPr>
-      <w:tblGrid>
-        <w:gridCol w:w="1090"/>
-        <w:gridCol w:w="8486"/>
-      </w:tblGrid>
-      <w:tr>
-        <w:tblPrEx>
-          <w:tblBorders>
-            <w:top w:val="single" w:color="auto" w:sz="4" w:space="0"/>
-            <w:left w:val="single" w:color="auto" w:sz="4" w:space="0"/>
-            <w:bottom w:val="single" w:color="auto" w:sz="4" w:space="0"/>
-            <w:right w:val="single" w:color="auto" w:sz="4" w:space="0"/>
-            <w:insideH w:val="single" w:color="auto" w:sz="4" w:space="0"/>
-            <w:insideV w:val="single" w:color="auto" w:sz="4" w:space="0"/>
-          </w:tblBorders>
-          <w:tblLayout w:type="fixed"/>
-          <w:tblCellMar>
-            <w:top w:w="0" w:type="dxa"/>
-            <w:left w:w="108" w:type="dxa"/>
-            <w:bottom w:w="0" w:type="dxa"/>
-            <w:right w:w="108" w:type="dxa"/>
-          </w:tblCellMar>
-        </w:tblPrEx>
-        <w:tc>
-          <w:tcPr>
-            <w:tcW w:w="1090" w:type="dxa"/>
-          </w:tcPr>
-          <w:p>
-            <w:pPr>
-              <w:keepNext w:val="0"/>
-              <w:keepLines w:val="0"/>
-              <w:widowControl/>
-              <w:numPr>
-                <w:ilvl w:val="0"/>
-                <w:numId w:val="0"/>
-              </w:numPr>
-              <w:suppressLineNumbers w:val="0"/>
-              <w:spacing w:before="0" w:beforeAutospacing="0" w:after="160" w:afterAutospacing="0" w:line="259" w:lineRule="auto"/>
-              <w:ind w:left="0" w:right="0"/>
-              <w:rPr>
-                <w:rFonts w:hint="eastAsia"/>
-                <w:b w:val="0"/>
-                <w:bCs/>
-                <w:vertAlign w:val="baseline"/>
-                <w:lang w:val="en-US"/>
-              </w:rPr>
-            </w:pPr>
-            <w:r>
-              <w:rPr>
-                <w:rFonts w:hint="eastAsia"/>
-                <w:b w:val="0"/>
-                <w:bCs/>
-                <w:vertAlign w:val="baseline"/>
-                <w:lang w:val="en-US"/>
-              </w:rPr>
-              <w:t>Mô tả</w:t>
-            </w:r>
-          </w:p>
-        </w:tc>
-        <w:tc>
-          <w:tcPr>
-            <w:tcW w:w="8486" w:type="dxa"/>
-          </w:tcPr>
-          <w:p>
-            <w:pPr>
-              <w:keepNext w:val="0"/>
-              <w:keepLines w:val="0"/>
-              <w:widowControl/>
-              <w:numPr>
-                <w:ilvl w:val="0"/>
-                <w:numId w:val="0"/>
-              </w:numPr>
-              <w:suppressLineNumbers w:val="0"/>
-              <w:spacing w:before="0" w:beforeAutospacing="0" w:after="160" w:afterAutospacing="0" w:line="259" w:lineRule="auto"/>
-              <w:ind w:left="0" w:right="0"/>
-              <w:rPr>
-                <w:rFonts w:hint="eastAsia"/>
-                <w:b/>
-                <w:vertAlign w:val="baseline"/>
-                <w:lang w:val="en-US"/>
-              </w:rPr>
-            </w:pPr>
-            <w:r>
-              <w:rPr>
-                <w:rFonts w:hint="default"/>
-                <w:b w:val="0"/>
-                <w:bCs/>
-                <w:vertAlign w:val="baseline"/>
-                <w:lang w:val="en-US"/>
-              </w:rPr>
-              <w:t>Quá trình khi đăng nhập vào hệ thống người dùng của ứng dụng sẽ được hiển thị danh sách các chức năng, khi nhấn vào chức năng quản lý khách hàng, danh sách khách hang sẽ được hiển thị, tại mỗi khách hàng sẽ có chức năng sửa hoặc xóa hoặc chặn ở ngay phía bên cạnh, khi người dùng nhấn vào chức năng xóa khách hàng, sẽ có thông báo được hiện lên “Bạn có muốn xóa khách hàng này hay không ?” nếu chọn có thì hệ thống sẽ chuyển trạng thái hiển thị của sản phẩm thông qua mã của khách hàng được chọn và cập nhật lại danh khách hàng , nếu chọn không thì trở lại trang danh sách khách hàng</w:t>
-            </w:r>
-          </w:p>
-        </w:tc>
-      </w:tr>
-      <w:tr>
-        <w:tblPrEx>
-          <w:tblBorders>
-            <w:top w:val="single" w:color="auto" w:sz="4" w:space="0"/>
-            <w:left w:val="single" w:color="auto" w:sz="4" w:space="0"/>
-            <w:bottom w:val="single" w:color="auto" w:sz="4" w:space="0"/>
-            <w:right w:val="single" w:color="auto" w:sz="4" w:space="0"/>
-            <w:insideH w:val="single" w:color="auto" w:sz="4" w:space="0"/>
-            <w:insideV w:val="single" w:color="auto" w:sz="4" w:space="0"/>
-          </w:tblBorders>
-          <w:tblLayout w:type="fixed"/>
-          <w:tblCellMar>
-            <w:top w:w="0" w:type="dxa"/>
-            <w:left w:w="108" w:type="dxa"/>
-            <w:bottom w:w="0" w:type="dxa"/>
-            <w:right w:w="108" w:type="dxa"/>
-          </w:tblCellMar>
-        </w:tblPrEx>
-        <w:tc>
-          <w:tcPr>
-            <w:tcW w:w="1090" w:type="dxa"/>
-          </w:tcPr>
-          <w:p>
-            <w:pPr>
-              <w:keepNext w:val="0"/>
-              <w:keepLines w:val="0"/>
-              <w:widowControl/>
-              <w:numPr>
-                <w:ilvl w:val="0"/>
-                <w:numId w:val="0"/>
-              </w:numPr>
-              <w:suppressLineNumbers w:val="0"/>
-              <w:spacing w:before="0" w:beforeAutospacing="0" w:after="160" w:afterAutospacing="0" w:line="259" w:lineRule="auto"/>
-              <w:ind w:left="0" w:right="0"/>
-              <w:rPr>
-                <w:rFonts w:hint="eastAsia"/>
-                <w:b w:val="0"/>
-                <w:bCs/>
-                <w:vertAlign w:val="baseline"/>
-                <w:lang w:val="en-US"/>
-              </w:rPr>
-            </w:pPr>
-            <w:r>
-              <w:rPr>
-                <w:rFonts w:hint="eastAsia"/>
-                <w:b w:val="0"/>
-                <w:bCs/>
-                <w:vertAlign w:val="baseline"/>
-                <w:lang w:val="en-US"/>
-              </w:rPr>
-              <w:t xml:space="preserve">Đầu vào </w:t>
-            </w:r>
-          </w:p>
-        </w:tc>
-        <w:tc>
-          <w:tcPr>
-            <w:tcW w:w="8486" w:type="dxa"/>
-          </w:tcPr>
-          <w:p>
-            <w:pPr>
-              <w:keepNext w:val="0"/>
-              <w:keepLines w:val="0"/>
-              <w:widowControl/>
-              <w:numPr>
-                <w:ilvl w:val="0"/>
-                <w:numId w:val="0"/>
-              </w:numPr>
-              <w:suppressLineNumbers w:val="0"/>
-              <w:spacing w:before="0" w:beforeAutospacing="0" w:after="160" w:afterAutospacing="0" w:line="259" w:lineRule="auto"/>
-              <w:ind w:left="0" w:right="0"/>
-              <w:rPr>
-                <w:rFonts w:hint="eastAsia"/>
-                <w:b/>
-                <w:vertAlign w:val="baseline"/>
-                <w:lang w:val="en-US"/>
-              </w:rPr>
-            </w:pPr>
-            <w:r>
-              <w:rPr>
-                <w:rFonts w:hint="default"/>
-                <w:b w:val="0"/>
-                <w:bCs/>
-                <w:vertAlign w:val="baseline"/>
-                <w:lang w:val="en-US"/>
-              </w:rPr>
-              <w:t>Người dùng chọn khách hàng cần xóa và chọn chức năng xóa.</w:t>
-            </w:r>
-          </w:p>
-        </w:tc>
-      </w:tr>
-      <w:tr>
-        <w:tblPrEx>
-          <w:tblBorders>
-            <w:top w:val="single" w:color="auto" w:sz="4" w:space="0"/>
-            <w:left w:val="single" w:color="auto" w:sz="4" w:space="0"/>
-            <w:bottom w:val="single" w:color="auto" w:sz="4" w:space="0"/>
-            <w:right w:val="single" w:color="auto" w:sz="4" w:space="0"/>
-            <w:insideH w:val="single" w:color="auto" w:sz="4" w:space="0"/>
-            <w:insideV w:val="single" w:color="auto" w:sz="4" w:space="0"/>
-          </w:tblBorders>
-          <w:tblLayout w:type="fixed"/>
-          <w:tblCellMar>
-            <w:top w:w="0" w:type="dxa"/>
-            <w:left w:w="108" w:type="dxa"/>
-            <w:bottom w:w="0" w:type="dxa"/>
-            <w:right w:w="108" w:type="dxa"/>
-          </w:tblCellMar>
-        </w:tblPrEx>
-        <w:tc>
-          <w:tcPr>
-            <w:tcW w:w="1090" w:type="dxa"/>
-          </w:tcPr>
-          <w:p>
-            <w:pPr>
-              <w:keepNext w:val="0"/>
-              <w:keepLines w:val="0"/>
-              <w:widowControl/>
-              <w:numPr>
-                <w:ilvl w:val="0"/>
-                <w:numId w:val="0"/>
-              </w:numPr>
-              <w:suppressLineNumbers w:val="0"/>
-              <w:spacing w:before="0" w:beforeAutospacing="0" w:after="160" w:afterAutospacing="0" w:line="259" w:lineRule="auto"/>
-              <w:ind w:left="0" w:right="0"/>
-              <w:rPr>
-                <w:rFonts w:hint="eastAsia"/>
-                <w:b w:val="0"/>
-                <w:bCs/>
-                <w:vertAlign w:val="baseline"/>
-                <w:lang w:val="en-US"/>
-              </w:rPr>
-            </w:pPr>
-            <w:r>
-              <w:rPr>
-                <w:rFonts w:hint="eastAsia"/>
-                <w:b w:val="0"/>
-                <w:bCs/>
-                <w:vertAlign w:val="baseline"/>
-                <w:lang w:val="en-US"/>
-              </w:rPr>
-              <w:t>Xử lý</w:t>
-            </w:r>
-          </w:p>
-        </w:tc>
-        <w:tc>
-          <w:tcPr>
-            <w:tcW w:w="8486" w:type="dxa"/>
-          </w:tcPr>
-          <w:p>
-            <w:pPr>
-              <w:keepNext w:val="0"/>
-              <w:keepLines w:val="0"/>
-              <w:widowControl/>
-              <w:numPr>
-                <w:ilvl w:val="0"/>
-                <w:numId w:val="0"/>
-              </w:numPr>
-              <w:suppressLineNumbers w:val="0"/>
-              <w:spacing w:before="0" w:beforeAutospacing="0" w:after="160" w:afterAutospacing="0" w:line="259" w:lineRule="auto"/>
-              <w:ind w:left="0" w:right="0"/>
-              <w:rPr>
-                <w:rFonts w:hint="eastAsia"/>
-                <w:b/>
-                <w:vertAlign w:val="baseline"/>
-                <w:lang w:val="en-US"/>
-              </w:rPr>
-            </w:pPr>
-            <w:r>
-              <w:rPr>
-                <w:rFonts w:hint="default"/>
-                <w:b w:val="0"/>
-                <w:bCs/>
-                <w:vertAlign w:val="baseline"/>
-                <w:lang w:val="en-US"/>
-              </w:rPr>
-              <w:t>Hệ thống xác nhận lại yêu cầu muốn xóa của người dùng, nếu người dùng tiếp tục hệ thống sẽ lấy mã của khách hàng đó và thực hiện việc chuyển trạng thái hiển thị của khách hàng.</w:t>
-            </w:r>
-          </w:p>
-        </w:tc>
-      </w:tr>
-      <w:tr>
-        <w:tblPrEx>
-          <w:tblBorders>
-            <w:top w:val="single" w:color="auto" w:sz="4" w:space="0"/>
-            <w:left w:val="single" w:color="auto" w:sz="4" w:space="0"/>
-            <w:bottom w:val="single" w:color="auto" w:sz="4" w:space="0"/>
-            <w:right w:val="single" w:color="auto" w:sz="4" w:space="0"/>
-            <w:insideH w:val="single" w:color="auto" w:sz="4" w:space="0"/>
-            <w:insideV w:val="single" w:color="auto" w:sz="4" w:space="0"/>
-          </w:tblBorders>
-          <w:tblLayout w:type="fixed"/>
-          <w:tblCellMar>
-            <w:top w:w="0" w:type="dxa"/>
-            <w:left w:w="108" w:type="dxa"/>
-            <w:bottom w:w="0" w:type="dxa"/>
-            <w:right w:w="108" w:type="dxa"/>
-          </w:tblCellMar>
-        </w:tblPrEx>
-        <w:tc>
-          <w:tcPr>
-            <w:tcW w:w="1090" w:type="dxa"/>
-          </w:tcPr>
-          <w:p>
-            <w:pPr>
-              <w:keepNext w:val="0"/>
-              <w:keepLines w:val="0"/>
-              <w:widowControl/>
-              <w:numPr>
-                <w:ilvl w:val="0"/>
-                <w:numId w:val="0"/>
-              </w:numPr>
-              <w:suppressLineNumbers w:val="0"/>
-              <w:spacing w:before="0" w:beforeAutospacing="0" w:after="160" w:afterAutospacing="0" w:line="259" w:lineRule="auto"/>
-              <w:ind w:left="0" w:right="0"/>
-              <w:rPr>
-                <w:rFonts w:hint="eastAsia"/>
-                <w:b w:val="0"/>
-                <w:bCs/>
-                <w:vertAlign w:val="baseline"/>
-                <w:lang w:val="en-US"/>
-              </w:rPr>
-            </w:pPr>
-            <w:r>
-              <w:rPr>
-                <w:rFonts w:hint="eastAsia"/>
-                <w:b w:val="0"/>
-                <w:bCs/>
-                <w:vertAlign w:val="baseline"/>
-                <w:lang w:val="en-US"/>
-              </w:rPr>
-              <w:t>Đầu ra</w:t>
-            </w:r>
-          </w:p>
-        </w:tc>
-        <w:tc>
-          <w:tcPr>
-            <w:tcW w:w="8486" w:type="dxa"/>
-          </w:tcPr>
-          <w:p>
-            <w:pPr>
-              <w:keepNext w:val="0"/>
-              <w:keepLines w:val="0"/>
-              <w:widowControl/>
-              <w:numPr>
-                <w:ilvl w:val="0"/>
-                <w:numId w:val="0"/>
-              </w:numPr>
-              <w:suppressLineNumbers w:val="0"/>
-              <w:spacing w:before="0" w:beforeAutospacing="0" w:after="160" w:afterAutospacing="0" w:line="259" w:lineRule="auto"/>
-              <w:ind w:left="0" w:right="0"/>
-              <w:rPr>
-                <w:rFonts w:hint="eastAsia"/>
-                <w:b w:val="0"/>
-                <w:bCs/>
-                <w:vertAlign w:val="baseline"/>
-                <w:lang w:val="en-US"/>
-              </w:rPr>
-            </w:pPr>
-            <w:r>
-              <w:rPr>
-                <w:rFonts w:hint="eastAsia"/>
-                <w:b w:val="0"/>
-                <w:bCs/>
-                <w:vertAlign w:val="baseline"/>
-                <w:lang w:val="en-US"/>
-              </w:rPr>
-              <w:t>Thông báo xóa thành công</w:t>
-            </w:r>
-          </w:p>
-        </w:tc>
-      </w:tr>
-    </w:tbl>
-    <w:p>
-      <w:pPr>
-        <w:pStyle w:val="5"/>
-        <w:numPr>
-          <w:ilvl w:val="0"/>
-          <w:numId w:val="0"/>
-        </w:numPr>
-        <w:ind w:leftChars="0"/>
-        <w:rPr>
-          <w:b/>
-          <w:lang w:val="en-US"/>
-        </w:rPr>
-      </w:pPr>
-    </w:p>
-    <w:p>
-      <w:pPr>
-        <w:pStyle w:val="5"/>
-        <w:numPr>
-          <w:ilvl w:val="0"/>
-          <w:numId w:val="9"/>
-        </w:numPr>
-        <w:ind w:left="425" w:leftChars="0" w:hanging="425" w:firstLineChars="0"/>
-        <w:rPr>
-          <w:b/>
-        </w:rPr>
-      </w:pPr>
-      <w:r>
-        <w:rPr>
-          <w:b/>
-          <w:lang w:val="en-US"/>
-        </w:rPr>
-        <w:t>Quản lý đơn hàng</w:t>
-      </w:r>
-    </w:p>
-    <w:p>
-      <w:pPr>
-        <w:pStyle w:val="5"/>
-        <w:numPr>
-          <w:ilvl w:val="0"/>
-          <w:numId w:val="12"/>
-        </w:numPr>
-        <w:ind w:left="845" w:leftChars="0" w:hanging="425" w:firstLineChars="0"/>
-        <w:rPr>
-          <w:b/>
-          <w:lang w:val="en-US"/>
-        </w:rPr>
-      </w:pPr>
-      <w:r>
-        <w:rPr>
-          <w:b/>
-          <w:lang w:val="en-US"/>
-        </w:rPr>
-        <w:t>Thêm đơn hàng</w:t>
-      </w:r>
-    </w:p>
-    <w:tbl>
-      <w:tblPr>
-        <w:tblStyle w:val="4"/>
-        <w:tblW w:w="9576" w:type="dxa"/>
-        <w:tblInd w:w="0" w:type="dxa"/>
-        <w:tblBorders>
-          <w:top w:val="single" w:color="auto" w:sz="4" w:space="0"/>
-          <w:left w:val="single" w:color="auto" w:sz="4" w:space="0"/>
-          <w:bottom w:val="single" w:color="auto" w:sz="4" w:space="0"/>
-          <w:right w:val="single" w:color="auto" w:sz="4" w:space="0"/>
-          <w:insideH w:val="single" w:color="auto" w:sz="4" w:space="0"/>
-          <w:insideV w:val="single" w:color="auto" w:sz="4" w:space="0"/>
-        </w:tblBorders>
-        <w:tblLayout w:type="fixed"/>
-        <w:tblCellMar>
-          <w:top w:w="0" w:type="dxa"/>
-          <w:left w:w="108" w:type="dxa"/>
-          <w:bottom w:w="0" w:type="dxa"/>
-          <w:right w:w="108" w:type="dxa"/>
-        </w:tblCellMar>
-      </w:tblPr>
-      <w:tblGrid>
-        <w:gridCol w:w="1090"/>
-        <w:gridCol w:w="8486"/>
-      </w:tblGrid>
-      <w:tr>
-        <w:tblPrEx>
-          <w:tblBorders>
-            <w:top w:val="single" w:color="auto" w:sz="4" w:space="0"/>
-            <w:left w:val="single" w:color="auto" w:sz="4" w:space="0"/>
-            <w:bottom w:val="single" w:color="auto" w:sz="4" w:space="0"/>
-            <w:right w:val="single" w:color="auto" w:sz="4" w:space="0"/>
-            <w:insideH w:val="single" w:color="auto" w:sz="4" w:space="0"/>
-            <w:insideV w:val="single" w:color="auto" w:sz="4" w:space="0"/>
-          </w:tblBorders>
-          <w:tblLayout w:type="fixed"/>
-          <w:tblCellMar>
-            <w:top w:w="0" w:type="dxa"/>
-            <w:left w:w="108" w:type="dxa"/>
-            <w:bottom w:w="0" w:type="dxa"/>
-            <w:right w:w="108" w:type="dxa"/>
-          </w:tblCellMar>
-        </w:tblPrEx>
-        <w:tc>
-          <w:tcPr>
-            <w:tcW w:w="1090" w:type="dxa"/>
-          </w:tcPr>
-          <w:p>
-            <w:pPr>
-              <w:keepNext w:val="0"/>
-              <w:keepLines w:val="0"/>
-              <w:widowControl/>
-              <w:numPr>
-                <w:ilvl w:val="0"/>
-                <w:numId w:val="0"/>
-              </w:numPr>
-              <w:suppressLineNumbers w:val="0"/>
-              <w:spacing w:before="0" w:beforeAutospacing="0" w:after="160" w:afterAutospacing="0" w:line="259" w:lineRule="auto"/>
-              <w:ind w:left="0" w:right="0"/>
-              <w:rPr>
-                <w:rFonts w:hint="eastAsia"/>
-                <w:b w:val="0"/>
-                <w:bCs/>
-                <w:vertAlign w:val="baseline"/>
-                <w:lang w:val="en-US"/>
-              </w:rPr>
-            </w:pPr>
-            <w:r>
-              <w:rPr>
-                <w:rFonts w:hint="eastAsia"/>
-                <w:b w:val="0"/>
-                <w:bCs/>
-                <w:vertAlign w:val="baseline"/>
-                <w:lang w:val="en-US"/>
-              </w:rPr>
-              <w:t>Mô tả</w:t>
-            </w:r>
-          </w:p>
-        </w:tc>
-        <w:tc>
-          <w:tcPr>
-            <w:tcW w:w="8486" w:type="dxa"/>
-          </w:tcPr>
-          <w:p>
-            <w:pPr>
-              <w:keepNext w:val="0"/>
-              <w:keepLines w:val="0"/>
-              <w:widowControl/>
-              <w:numPr>
-                <w:ilvl w:val="0"/>
-                <w:numId w:val="0"/>
-              </w:numPr>
-              <w:suppressLineNumbers w:val="0"/>
-              <w:spacing w:before="0" w:beforeAutospacing="0" w:after="160" w:afterAutospacing="0" w:line="259" w:lineRule="auto"/>
-              <w:ind w:left="0" w:right="0"/>
-              <w:rPr>
-                <w:rFonts w:hint="eastAsia"/>
-                <w:b/>
-                <w:vertAlign w:val="baseline"/>
-                <w:lang w:val="en-US"/>
-              </w:rPr>
-            </w:pPr>
-            <w:r>
-              <w:rPr>
-                <w:rFonts w:hint="default" w:ascii="Times New Roman" w:hAnsi="Times New Roman" w:cs="Times New Roman"/>
-              </w:rPr>
-              <w:t xml:space="preserve">Quá trình khi đăng nhập vào hệ thống </w:t>
-            </w:r>
-            <w:r>
-              <w:rPr>
-                <w:rFonts w:hint="default" w:ascii="Times New Roman" w:hAnsi="Times New Roman" w:cs="Times New Roman"/>
-                <w:lang w:val="en-US"/>
-              </w:rPr>
-              <w:t>người dùng</w:t>
-            </w:r>
-            <w:r>
-              <w:rPr>
-                <w:rFonts w:hint="default" w:ascii="Times New Roman" w:hAnsi="Times New Roman" w:cs="Times New Roman"/>
-              </w:rPr>
-              <w:t xml:space="preserve"> của ứng dụng sẽ được hiển</w:t>
-            </w:r>
-            <w:r>
-              <w:rPr>
-                <w:rFonts w:hint="default" w:ascii="Times New Roman" w:hAnsi="Times New Roman" w:cs="Times New Roman"/>
-                <w:lang w:val="en-US"/>
-              </w:rPr>
-              <w:t xml:space="preserve"> </w:t>
-            </w:r>
-            <w:r>
-              <w:rPr>
-                <w:rFonts w:hint="default" w:ascii="Times New Roman" w:hAnsi="Times New Roman" w:cs="Times New Roman"/>
-              </w:rPr>
-              <w:t xml:space="preserve">thị danh sách các chức năng, khi nhấn vào chức năng quản lý </w:t>
-            </w:r>
-            <w:r>
-              <w:rPr>
-                <w:rFonts w:hint="default" w:ascii="Times New Roman" w:hAnsi="Times New Roman" w:cs="Times New Roman"/>
-                <w:lang w:val="en-US"/>
-              </w:rPr>
-              <w:t>đơn hàng</w:t>
-            </w:r>
-            <w:r>
-              <w:rPr>
-                <w:rFonts w:hint="default" w:ascii="Times New Roman" w:hAnsi="Times New Roman" w:cs="Times New Roman"/>
-              </w:rPr>
-              <w:t xml:space="preserve"> và</w:t>
-            </w:r>
-            <w:r>
-              <w:rPr>
-                <w:rFonts w:hint="default" w:ascii="Times New Roman" w:hAnsi="Times New Roman" w:cs="Times New Roman"/>
-                <w:lang w:val="en-US"/>
-              </w:rPr>
-              <w:t xml:space="preserve"> </w:t>
-            </w:r>
-            <w:r>
-              <w:rPr>
-                <w:rFonts w:hint="default" w:ascii="Times New Roman" w:hAnsi="Times New Roman" w:cs="Times New Roman"/>
-              </w:rPr>
-              <w:t>chọn chức năng</w:t>
-            </w:r>
-            <w:r>
-              <w:rPr>
-                <w:rFonts w:hint="default" w:ascii="Times New Roman" w:hAnsi="Times New Roman" w:cs="Times New Roman"/>
-                <w:lang w:val="en-US"/>
-              </w:rPr>
-              <w:t xml:space="preserve"> </w:t>
-            </w:r>
-            <w:r>
-              <w:rPr>
-                <w:rFonts w:hint="default" w:ascii="Times New Roman" w:hAnsi="Times New Roman" w:cs="Times New Roman"/>
-              </w:rPr>
-              <w:t xml:space="preserve">thêm </w:t>
-            </w:r>
-            <w:r>
-              <w:rPr>
-                <w:rFonts w:hint="default" w:ascii="Times New Roman" w:hAnsi="Times New Roman" w:cs="Times New Roman"/>
-                <w:lang w:val="en-US"/>
-              </w:rPr>
-              <w:t>đơn hàng</w:t>
-            </w:r>
-            <w:r>
-              <w:rPr>
-                <w:rFonts w:hint="default" w:ascii="Times New Roman" w:hAnsi="Times New Roman" w:cs="Times New Roman"/>
-              </w:rPr>
-              <w:t xml:space="preserve"> thì màn hình thêm </w:t>
-            </w:r>
-            <w:r>
-              <w:rPr>
-                <w:rFonts w:hint="default" w:ascii="Times New Roman" w:hAnsi="Times New Roman" w:cs="Times New Roman"/>
-                <w:lang w:val="en-US"/>
-              </w:rPr>
-              <w:t>đơn hàng</w:t>
-            </w:r>
-            <w:r>
-              <w:rPr>
-                <w:rFonts w:hint="default" w:ascii="Times New Roman" w:hAnsi="Times New Roman" w:cs="Times New Roman"/>
-              </w:rPr>
-              <w:t xml:space="preserve"> sẽ được hiển</w:t>
-            </w:r>
-            <w:r>
-              <w:rPr>
-                <w:rFonts w:hint="default" w:ascii="Times New Roman" w:hAnsi="Times New Roman" w:cs="Times New Roman"/>
-                <w:lang w:val="en-US"/>
-              </w:rPr>
-              <w:t xml:space="preserve"> </w:t>
-            </w:r>
-            <w:r>
-              <w:rPr>
-                <w:rFonts w:hint="default" w:ascii="Times New Roman" w:hAnsi="Times New Roman" w:cs="Times New Roman"/>
-              </w:rPr>
-              <w:t>thị ra cho người dùng, tại đây quản trị viên sẽ nhập đầy đủ thông tin liên</w:t>
-            </w:r>
-            <w:r>
-              <w:rPr>
-                <w:rFonts w:hint="default" w:ascii="Times New Roman" w:hAnsi="Times New Roman" w:cs="Times New Roman"/>
-                <w:lang w:val="en-US"/>
-              </w:rPr>
-              <w:t xml:space="preserve"> quan đến đơn hàng mà form thiết kế yêu cầu (tên khách hàng, số điện thoại, tên sản phẩm, giá sản phẩm, số lượng,tổng tiền). Sau khi nhập xong thông tin người dùng nhấn nút thêm hóa đơn, hệ thống sẽ kiểm tra dữ liệu đã được nhập đầy đủ chưa, nếu chưa thì thông báo dữ liệu nhập vào chưa đầy đủ, nếu nhập đầy đủ thì hệ thống sẽ thêm mới đơn hàng vào cơ sở dữ liệu và hiển thị thông báo thành công</w:t>
-            </w:r>
-          </w:p>
-        </w:tc>
-      </w:tr>
-      <w:tr>
-        <w:tblPrEx>
-          <w:tblBorders>
-            <w:top w:val="single" w:color="auto" w:sz="4" w:space="0"/>
-            <w:left w:val="single" w:color="auto" w:sz="4" w:space="0"/>
-            <w:bottom w:val="single" w:color="auto" w:sz="4" w:space="0"/>
-            <w:right w:val="single" w:color="auto" w:sz="4" w:space="0"/>
-            <w:insideH w:val="single" w:color="auto" w:sz="4" w:space="0"/>
-            <w:insideV w:val="single" w:color="auto" w:sz="4" w:space="0"/>
-          </w:tblBorders>
-          <w:tblLayout w:type="fixed"/>
-          <w:tblCellMar>
-            <w:top w:w="0" w:type="dxa"/>
-            <w:left w:w="108" w:type="dxa"/>
-            <w:bottom w:w="0" w:type="dxa"/>
-            <w:right w:w="108" w:type="dxa"/>
-          </w:tblCellMar>
-        </w:tblPrEx>
-        <w:tc>
-          <w:tcPr>
-            <w:tcW w:w="1090" w:type="dxa"/>
-          </w:tcPr>
-          <w:p>
-            <w:pPr>
-              <w:keepNext w:val="0"/>
-              <w:keepLines w:val="0"/>
-              <w:widowControl/>
-              <w:numPr>
-                <w:ilvl w:val="0"/>
-                <w:numId w:val="0"/>
-              </w:numPr>
-              <w:suppressLineNumbers w:val="0"/>
-              <w:spacing w:before="0" w:beforeAutospacing="0" w:after="160" w:afterAutospacing="0" w:line="259" w:lineRule="auto"/>
-              <w:ind w:left="0" w:right="0"/>
-              <w:rPr>
-                <w:rFonts w:hint="eastAsia"/>
-                <w:b w:val="0"/>
-                <w:bCs/>
-                <w:vertAlign w:val="baseline"/>
-                <w:lang w:val="en-US"/>
-              </w:rPr>
-            </w:pPr>
-            <w:r>
-              <w:rPr>
-                <w:rFonts w:hint="eastAsia"/>
-                <w:b w:val="0"/>
-                <w:bCs/>
-                <w:vertAlign w:val="baseline"/>
-                <w:lang w:val="en-US"/>
-              </w:rPr>
-              <w:t xml:space="preserve">Đầu vào </w:t>
-            </w:r>
-          </w:p>
-        </w:tc>
-        <w:tc>
-          <w:tcPr>
-            <w:tcW w:w="8486" w:type="dxa"/>
-          </w:tcPr>
-          <w:p>
-            <w:pPr>
-              <w:keepNext w:val="0"/>
-              <w:keepLines w:val="0"/>
-              <w:widowControl/>
-              <w:numPr>
-                <w:ilvl w:val="0"/>
-                <w:numId w:val="0"/>
-              </w:numPr>
-              <w:suppressLineNumbers w:val="0"/>
-              <w:spacing w:before="0" w:beforeAutospacing="0" w:after="160" w:afterAutospacing="0" w:line="259" w:lineRule="auto"/>
-              <w:ind w:left="0" w:right="0"/>
-              <w:rPr>
-                <w:rFonts w:hint="eastAsia"/>
-                <w:b/>
-                <w:vertAlign w:val="baseline"/>
-                <w:lang w:val="en-US"/>
-              </w:rPr>
-            </w:pPr>
-            <w:r>
-              <w:rPr>
-                <w:rFonts w:hint="default" w:ascii="Times New Roman" w:hAnsi="Times New Roman" w:cs="Times New Roman"/>
-                <w:b w:val="0"/>
-                <w:bCs/>
-              </w:rPr>
-              <w:t xml:space="preserve">Quản trị nhập thông tin cần thiết cho </w:t>
-            </w:r>
-            <w:r>
-              <w:rPr>
-                <w:rFonts w:hint="default" w:ascii="Times New Roman" w:hAnsi="Times New Roman" w:cs="Times New Roman"/>
-                <w:b w:val="0"/>
-                <w:bCs/>
-                <w:lang w:val="en-US"/>
-              </w:rPr>
-              <w:t>đơn hàng</w:t>
-            </w:r>
-            <w:r>
-              <w:rPr>
-                <w:rFonts w:hint="default" w:ascii="Times New Roman" w:hAnsi="Times New Roman" w:cs="Times New Roman"/>
-                <w:b w:val="0"/>
-                <w:bCs/>
-              </w:rPr>
-              <w:t xml:space="preserve"> mới:</w:t>
-            </w:r>
-            <w:r>
-              <w:rPr>
-                <w:rFonts w:hint="default" w:ascii="Times New Roman" w:hAnsi="Times New Roman" w:cs="Times New Roman"/>
-                <w:b w:val="0"/>
-                <w:bCs/>
-                <w:lang w:val="en-US"/>
-              </w:rPr>
-              <w:t>t</w:t>
-            </w:r>
-            <w:r>
-              <w:rPr>
-                <w:rFonts w:hint="default" w:ascii="Times New Roman" w:hAnsi="Times New Roman" w:cs="Times New Roman"/>
-                <w:lang w:val="en-US"/>
-              </w:rPr>
-              <w:t>ên khách hàng, số điện thoại, tên sản phẩm, giá sản phẩm, số lượng,tổng tiền</w:t>
-            </w:r>
-          </w:p>
-        </w:tc>
-      </w:tr>
-      <w:tr>
-        <w:tblPrEx>
-          <w:tblBorders>
-            <w:top w:val="single" w:color="auto" w:sz="4" w:space="0"/>
-            <w:left w:val="single" w:color="auto" w:sz="4" w:space="0"/>
-            <w:bottom w:val="single" w:color="auto" w:sz="4" w:space="0"/>
-            <w:right w:val="single" w:color="auto" w:sz="4" w:space="0"/>
-            <w:insideH w:val="single" w:color="auto" w:sz="4" w:space="0"/>
-            <w:insideV w:val="single" w:color="auto" w:sz="4" w:space="0"/>
-          </w:tblBorders>
-          <w:tblLayout w:type="fixed"/>
-          <w:tblCellMar>
-            <w:top w:w="0" w:type="dxa"/>
-            <w:left w:w="108" w:type="dxa"/>
-            <w:bottom w:w="0" w:type="dxa"/>
-            <w:right w:w="108" w:type="dxa"/>
-          </w:tblCellMar>
-        </w:tblPrEx>
-        <w:tc>
-          <w:tcPr>
-            <w:tcW w:w="1090" w:type="dxa"/>
-          </w:tcPr>
-          <w:p>
-            <w:pPr>
-              <w:keepNext w:val="0"/>
-              <w:keepLines w:val="0"/>
-              <w:widowControl/>
-              <w:numPr>
-                <w:ilvl w:val="0"/>
-                <w:numId w:val="0"/>
-              </w:numPr>
-              <w:suppressLineNumbers w:val="0"/>
-              <w:spacing w:before="0" w:beforeAutospacing="0" w:after="160" w:afterAutospacing="0" w:line="259" w:lineRule="auto"/>
-              <w:ind w:left="0" w:right="0"/>
-              <w:rPr>
-                <w:rFonts w:hint="eastAsia"/>
-                <w:b w:val="0"/>
-                <w:bCs/>
-                <w:vertAlign w:val="baseline"/>
-                <w:lang w:val="en-US"/>
-              </w:rPr>
-            </w:pPr>
-            <w:r>
-              <w:rPr>
-                <w:rFonts w:hint="eastAsia"/>
-                <w:b w:val="0"/>
-                <w:bCs/>
-                <w:vertAlign w:val="baseline"/>
-                <w:lang w:val="en-US"/>
-              </w:rPr>
-              <w:t>Xử lý</w:t>
-            </w:r>
-          </w:p>
-        </w:tc>
-        <w:tc>
-          <w:tcPr>
-            <w:tcW w:w="8486" w:type="dxa"/>
-          </w:tcPr>
-          <w:p>
-            <w:pPr>
-              <w:keepNext w:val="0"/>
-              <w:keepLines w:val="0"/>
-              <w:widowControl/>
-              <w:numPr>
-                <w:ilvl w:val="0"/>
-                <w:numId w:val="0"/>
-              </w:numPr>
-              <w:suppressLineNumbers w:val="0"/>
-              <w:spacing w:before="0" w:beforeAutospacing="0" w:after="160" w:afterAutospacing="0" w:line="259" w:lineRule="auto"/>
-              <w:ind w:left="0" w:right="0"/>
-              <w:rPr>
-                <w:rFonts w:hint="eastAsia"/>
-                <w:b/>
-                <w:vertAlign w:val="baseline"/>
-                <w:lang w:val="en-US"/>
-              </w:rPr>
-            </w:pPr>
-            <w:r>
-              <w:rPr>
-                <w:rFonts w:hint="default" w:ascii="Times New Roman" w:hAnsi="Times New Roman" w:cs="Times New Roman"/>
-                <w:b w:val="0"/>
-                <w:bCs/>
-              </w:rPr>
-              <w:t>Hệ thống sẽ kiểm tra dữ liệu đã được nhập đầy đủ chưa, nếu chưa thì</w:t>
-            </w:r>
-            <w:r>
-              <w:rPr>
-                <w:rFonts w:hint="default" w:ascii="Times New Roman" w:hAnsi="Times New Roman" w:cs="Times New Roman"/>
-                <w:b w:val="0"/>
-                <w:bCs/>
-                <w:lang w:val="en-US"/>
-              </w:rPr>
-              <w:t xml:space="preserve"> </w:t>
-            </w:r>
-            <w:r>
-              <w:rPr>
-                <w:rFonts w:hint="default" w:ascii="Times New Roman" w:hAnsi="Times New Roman" w:cs="Times New Roman"/>
-                <w:b w:val="0"/>
-                <w:bCs/>
-              </w:rPr>
-              <w:t>thông báo dữ liệu nhập vào chưa đầy đủ, nếu nhập đầy đủ thì hệ thống sẽ</w:t>
-            </w:r>
-            <w:r>
-              <w:rPr>
-                <w:rFonts w:hint="default" w:ascii="Times New Roman" w:hAnsi="Times New Roman" w:cs="Times New Roman"/>
-                <w:b w:val="0"/>
-                <w:bCs/>
-                <w:lang w:val="en-US"/>
-              </w:rPr>
-              <w:t xml:space="preserve"> </w:t>
-            </w:r>
-            <w:r>
-              <w:rPr>
-                <w:rFonts w:hint="default" w:ascii="Times New Roman" w:hAnsi="Times New Roman" w:cs="Times New Roman"/>
-                <w:b w:val="0"/>
-                <w:bCs/>
-              </w:rPr>
-              <w:t xml:space="preserve">thêm mới </w:t>
-            </w:r>
-            <w:r>
-              <w:rPr>
-                <w:rFonts w:hint="default" w:ascii="Times New Roman" w:hAnsi="Times New Roman" w:cs="Times New Roman"/>
-                <w:b w:val="0"/>
-                <w:bCs/>
-                <w:lang w:val="en-US"/>
-              </w:rPr>
-              <w:t>đơn hàng</w:t>
-            </w:r>
-            <w:r>
-              <w:rPr>
-                <w:rFonts w:hint="default" w:ascii="Times New Roman" w:hAnsi="Times New Roman" w:cs="Times New Roman"/>
-                <w:b w:val="0"/>
-                <w:bCs/>
-              </w:rPr>
-              <w:t xml:space="preserve"> vào cơ sở dữ liệu và hiển thị thông báo thành công.</w:t>
-            </w:r>
-          </w:p>
-        </w:tc>
-      </w:tr>
-      <w:tr>
-        <w:tblPrEx>
-          <w:tblBorders>
-            <w:top w:val="single" w:color="auto" w:sz="4" w:space="0"/>
-            <w:left w:val="single" w:color="auto" w:sz="4" w:space="0"/>
-            <w:bottom w:val="single" w:color="auto" w:sz="4" w:space="0"/>
-            <w:right w:val="single" w:color="auto" w:sz="4" w:space="0"/>
-            <w:insideH w:val="single" w:color="auto" w:sz="4" w:space="0"/>
-            <w:insideV w:val="single" w:color="auto" w:sz="4" w:space="0"/>
-          </w:tblBorders>
-          <w:tblLayout w:type="fixed"/>
-          <w:tblCellMar>
-            <w:top w:w="0" w:type="dxa"/>
-            <w:left w:w="108" w:type="dxa"/>
-            <w:bottom w:w="0" w:type="dxa"/>
-            <w:right w:w="108" w:type="dxa"/>
-          </w:tblCellMar>
-        </w:tblPrEx>
-        <w:tc>
-          <w:tcPr>
-            <w:tcW w:w="1090" w:type="dxa"/>
-          </w:tcPr>
-          <w:p>
-            <w:pPr>
-              <w:keepNext w:val="0"/>
-              <w:keepLines w:val="0"/>
-              <w:widowControl/>
-              <w:numPr>
-                <w:ilvl w:val="0"/>
-                <w:numId w:val="0"/>
-              </w:numPr>
-              <w:suppressLineNumbers w:val="0"/>
-              <w:spacing w:before="0" w:beforeAutospacing="0" w:after="160" w:afterAutospacing="0" w:line="259" w:lineRule="auto"/>
-              <w:ind w:left="0" w:right="0"/>
-              <w:rPr>
-                <w:rFonts w:hint="eastAsia"/>
-                <w:b w:val="0"/>
-                <w:bCs/>
-                <w:vertAlign w:val="baseline"/>
-                <w:lang w:val="en-US"/>
-              </w:rPr>
-            </w:pPr>
-            <w:r>
-              <w:rPr>
-                <w:rFonts w:hint="eastAsia"/>
-                <w:b w:val="0"/>
-                <w:bCs/>
-                <w:vertAlign w:val="baseline"/>
-                <w:lang w:val="en-US"/>
-              </w:rPr>
-              <w:t>Đầu ra</w:t>
-            </w:r>
-          </w:p>
-        </w:tc>
-        <w:tc>
-          <w:tcPr>
-            <w:tcW w:w="8486" w:type="dxa"/>
-          </w:tcPr>
-          <w:p>
-            <w:pPr>
-              <w:keepNext w:val="0"/>
-              <w:keepLines w:val="0"/>
-              <w:widowControl/>
-              <w:numPr>
-                <w:ilvl w:val="0"/>
-                <w:numId w:val="0"/>
-              </w:numPr>
-              <w:suppressLineNumbers w:val="0"/>
-              <w:spacing w:before="0" w:beforeAutospacing="0" w:after="160" w:afterAutospacing="0" w:line="259" w:lineRule="auto"/>
-              <w:ind w:left="0" w:right="0"/>
-              <w:rPr>
-                <w:rFonts w:hint="eastAsia"/>
-                <w:b w:val="0"/>
-                <w:bCs/>
-                <w:vertAlign w:val="baseline"/>
-                <w:lang w:val="en-US"/>
-              </w:rPr>
-            </w:pPr>
-            <w:r>
-              <w:rPr>
-                <w:rFonts w:hint="eastAsia"/>
-                <w:b w:val="0"/>
-                <w:bCs/>
-                <w:vertAlign w:val="baseline"/>
-                <w:lang w:val="en-US"/>
-              </w:rPr>
-              <w:t>Hệ thống thông báo thành công</w:t>
-            </w:r>
-          </w:p>
-        </w:tc>
-      </w:tr>
-    </w:tbl>
-    <w:p>
-      <w:pPr>
-        <w:pStyle w:val="5"/>
-        <w:numPr>
-          <w:ilvl w:val="0"/>
-          <w:numId w:val="0"/>
-        </w:numPr>
-        <w:rPr>
-          <w:b/>
-          <w:lang w:val="en-US"/>
-        </w:rPr>
-      </w:pPr>
-    </w:p>
-    <w:p>
-      <w:pPr>
-        <w:pStyle w:val="5"/>
-        <w:numPr>
-          <w:ilvl w:val="0"/>
-          <w:numId w:val="12"/>
-        </w:numPr>
-        <w:ind w:left="845" w:leftChars="0" w:hanging="425" w:firstLineChars="0"/>
-        <w:rPr>
-          <w:b/>
-          <w:lang w:val="en-US"/>
-        </w:rPr>
-      </w:pPr>
-      <w:r>
-        <w:rPr>
-          <w:b/>
-          <w:lang w:val="en-US"/>
-        </w:rPr>
-        <w:t>Sửa đơn hàng</w:t>
-      </w:r>
-    </w:p>
-    <w:tbl>
-      <w:tblPr>
-        <w:tblStyle w:val="4"/>
-        <w:tblW w:w="9576" w:type="dxa"/>
-        <w:tblInd w:w="0" w:type="dxa"/>
-        <w:tblBorders>
-          <w:top w:val="single" w:color="auto" w:sz="4" w:space="0"/>
-          <w:left w:val="single" w:color="auto" w:sz="4" w:space="0"/>
-          <w:bottom w:val="single" w:color="auto" w:sz="4" w:space="0"/>
-          <w:right w:val="single" w:color="auto" w:sz="4" w:space="0"/>
-          <w:insideH w:val="single" w:color="auto" w:sz="4" w:space="0"/>
-          <w:insideV w:val="single" w:color="auto" w:sz="4" w:space="0"/>
-        </w:tblBorders>
-        <w:tblLayout w:type="fixed"/>
-        <w:tblCellMar>
-          <w:top w:w="0" w:type="dxa"/>
-          <w:left w:w="108" w:type="dxa"/>
-          <w:bottom w:w="0" w:type="dxa"/>
-          <w:right w:w="108" w:type="dxa"/>
-        </w:tblCellMar>
-      </w:tblPr>
-      <w:tblGrid>
-        <w:gridCol w:w="1090"/>
-        <w:gridCol w:w="8486"/>
-      </w:tblGrid>
-      <w:tr>
-        <w:tblPrEx>
-          <w:tblBorders>
-            <w:top w:val="single" w:color="auto" w:sz="4" w:space="0"/>
-            <w:left w:val="single" w:color="auto" w:sz="4" w:space="0"/>
-            <w:bottom w:val="single" w:color="auto" w:sz="4" w:space="0"/>
-            <w:right w:val="single" w:color="auto" w:sz="4" w:space="0"/>
-            <w:insideH w:val="single" w:color="auto" w:sz="4" w:space="0"/>
-            <w:insideV w:val="single" w:color="auto" w:sz="4" w:space="0"/>
-          </w:tblBorders>
-          <w:tblLayout w:type="fixed"/>
-          <w:tblCellMar>
-            <w:top w:w="0" w:type="dxa"/>
-            <w:left w:w="108" w:type="dxa"/>
-            <w:bottom w:w="0" w:type="dxa"/>
-            <w:right w:w="108" w:type="dxa"/>
-          </w:tblCellMar>
-        </w:tblPrEx>
-        <w:tc>
-          <w:tcPr>
-            <w:tcW w:w="1090" w:type="dxa"/>
-          </w:tcPr>
-          <w:p>
-            <w:pPr>
-              <w:keepNext w:val="0"/>
-              <w:keepLines w:val="0"/>
-              <w:widowControl/>
-              <w:numPr>
-                <w:ilvl w:val="0"/>
-                <w:numId w:val="0"/>
-              </w:numPr>
-              <w:suppressLineNumbers w:val="0"/>
-              <w:spacing w:before="0" w:beforeAutospacing="0" w:after="160" w:afterAutospacing="0" w:line="259" w:lineRule="auto"/>
-              <w:ind w:left="0" w:right="0"/>
-              <w:rPr>
-                <w:rFonts w:hint="eastAsia"/>
-                <w:b w:val="0"/>
-                <w:bCs/>
-                <w:vertAlign w:val="baseline"/>
-                <w:lang w:val="en-US"/>
-              </w:rPr>
-            </w:pPr>
-            <w:r>
-              <w:rPr>
-                <w:rFonts w:hint="eastAsia"/>
-                <w:b w:val="0"/>
-                <w:bCs/>
-                <w:vertAlign w:val="baseline"/>
-                <w:lang w:val="en-US"/>
-              </w:rPr>
-              <w:t>Mô tả</w:t>
-            </w:r>
-          </w:p>
-        </w:tc>
-        <w:tc>
-          <w:tcPr>
-            <w:tcW w:w="8486" w:type="dxa"/>
-          </w:tcPr>
-          <w:p>
-            <w:pPr>
-              <w:keepNext w:val="0"/>
-              <w:keepLines w:val="0"/>
-              <w:widowControl/>
-              <w:numPr>
-                <w:ilvl w:val="0"/>
-                <w:numId w:val="0"/>
-              </w:numPr>
-              <w:suppressLineNumbers w:val="0"/>
-              <w:spacing w:before="0" w:beforeAutospacing="0" w:after="160" w:afterAutospacing="0" w:line="259" w:lineRule="auto"/>
-              <w:ind w:left="0" w:right="0"/>
-              <w:rPr>
-                <w:rFonts w:hint="eastAsia"/>
-                <w:b/>
-                <w:vertAlign w:val="baseline"/>
-                <w:lang w:val="en-US"/>
-              </w:rPr>
-            </w:pPr>
-            <w:r>
-              <w:rPr>
-                <w:rFonts w:hint="default" w:ascii="Times New Roman" w:hAnsi="Times New Roman" w:cs="Times New Roman"/>
-                <w:b w:val="0"/>
-                <w:bCs/>
-                <w:vertAlign w:val="baseline"/>
-                <w:lang w:val="en-US"/>
-              </w:rPr>
-              <w:t>Quá trình khi đăng nhập vào hệ thống người dùng của ứng dụng sẽ được hiển thị danh sách các chức năng, khi nhấn vào chức năng quản lý đơn hàng, danh sách đơn hàng sẽ được hiển thị, tại mỗi đơn hàng sẽ có chức năng sửa hoặc xóa ở ngay phía bên cạnh, khi người dùng nhấn vào chức năng sửa thông tin đơn hàng, màn hình sửa đơn hàng sẽ được hiển thị. Tại đây người dùng có thể sửa nội dung thông tin liên quan đến đơn hàng mà người dùng vừa chọn (</w:t>
-            </w:r>
-            <w:r>
-              <w:rPr>
-                <w:rFonts w:hint="default" w:ascii="Times New Roman" w:hAnsi="Times New Roman" w:cs="Times New Roman"/>
-                <w:lang w:val="en-US"/>
-              </w:rPr>
-              <w:t>tên khách hàng, số điện thoại, tên sản phẩm, giá sản phẩm, số lượng,tổng tiền</w:t>
-            </w:r>
-            <w:r>
-              <w:rPr>
-                <w:rFonts w:hint="default" w:ascii="Times New Roman" w:hAnsi="Times New Roman" w:cs="Times New Roman"/>
-                <w:b w:val="0"/>
-                <w:bCs/>
-                <w:vertAlign w:val="baseline"/>
-                <w:lang w:val="en-US"/>
-              </w:rPr>
-              <w:t>). Sau khi nhập xong thông tin người dùng nhấn nút lưu đơn hàng, hệ thống sẽ kiểm tra dữ liệu đã được nhập đầy đủ chưa, nếu chưa thì thông báo dữ liệu nhập vào chưa đầy đủ, nếu nhập đầy đủ thì hệ thống sẽ cập nhật nội dung vào cơ sở dữ liệu và hiển thị thông báo thành công, sau đó chuyển về tran</w:t>
-            </w:r>
-            <w:r>
-              <w:rPr>
-                <w:rFonts w:hint="default"/>
-                <w:b w:val="0"/>
-                <w:bCs/>
-                <w:vertAlign w:val="baseline"/>
-                <w:lang w:val="en-US"/>
-              </w:rPr>
-              <w:t>g quản lý đơn hàng</w:t>
-            </w:r>
-          </w:p>
-        </w:tc>
-      </w:tr>
-      <w:tr>
-        <w:tblPrEx>
-          <w:tblBorders>
-            <w:top w:val="single" w:color="auto" w:sz="4" w:space="0"/>
-            <w:left w:val="single" w:color="auto" w:sz="4" w:space="0"/>
-            <w:bottom w:val="single" w:color="auto" w:sz="4" w:space="0"/>
-            <w:right w:val="single" w:color="auto" w:sz="4" w:space="0"/>
-            <w:insideH w:val="single" w:color="auto" w:sz="4" w:space="0"/>
-            <w:insideV w:val="single" w:color="auto" w:sz="4" w:space="0"/>
-          </w:tblBorders>
-          <w:tblLayout w:type="fixed"/>
-          <w:tblCellMar>
-            <w:top w:w="0" w:type="dxa"/>
-            <w:left w:w="108" w:type="dxa"/>
-            <w:bottom w:w="0" w:type="dxa"/>
-            <w:right w:w="108" w:type="dxa"/>
-          </w:tblCellMar>
-        </w:tblPrEx>
-        <w:tc>
-          <w:tcPr>
-            <w:tcW w:w="1090" w:type="dxa"/>
-          </w:tcPr>
-          <w:p>
-            <w:pPr>
-              <w:keepNext w:val="0"/>
-              <w:keepLines w:val="0"/>
-              <w:widowControl/>
-              <w:numPr>
-                <w:ilvl w:val="0"/>
-                <w:numId w:val="0"/>
-              </w:numPr>
-              <w:suppressLineNumbers w:val="0"/>
-              <w:spacing w:before="0" w:beforeAutospacing="0" w:after="160" w:afterAutospacing="0" w:line="259" w:lineRule="auto"/>
-              <w:ind w:left="0" w:right="0"/>
-              <w:rPr>
-                <w:rFonts w:hint="eastAsia"/>
-                <w:b w:val="0"/>
-                <w:bCs/>
-                <w:vertAlign w:val="baseline"/>
-                <w:lang w:val="en-US"/>
-              </w:rPr>
-            </w:pPr>
-            <w:r>
-              <w:rPr>
-                <w:rFonts w:hint="eastAsia"/>
-                <w:b w:val="0"/>
-                <w:bCs/>
-                <w:vertAlign w:val="baseline"/>
-                <w:lang w:val="en-US"/>
-              </w:rPr>
-              <w:t xml:space="preserve">Đầu vào </w:t>
-            </w:r>
-          </w:p>
-        </w:tc>
-        <w:tc>
-          <w:tcPr>
-            <w:tcW w:w="8486" w:type="dxa"/>
-          </w:tcPr>
-          <w:p>
-            <w:pPr>
-              <w:keepNext w:val="0"/>
-              <w:keepLines w:val="0"/>
-              <w:widowControl/>
-              <w:numPr>
-                <w:ilvl w:val="0"/>
-                <w:numId w:val="0"/>
-              </w:numPr>
-              <w:suppressLineNumbers w:val="0"/>
-              <w:spacing w:before="0" w:beforeAutospacing="0" w:after="160" w:afterAutospacing="0" w:line="259" w:lineRule="auto"/>
-              <w:ind w:left="0" w:right="0"/>
-              <w:rPr>
-                <w:rFonts w:hint="eastAsia"/>
-                <w:b/>
-                <w:vertAlign w:val="baseline"/>
-                <w:lang w:val="en-US"/>
-              </w:rPr>
-            </w:pPr>
-            <w:r>
-              <w:rPr>
-                <w:rFonts w:hint="default" w:ascii="Times New Roman" w:hAnsi="Times New Roman" w:cs="Times New Roman"/>
-                <w:b w:val="0"/>
-                <w:bCs/>
-                <w:vertAlign w:val="baseline"/>
-                <w:lang w:val="en-US"/>
-              </w:rPr>
-              <w:t>Người dùng chọn hóa đơn cần sửa, nhấn vào chức năng sửa hóa đơn và chỉnh sửa các thông tin cần thiết cho đơn hàng được chọn</w:t>
-            </w:r>
-          </w:p>
-        </w:tc>
-      </w:tr>
-      <w:tr>
-        <w:tblPrEx>
-          <w:tblBorders>
-            <w:top w:val="single" w:color="auto" w:sz="4" w:space="0"/>
-            <w:left w:val="single" w:color="auto" w:sz="4" w:space="0"/>
-            <w:bottom w:val="single" w:color="auto" w:sz="4" w:space="0"/>
-            <w:right w:val="single" w:color="auto" w:sz="4" w:space="0"/>
-            <w:insideH w:val="single" w:color="auto" w:sz="4" w:space="0"/>
-            <w:insideV w:val="single" w:color="auto" w:sz="4" w:space="0"/>
-          </w:tblBorders>
-          <w:tblLayout w:type="fixed"/>
-          <w:tblCellMar>
-            <w:top w:w="0" w:type="dxa"/>
-            <w:left w:w="108" w:type="dxa"/>
-            <w:bottom w:w="0" w:type="dxa"/>
-            <w:right w:w="108" w:type="dxa"/>
-          </w:tblCellMar>
-        </w:tblPrEx>
-        <w:tc>
-          <w:tcPr>
-            <w:tcW w:w="1090" w:type="dxa"/>
-          </w:tcPr>
-          <w:p>
-            <w:pPr>
-              <w:keepNext w:val="0"/>
-              <w:keepLines w:val="0"/>
-              <w:widowControl/>
-              <w:numPr>
-                <w:ilvl w:val="0"/>
-                <w:numId w:val="0"/>
-              </w:numPr>
-              <w:suppressLineNumbers w:val="0"/>
-              <w:spacing w:before="0" w:beforeAutospacing="0" w:after="160" w:afterAutospacing="0" w:line="259" w:lineRule="auto"/>
-              <w:ind w:left="0" w:right="0"/>
-              <w:rPr>
-                <w:rFonts w:hint="eastAsia"/>
-                <w:b w:val="0"/>
-                <w:bCs/>
-                <w:vertAlign w:val="baseline"/>
-                <w:lang w:val="en-US"/>
-              </w:rPr>
-            </w:pPr>
-            <w:r>
-              <w:rPr>
-                <w:rFonts w:hint="eastAsia"/>
-                <w:b w:val="0"/>
-                <w:bCs/>
-                <w:vertAlign w:val="baseline"/>
-                <w:lang w:val="en-US"/>
-              </w:rPr>
-              <w:t>Xử lý</w:t>
-            </w:r>
-          </w:p>
-        </w:tc>
-        <w:tc>
-          <w:tcPr>
-            <w:tcW w:w="8486" w:type="dxa"/>
-          </w:tcPr>
-          <w:p>
-            <w:pPr>
-              <w:keepNext w:val="0"/>
-              <w:keepLines w:val="0"/>
-              <w:widowControl/>
-              <w:numPr>
-                <w:ilvl w:val="0"/>
-                <w:numId w:val="0"/>
-              </w:numPr>
-              <w:suppressLineNumbers w:val="0"/>
-              <w:spacing w:before="0" w:beforeAutospacing="0" w:after="160" w:afterAutospacing="0" w:line="259" w:lineRule="auto"/>
-              <w:ind w:left="0" w:right="0"/>
-              <w:rPr>
-                <w:rFonts w:hint="eastAsia"/>
-                <w:b/>
-                <w:vertAlign w:val="baseline"/>
-                <w:lang w:val="en-US"/>
-              </w:rPr>
-            </w:pPr>
-            <w:r>
-              <w:rPr>
-                <w:rFonts w:hint="default"/>
-                <w:b w:val="0"/>
-                <w:bCs/>
-                <w:vertAlign w:val="baseline"/>
-                <w:lang w:val="en-US"/>
-              </w:rPr>
-              <w:t>Sau khi nhập xong thông tin người dùng nhấn nút sửa đơn hàng, hệ thống sẽ kiểm tra dữ liệu đã được nhập đầy đủ chưa, nếu chưa thì thông báo dữ liệu nhập vào chưa đầy đủ, nếu nhập đầy đủ thì hệ thống sẽ cập nhật nội dung vào cơ sở dữ liệu</w:t>
-            </w:r>
-          </w:p>
-        </w:tc>
-      </w:tr>
-      <w:tr>
-        <w:tblPrEx>
-          <w:tblBorders>
-            <w:top w:val="single" w:color="auto" w:sz="4" w:space="0"/>
-            <w:left w:val="single" w:color="auto" w:sz="4" w:space="0"/>
-            <w:bottom w:val="single" w:color="auto" w:sz="4" w:space="0"/>
-            <w:right w:val="single" w:color="auto" w:sz="4" w:space="0"/>
-            <w:insideH w:val="single" w:color="auto" w:sz="4" w:space="0"/>
-            <w:insideV w:val="single" w:color="auto" w:sz="4" w:space="0"/>
-          </w:tblBorders>
-          <w:tblLayout w:type="fixed"/>
-          <w:tblCellMar>
-            <w:top w:w="0" w:type="dxa"/>
-            <w:left w:w="108" w:type="dxa"/>
-            <w:bottom w:w="0" w:type="dxa"/>
-            <w:right w:w="108" w:type="dxa"/>
-          </w:tblCellMar>
-        </w:tblPrEx>
-        <w:tc>
-          <w:tcPr>
-            <w:tcW w:w="1090" w:type="dxa"/>
-          </w:tcPr>
-          <w:p>
-            <w:pPr>
-              <w:keepNext w:val="0"/>
-              <w:keepLines w:val="0"/>
-              <w:widowControl/>
-              <w:numPr>
-                <w:ilvl w:val="0"/>
-                <w:numId w:val="0"/>
-              </w:numPr>
-              <w:suppressLineNumbers w:val="0"/>
-              <w:spacing w:before="0" w:beforeAutospacing="0" w:after="160" w:afterAutospacing="0" w:line="259" w:lineRule="auto"/>
-              <w:ind w:left="0" w:right="0"/>
-              <w:rPr>
-                <w:rFonts w:hint="eastAsia"/>
-                <w:b w:val="0"/>
-                <w:bCs/>
-                <w:vertAlign w:val="baseline"/>
-                <w:lang w:val="en-US"/>
-              </w:rPr>
-            </w:pPr>
-            <w:r>
-              <w:rPr>
-                <w:rFonts w:hint="eastAsia"/>
-                <w:b w:val="0"/>
-                <w:bCs/>
-                <w:vertAlign w:val="baseline"/>
-                <w:lang w:val="en-US"/>
-              </w:rPr>
-              <w:t>Đầu ra</w:t>
-            </w:r>
-          </w:p>
-        </w:tc>
-        <w:tc>
-          <w:tcPr>
-            <w:tcW w:w="8486" w:type="dxa"/>
-          </w:tcPr>
-          <w:p>
-            <w:pPr>
-              <w:keepNext w:val="0"/>
-              <w:keepLines w:val="0"/>
-              <w:widowControl/>
-              <w:numPr>
-                <w:ilvl w:val="0"/>
-                <w:numId w:val="0"/>
-              </w:numPr>
-              <w:suppressLineNumbers w:val="0"/>
-              <w:spacing w:before="0" w:beforeAutospacing="0" w:after="160" w:afterAutospacing="0" w:line="259" w:lineRule="auto"/>
-              <w:ind w:left="0" w:right="0"/>
-              <w:rPr>
-                <w:rFonts w:hint="eastAsia"/>
-                <w:b w:val="0"/>
-                <w:bCs/>
-                <w:vertAlign w:val="baseline"/>
-                <w:lang w:val="en-US"/>
-              </w:rPr>
-            </w:pPr>
-            <w:r>
-              <w:rPr>
-                <w:rFonts w:hint="eastAsia"/>
-                <w:b w:val="0"/>
-                <w:bCs/>
-                <w:vertAlign w:val="baseline"/>
-                <w:lang w:val="en-US"/>
-              </w:rPr>
-              <w:t>Hiển thị thông báo thành công và hiển thị lại trang quản lý đơn hàng</w:t>
-            </w:r>
-          </w:p>
-        </w:tc>
-      </w:tr>
-    </w:tbl>
-    <w:p>
-      <w:pPr>
-        <w:pStyle w:val="5"/>
-        <w:numPr>
-          <w:ilvl w:val="0"/>
-          <w:numId w:val="0"/>
-        </w:numPr>
-        <w:rPr>
-          <w:b/>
-          <w:lang w:val="en-US"/>
-        </w:rPr>
-      </w:pPr>
-    </w:p>
-    <w:p>
-      <w:pPr>
-        <w:pStyle w:val="5"/>
-        <w:numPr>
-          <w:ilvl w:val="0"/>
-          <w:numId w:val="12"/>
-        </w:numPr>
-        <w:ind w:left="845" w:leftChars="0" w:hanging="425" w:firstLineChars="0"/>
-        <w:rPr>
-          <w:b/>
-          <w:lang w:val="en-US"/>
-        </w:rPr>
-      </w:pPr>
-      <w:r>
-        <w:rPr>
-          <w:b/>
-          <w:lang w:val="en-US"/>
-        </w:rPr>
-        <w:t>Hủy đơn hàng</w:t>
-      </w:r>
-    </w:p>
-    <w:tbl>
-      <w:tblPr>
-        <w:tblStyle w:val="4"/>
-        <w:tblW w:w="9576" w:type="dxa"/>
-        <w:tblInd w:w="0" w:type="dxa"/>
-        <w:tblBorders>
-          <w:top w:val="single" w:color="auto" w:sz="4" w:space="0"/>
-          <w:left w:val="single" w:color="auto" w:sz="4" w:space="0"/>
-          <w:bottom w:val="single" w:color="auto" w:sz="4" w:space="0"/>
-          <w:right w:val="single" w:color="auto" w:sz="4" w:space="0"/>
-          <w:insideH w:val="single" w:color="auto" w:sz="4" w:space="0"/>
-          <w:insideV w:val="single" w:color="auto" w:sz="4" w:space="0"/>
-        </w:tblBorders>
-        <w:tblLayout w:type="fixed"/>
-        <w:tblCellMar>
-          <w:top w:w="0" w:type="dxa"/>
-          <w:left w:w="108" w:type="dxa"/>
-          <w:bottom w:w="0" w:type="dxa"/>
-          <w:right w:w="108" w:type="dxa"/>
-        </w:tblCellMar>
-      </w:tblPr>
-      <w:tblGrid>
-        <w:gridCol w:w="1090"/>
-        <w:gridCol w:w="8486"/>
-      </w:tblGrid>
-      <w:tr>
-        <w:tblPrEx>
-          <w:tblBorders>
-            <w:top w:val="single" w:color="auto" w:sz="4" w:space="0"/>
-            <w:left w:val="single" w:color="auto" w:sz="4" w:space="0"/>
-            <w:bottom w:val="single" w:color="auto" w:sz="4" w:space="0"/>
-            <w:right w:val="single" w:color="auto" w:sz="4" w:space="0"/>
-            <w:insideH w:val="single" w:color="auto" w:sz="4" w:space="0"/>
-            <w:insideV w:val="single" w:color="auto" w:sz="4" w:space="0"/>
-          </w:tblBorders>
-          <w:tblLayout w:type="fixed"/>
-          <w:tblCellMar>
-            <w:top w:w="0" w:type="dxa"/>
-            <w:left w:w="108" w:type="dxa"/>
-            <w:bottom w:w="0" w:type="dxa"/>
-            <w:right w:w="108" w:type="dxa"/>
-          </w:tblCellMar>
-        </w:tblPrEx>
-        <w:tc>
-          <w:tcPr>
-            <w:tcW w:w="1090" w:type="dxa"/>
-          </w:tcPr>
-          <w:p>
-            <w:pPr>
-              <w:keepNext w:val="0"/>
-              <w:keepLines w:val="0"/>
-              <w:widowControl/>
-              <w:numPr>
-                <w:ilvl w:val="0"/>
-                <w:numId w:val="0"/>
-              </w:numPr>
-              <w:suppressLineNumbers w:val="0"/>
-              <w:spacing w:before="0" w:beforeAutospacing="0" w:after="160" w:afterAutospacing="0" w:line="259" w:lineRule="auto"/>
-              <w:ind w:left="0" w:right="0"/>
-              <w:rPr>
-                <w:rFonts w:hint="eastAsia"/>
-                <w:b w:val="0"/>
-                <w:bCs/>
-                <w:vertAlign w:val="baseline"/>
-                <w:lang w:val="en-US"/>
-              </w:rPr>
-            </w:pPr>
-            <w:r>
-              <w:rPr>
-                <w:rFonts w:hint="eastAsia"/>
-                <w:b w:val="0"/>
-                <w:bCs/>
-                <w:vertAlign w:val="baseline"/>
-                <w:lang w:val="en-US"/>
-              </w:rPr>
-              <w:t>Mô tả</w:t>
-            </w:r>
-          </w:p>
-        </w:tc>
-        <w:tc>
-          <w:tcPr>
-            <w:tcW w:w="8486" w:type="dxa"/>
-          </w:tcPr>
-          <w:p>
-            <w:pPr>
-              <w:keepNext w:val="0"/>
-              <w:keepLines w:val="0"/>
-              <w:widowControl/>
-              <w:numPr>
-                <w:ilvl w:val="0"/>
-                <w:numId w:val="0"/>
-              </w:numPr>
-              <w:suppressLineNumbers w:val="0"/>
-              <w:spacing w:before="0" w:beforeAutospacing="0" w:after="160" w:afterAutospacing="0" w:line="259" w:lineRule="auto"/>
-              <w:ind w:left="0" w:right="0"/>
-              <w:rPr>
-                <w:rFonts w:hint="eastAsia"/>
-                <w:b/>
-                <w:vertAlign w:val="baseline"/>
-                <w:lang w:val="en-US"/>
-              </w:rPr>
-            </w:pPr>
-            <w:r>
-              <w:rPr>
-                <w:rFonts w:hint="default"/>
-                <w:b w:val="0"/>
-                <w:bCs/>
-                <w:vertAlign w:val="baseline"/>
-                <w:lang w:val="en-US"/>
-              </w:rPr>
-              <w:t>Quá trình khi đăng nhập vào hệ thống người dùng của ứng dụng sẽ được hiển thị danh sách các chức năng, khi nhấn vào chức năng quản lý đơn hàng, danh sách đươn hàng sẽ được hiển thị, tại mỗi đơn hàng sẽ có chức năng sửa hoặc hủy ở ngay phía bên cạnh, khi người dùng nhấn vào chức năng hủy đơn hàng, sẽ có thông báo được hiện lên “Bạn có muốn hủy đơn hàng này hay không ?” nếu chọn có thì hệ thống sẽ chuyển trạng thái hiển thị của đơn hàng thông qua mã của đơn hàng được chọn và cập nhật lại danh đơn hàng, nếu chọn không thì trở lại trang danh sách đơn hàng</w:t>
-            </w:r>
-          </w:p>
-        </w:tc>
-      </w:tr>
-      <w:tr>
-        <w:tblPrEx>
-          <w:tblBorders>
-            <w:top w:val="single" w:color="auto" w:sz="4" w:space="0"/>
-            <w:left w:val="single" w:color="auto" w:sz="4" w:space="0"/>
-            <w:bottom w:val="single" w:color="auto" w:sz="4" w:space="0"/>
-            <w:right w:val="single" w:color="auto" w:sz="4" w:space="0"/>
-            <w:insideH w:val="single" w:color="auto" w:sz="4" w:space="0"/>
-            <w:insideV w:val="single" w:color="auto" w:sz="4" w:space="0"/>
-          </w:tblBorders>
-          <w:tblLayout w:type="fixed"/>
-          <w:tblCellMar>
-            <w:top w:w="0" w:type="dxa"/>
-            <w:left w:w="108" w:type="dxa"/>
-            <w:bottom w:w="0" w:type="dxa"/>
-            <w:right w:w="108" w:type="dxa"/>
-          </w:tblCellMar>
-        </w:tblPrEx>
-        <w:tc>
-          <w:tcPr>
-            <w:tcW w:w="1090" w:type="dxa"/>
-          </w:tcPr>
-          <w:p>
-            <w:pPr>
-              <w:keepNext w:val="0"/>
-              <w:keepLines w:val="0"/>
-              <w:widowControl/>
-              <w:numPr>
-                <w:ilvl w:val="0"/>
-                <w:numId w:val="0"/>
-              </w:numPr>
-              <w:suppressLineNumbers w:val="0"/>
-              <w:spacing w:before="0" w:beforeAutospacing="0" w:after="160" w:afterAutospacing="0" w:line="259" w:lineRule="auto"/>
-              <w:ind w:left="0" w:right="0"/>
-              <w:rPr>
-                <w:rFonts w:hint="eastAsia"/>
-                <w:b w:val="0"/>
-                <w:bCs/>
-                <w:vertAlign w:val="baseline"/>
-                <w:lang w:val="en-US"/>
-              </w:rPr>
-            </w:pPr>
-            <w:r>
-              <w:rPr>
-                <w:rFonts w:hint="eastAsia"/>
-                <w:b w:val="0"/>
-                <w:bCs/>
-                <w:vertAlign w:val="baseline"/>
-                <w:lang w:val="en-US"/>
-              </w:rPr>
-              <w:t xml:space="preserve">Đầu vào </w:t>
-            </w:r>
-          </w:p>
-        </w:tc>
-        <w:tc>
-          <w:tcPr>
-            <w:tcW w:w="8486" w:type="dxa"/>
-          </w:tcPr>
-          <w:p>
-            <w:pPr>
-              <w:keepNext w:val="0"/>
-              <w:keepLines w:val="0"/>
-              <w:widowControl/>
-              <w:numPr>
-                <w:ilvl w:val="0"/>
-                <w:numId w:val="0"/>
-              </w:numPr>
-              <w:suppressLineNumbers w:val="0"/>
-              <w:spacing w:before="0" w:beforeAutospacing="0" w:after="160" w:afterAutospacing="0" w:line="259" w:lineRule="auto"/>
-              <w:ind w:left="0" w:right="0"/>
-              <w:rPr>
-                <w:rFonts w:hint="eastAsia"/>
-                <w:b/>
-                <w:vertAlign w:val="baseline"/>
-                <w:lang w:val="en-US"/>
-              </w:rPr>
-            </w:pPr>
-            <w:r>
-              <w:rPr>
-                <w:rFonts w:hint="default"/>
-                <w:b w:val="0"/>
-                <w:bCs/>
-                <w:vertAlign w:val="baseline"/>
-                <w:lang w:val="en-US"/>
-              </w:rPr>
-              <w:t>Người dùng chọn đơn hàng cần xóa và chọn chức năng xóa.</w:t>
-            </w:r>
-          </w:p>
-        </w:tc>
-      </w:tr>
-      <w:tr>
-        <w:tblPrEx>
-          <w:tblBorders>
-            <w:top w:val="single" w:color="auto" w:sz="4" w:space="0"/>
-            <w:left w:val="single" w:color="auto" w:sz="4" w:space="0"/>
-            <w:bottom w:val="single" w:color="auto" w:sz="4" w:space="0"/>
-            <w:right w:val="single" w:color="auto" w:sz="4" w:space="0"/>
-            <w:insideH w:val="single" w:color="auto" w:sz="4" w:space="0"/>
-            <w:insideV w:val="single" w:color="auto" w:sz="4" w:space="0"/>
-          </w:tblBorders>
-          <w:tblLayout w:type="fixed"/>
-          <w:tblCellMar>
-            <w:top w:w="0" w:type="dxa"/>
-            <w:left w:w="108" w:type="dxa"/>
-            <w:bottom w:w="0" w:type="dxa"/>
-            <w:right w:w="108" w:type="dxa"/>
-          </w:tblCellMar>
-        </w:tblPrEx>
-        <w:tc>
-          <w:tcPr>
-            <w:tcW w:w="1090" w:type="dxa"/>
-          </w:tcPr>
-          <w:p>
-            <w:pPr>
-              <w:keepNext w:val="0"/>
-              <w:keepLines w:val="0"/>
-              <w:widowControl/>
-              <w:numPr>
-                <w:ilvl w:val="0"/>
-                <w:numId w:val="0"/>
-              </w:numPr>
-              <w:suppressLineNumbers w:val="0"/>
-              <w:spacing w:before="0" w:beforeAutospacing="0" w:after="160" w:afterAutospacing="0" w:line="259" w:lineRule="auto"/>
-              <w:ind w:left="0" w:right="0"/>
-              <w:rPr>
-                <w:rFonts w:hint="eastAsia"/>
-                <w:b w:val="0"/>
-                <w:bCs/>
-                <w:vertAlign w:val="baseline"/>
-                <w:lang w:val="en-US"/>
-              </w:rPr>
-            </w:pPr>
-            <w:r>
-              <w:rPr>
-                <w:rFonts w:hint="eastAsia"/>
-                <w:b w:val="0"/>
-                <w:bCs/>
-                <w:vertAlign w:val="baseline"/>
-                <w:lang w:val="en-US"/>
-              </w:rPr>
-              <w:t>Xử lý</w:t>
-            </w:r>
-          </w:p>
-        </w:tc>
-        <w:tc>
-          <w:tcPr>
-            <w:tcW w:w="8486" w:type="dxa"/>
-          </w:tcPr>
-          <w:p>
-            <w:pPr>
-              <w:keepNext w:val="0"/>
-              <w:keepLines w:val="0"/>
-              <w:widowControl/>
-              <w:numPr>
-                <w:ilvl w:val="0"/>
-                <w:numId w:val="0"/>
-              </w:numPr>
-              <w:suppressLineNumbers w:val="0"/>
-              <w:spacing w:before="0" w:beforeAutospacing="0" w:after="160" w:afterAutospacing="0" w:line="259" w:lineRule="auto"/>
-              <w:ind w:left="0" w:right="0"/>
-              <w:rPr>
-                <w:rFonts w:hint="eastAsia"/>
-                <w:b/>
-                <w:vertAlign w:val="baseline"/>
-                <w:lang w:val="en-US"/>
-              </w:rPr>
-            </w:pPr>
-            <w:r>
-              <w:rPr>
-                <w:rFonts w:hint="default"/>
-                <w:b w:val="0"/>
-                <w:bCs/>
-                <w:vertAlign w:val="baseline"/>
-                <w:lang w:val="en-US"/>
-              </w:rPr>
-              <w:t>Hệ thống xác nhận lại yêu cầu muốn xóa của người dùng, nếu người dùng tiếp tục hệ thống sẽ lấy mã của đơn hàng đó và thực hiện việc chuyển trạng thái hiển thị của đơn hàng.</w:t>
-            </w:r>
-          </w:p>
-        </w:tc>
-      </w:tr>
-      <w:tr>
-        <w:tblPrEx>
-          <w:tblBorders>
-            <w:top w:val="single" w:color="auto" w:sz="4" w:space="0"/>
-            <w:left w:val="single" w:color="auto" w:sz="4" w:space="0"/>
-            <w:bottom w:val="single" w:color="auto" w:sz="4" w:space="0"/>
-            <w:right w:val="single" w:color="auto" w:sz="4" w:space="0"/>
-            <w:insideH w:val="single" w:color="auto" w:sz="4" w:space="0"/>
-            <w:insideV w:val="single" w:color="auto" w:sz="4" w:space="0"/>
-          </w:tblBorders>
-          <w:tblLayout w:type="fixed"/>
-          <w:tblCellMar>
-            <w:top w:w="0" w:type="dxa"/>
-            <w:left w:w="108" w:type="dxa"/>
-            <w:bottom w:w="0" w:type="dxa"/>
-            <w:right w:w="108" w:type="dxa"/>
-          </w:tblCellMar>
-        </w:tblPrEx>
-        <w:tc>
-          <w:tcPr>
-            <w:tcW w:w="1090" w:type="dxa"/>
-          </w:tcPr>
-          <w:p>
-            <w:pPr>
-              <w:keepNext w:val="0"/>
-              <w:keepLines w:val="0"/>
-              <w:widowControl/>
-              <w:numPr>
-                <w:ilvl w:val="0"/>
-                <w:numId w:val="0"/>
-              </w:numPr>
-              <w:suppressLineNumbers w:val="0"/>
-              <w:spacing w:before="0" w:beforeAutospacing="0" w:after="160" w:afterAutospacing="0" w:line="259" w:lineRule="auto"/>
-              <w:ind w:left="0" w:right="0"/>
-              <w:rPr>
-                <w:rFonts w:hint="eastAsia"/>
-                <w:b w:val="0"/>
-                <w:bCs/>
-                <w:vertAlign w:val="baseline"/>
-                <w:lang w:val="en-US"/>
-              </w:rPr>
-            </w:pPr>
-            <w:r>
-              <w:rPr>
-                <w:rFonts w:hint="eastAsia"/>
-                <w:b w:val="0"/>
-                <w:bCs/>
-                <w:vertAlign w:val="baseline"/>
-                <w:lang w:val="en-US"/>
-              </w:rPr>
-              <w:t>Đầu ra</w:t>
-            </w:r>
-          </w:p>
-        </w:tc>
-        <w:tc>
-          <w:tcPr>
-            <w:tcW w:w="8486" w:type="dxa"/>
-          </w:tcPr>
-          <w:p>
-            <w:pPr>
-              <w:keepNext w:val="0"/>
-              <w:keepLines w:val="0"/>
-              <w:widowControl/>
-              <w:numPr>
-                <w:ilvl w:val="0"/>
-                <w:numId w:val="0"/>
-              </w:numPr>
-              <w:suppressLineNumbers w:val="0"/>
-              <w:spacing w:before="0" w:beforeAutospacing="0" w:after="160" w:afterAutospacing="0" w:line="259" w:lineRule="auto"/>
-              <w:ind w:left="0" w:right="0"/>
-              <w:rPr>
-                <w:rFonts w:hint="eastAsia"/>
-                <w:b w:val="0"/>
-                <w:bCs/>
-                <w:vertAlign w:val="baseline"/>
-                <w:lang w:val="en-US"/>
-              </w:rPr>
-            </w:pPr>
-            <w:r>
-              <w:rPr>
-                <w:rFonts w:hint="eastAsia"/>
-                <w:b w:val="0"/>
-                <w:bCs/>
-                <w:vertAlign w:val="baseline"/>
-                <w:lang w:val="en-US"/>
-              </w:rPr>
-              <w:t>Thông báo xóa thành công</w:t>
-            </w:r>
-          </w:p>
-        </w:tc>
-      </w:tr>
-    </w:tbl>
-    <w:p>
-      <w:pPr>
-        <w:pStyle w:val="5"/>
-        <w:numPr>
           <w:numId w:val="0"/>
         </w:numPr>
         <w:ind w:left="2160" w:leftChars="0"/>
@@ -14548,46 +10115,6 @@
 <file path=word/numbering.xml><?xml version="1.0" encoding="utf-8"?>
 <w:numbering xmlns:wpc="http://schemas.microsoft.com/office/word/2010/wordprocessingCanvas" xmlns:mc="http://schemas.openxmlformats.org/markup-compatibility/2006" xmlns:o="urn:schemas-microsoft-com:office:office" xmlns:r="http://schemas.openxmlformats.org/officeDocument/2006/relationships" xmlns:m="http://schemas.openxmlformats.org/officeDocument/2006/math" xmlns:v="urn:schemas-microsoft-com:vml" xmlns:wp14="http://schemas.microsoft.com/office/word/2010/wordprocessingDrawing" xmlns:wp="http://schemas.openxmlformats.org/drawingml/2006/wordprocessingDrawing" xmlns:w10="urn:schemas-microsoft-com:office:word" xmlns:w="http://schemas.openxmlformats.org/wordprocessingml/2006/main" xmlns:w14="http://schemas.microsoft.com/office/word/2010/wordml" xmlns:wpg="http://schemas.microsoft.com/office/word/2010/wordprocessingGroup" xmlns:wpi="http://schemas.microsoft.com/office/word/2010/wordprocessingInk" xmlns:wne="http://schemas.microsoft.com/office/word/2006/wordml" xmlns:wps="http://schemas.microsoft.com/office/word/2010/wordprocessingShape" mc:Ignorable="w14 wp14">
   <w:abstractNum w:abstractNumId="0">
-    <w:nsid w:val="85559C60"/>
-    <w:multiLevelType w:val="singleLevel"/>
-    <w:tmpl w:val="85559C60"/>
-    <w:lvl w:ilvl="0" w:tentative="0">
-      <w:start w:val="1"/>
-      <w:numFmt w:val="decimal"/>
-      <w:lvlText w:val="%1."/>
-      <w:lvlJc w:val="left"/>
-      <w:pPr>
-        <w:tabs>
-          <w:tab w:val="left" w:pos="425"/>
-        </w:tabs>
-        <w:ind w:left="425" w:leftChars="0" w:hanging="425" w:firstLineChars="0"/>
-      </w:pPr>
-      <w:rPr>
-        <w:rFonts w:hint="default"/>
-      </w:rPr>
-    </w:lvl>
-  </w:abstractNum>
-  <w:abstractNum w:abstractNumId="1">
-    <w:nsid w:val="D29E213F"/>
-    <w:multiLevelType w:val="singleLevel"/>
-    <w:tmpl w:val="D29E213F"/>
-    <w:lvl w:ilvl="0" w:tentative="0">
-      <w:start w:val="1"/>
-      <w:numFmt w:val="decimal"/>
-      <w:lvlText w:val="%1."/>
-      <w:lvlJc w:val="left"/>
-      <w:pPr>
-        <w:tabs>
-          <w:tab w:val="left" w:pos="425"/>
-        </w:tabs>
-        <w:ind w:left="425" w:leftChars="0" w:hanging="425" w:firstLineChars="0"/>
-      </w:pPr>
-      <w:rPr>
-        <w:rFonts w:hint="default"/>
-      </w:rPr>
-    </w:lvl>
-  </w:abstractNum>
-  <w:abstractNum w:abstractNumId="2">
     <w:nsid w:val="09D96E60"/>
     <w:multiLevelType w:val="multilevel"/>
     <w:tmpl w:val="09D96E60"/>
@@ -14700,7 +10227,7 @@
       </w:rPr>
     </w:lvl>
   </w:abstractNum>
-  <w:abstractNum w:abstractNumId="3">
+  <w:abstractNum w:abstractNumId="1">
     <w:nsid w:val="0BFE3872"/>
     <w:multiLevelType w:val="multilevel"/>
     <w:tmpl w:val="0BFE3872"/>
@@ -14813,7 +10340,7 @@
       </w:rPr>
     </w:lvl>
   </w:abstractNum>
-  <w:abstractNum w:abstractNumId="4">
+  <w:abstractNum w:abstractNumId="2">
     <w:nsid w:val="171A0372"/>
     <w:multiLevelType w:val="multilevel"/>
     <w:tmpl w:val="171A0372"/>
@@ -14926,7 +10453,7 @@
       </w:rPr>
     </w:lvl>
   </w:abstractNum>
-  <w:abstractNum w:abstractNumId="5">
+  <w:abstractNum w:abstractNumId="3">
     <w:nsid w:val="1CCF743A"/>
     <w:multiLevelType w:val="multilevel"/>
     <w:tmpl w:val="1CCF743A"/>
@@ -15039,7 +10566,7 @@
       </w:rPr>
     </w:lvl>
   </w:abstractNum>
-  <w:abstractNum w:abstractNumId="6">
+  <w:abstractNum w:abstractNumId="4">
     <w:nsid w:val="2AA36E91"/>
     <w:multiLevelType w:val="multilevel"/>
     <w:tmpl w:val="2AA36E91"/>
@@ -15152,96 +10679,7 @@
       </w:rPr>
     </w:lvl>
   </w:abstractNum>
-  <w:abstractNum w:abstractNumId="7">
-    <w:nsid w:val="2FA051ED"/>
-    <w:multiLevelType w:val="multilevel"/>
-    <w:tmpl w:val="2FA051ED"/>
-    <w:lvl w:ilvl="0" w:tentative="0">
-      <w:start w:val="1"/>
-      <w:numFmt w:val="decimal"/>
-      <w:lvlText w:val="%1."/>
-      <w:lvlJc w:val="left"/>
-      <w:pPr>
-        <w:ind w:left="720" w:hanging="360"/>
-      </w:pPr>
-      <w:rPr>
-        <w:rFonts w:hint="default"/>
-      </w:rPr>
-    </w:lvl>
-    <w:lvl w:ilvl="1" w:tentative="0">
-      <w:start w:val="1"/>
-      <w:numFmt w:val="lowerLetter"/>
-      <w:lvlText w:val="%2."/>
-      <w:lvlJc w:val="left"/>
-      <w:pPr>
-        <w:ind w:left="1440" w:hanging="360"/>
-      </w:pPr>
-    </w:lvl>
-    <w:lvl w:ilvl="2" w:tentative="0">
-      <w:start w:val="1"/>
-      <w:numFmt w:val="lowerRoman"/>
-      <w:lvlText w:val="%3."/>
-      <w:lvlJc w:val="right"/>
-      <w:pPr>
-        <w:ind w:left="2160" w:hanging="180"/>
-      </w:pPr>
-    </w:lvl>
-    <w:lvl w:ilvl="3" w:tentative="0">
-      <w:start w:val="1"/>
-      <w:numFmt w:val="decimal"/>
-      <w:lvlText w:val="%4."/>
-      <w:lvlJc w:val="left"/>
-      <w:pPr>
-        <w:ind w:left="2880" w:hanging="360"/>
-      </w:pPr>
-    </w:lvl>
-    <w:lvl w:ilvl="4" w:tentative="0">
-      <w:start w:val="1"/>
-      <w:numFmt w:val="lowerLetter"/>
-      <w:lvlText w:val="%5."/>
-      <w:lvlJc w:val="left"/>
-      <w:pPr>
-        <w:ind w:left="3600" w:hanging="360"/>
-      </w:pPr>
-    </w:lvl>
-    <w:lvl w:ilvl="5" w:tentative="0">
-      <w:start w:val="1"/>
-      <w:numFmt w:val="lowerRoman"/>
-      <w:lvlText w:val="%6."/>
-      <w:lvlJc w:val="right"/>
-      <w:pPr>
-        <w:ind w:left="4320" w:hanging="180"/>
-      </w:pPr>
-    </w:lvl>
-    <w:lvl w:ilvl="6" w:tentative="0">
-      <w:start w:val="1"/>
-      <w:numFmt w:val="decimal"/>
-      <w:lvlText w:val="%7."/>
-      <w:lvlJc w:val="left"/>
-      <w:pPr>
-        <w:ind w:left="5040" w:hanging="360"/>
-      </w:pPr>
-    </w:lvl>
-    <w:lvl w:ilvl="7" w:tentative="0">
-      <w:start w:val="1"/>
-      <w:numFmt w:val="lowerLetter"/>
-      <w:lvlText w:val="%8."/>
-      <w:lvlJc w:val="left"/>
-      <w:pPr>
-        <w:ind w:left="5760" w:hanging="360"/>
-      </w:pPr>
-    </w:lvl>
-    <w:lvl w:ilvl="8" w:tentative="0">
-      <w:start w:val="1"/>
-      <w:numFmt w:val="lowerRoman"/>
-      <w:lvlText w:val="%9."/>
-      <w:lvlJc w:val="right"/>
-      <w:pPr>
-        <w:ind w:left="6480" w:hanging="180"/>
-      </w:pPr>
-    </w:lvl>
-  </w:abstractNum>
-  <w:abstractNum w:abstractNumId="8">
+  <w:abstractNum w:abstractNumId="5">
     <w:nsid w:val="533441D3"/>
     <w:multiLevelType w:val="multilevel"/>
     <w:tmpl w:val="533441D3"/>
@@ -15354,7 +10792,7 @@
       </w:rPr>
     </w:lvl>
   </w:abstractNum>
-  <w:abstractNum w:abstractNumId="9">
+  <w:abstractNum w:abstractNumId="6">
     <w:nsid w:val="6B946BF8"/>
     <w:multiLevelType w:val="multilevel"/>
     <w:tmpl w:val="6B946BF8"/>
@@ -15467,7 +10905,7 @@
       </w:rPr>
     </w:lvl>
   </w:abstractNum>
-  <w:abstractNum w:abstractNumId="10">
+  <w:abstractNum w:abstractNumId="7">
     <w:nsid w:val="7A585015"/>
     <w:multiLevelType w:val="multilevel"/>
     <w:tmpl w:val="7A585015"/>
@@ -15580,181 +11018,29 @@
       </w:rPr>
     </w:lvl>
   </w:abstractNum>
-  <w:abstractNum w:abstractNumId="11">
-    <w:nsid w:val="7E9B87F9"/>
-    <w:multiLevelType w:val="multilevel"/>
-    <w:tmpl w:val="7E9B87F9"/>
-    <w:lvl w:ilvl="0" w:tentative="0">
-      <w:start w:val="1"/>
-      <w:numFmt w:val="upperRoman"/>
-      <w:lvlText w:val="%1."/>
-      <w:lvlJc w:val="left"/>
-      <w:pPr>
-        <w:tabs>
-          <w:tab w:val="left" w:pos="425"/>
-        </w:tabs>
-        <w:ind w:left="425" w:leftChars="0" w:hanging="425" w:firstLineChars="0"/>
-      </w:pPr>
-      <w:rPr>
-        <w:rFonts w:hint="default"/>
-      </w:rPr>
-    </w:lvl>
-    <w:lvl w:ilvl="1" w:tentative="0">
-      <w:start w:val="1"/>
-      <w:numFmt w:val="lowerLetter"/>
-      <w:lvlText w:val="%2)"/>
-      <w:lvlJc w:val="left"/>
-      <w:pPr>
-        <w:tabs>
-          <w:tab w:val="left" w:pos="840"/>
-        </w:tabs>
-        <w:ind w:left="840" w:leftChars="0" w:hanging="420" w:firstLineChars="0"/>
-      </w:pPr>
-      <w:rPr>
-        <w:rFonts w:hint="default"/>
-      </w:rPr>
-    </w:lvl>
-    <w:lvl w:ilvl="2" w:tentative="0">
-      <w:start w:val="1"/>
-      <w:numFmt w:val="lowerRoman"/>
-      <w:lvlText w:val="%3."/>
-      <w:lvlJc w:val="left"/>
-      <w:pPr>
-        <w:tabs>
-          <w:tab w:val="left" w:pos="1260"/>
-        </w:tabs>
-        <w:ind w:left="1260" w:leftChars="0" w:hanging="420" w:firstLineChars="0"/>
-      </w:pPr>
-      <w:rPr>
-        <w:rFonts w:hint="default"/>
-      </w:rPr>
-    </w:lvl>
-    <w:lvl w:ilvl="3" w:tentative="0">
-      <w:start w:val="1"/>
-      <w:numFmt w:val="decimal"/>
-      <w:lvlText w:val="%4."/>
-      <w:lvlJc w:val="left"/>
-      <w:pPr>
-        <w:tabs>
-          <w:tab w:val="left" w:pos="1680"/>
-        </w:tabs>
-        <w:ind w:left="1680" w:leftChars="0" w:hanging="420" w:firstLineChars="0"/>
-      </w:pPr>
-      <w:rPr>
-        <w:rFonts w:hint="default"/>
-      </w:rPr>
-    </w:lvl>
-    <w:lvl w:ilvl="4" w:tentative="0">
-      <w:start w:val="1"/>
-      <w:numFmt w:val="lowerLetter"/>
-      <w:lvlText w:val="%5)"/>
-      <w:lvlJc w:val="left"/>
-      <w:pPr>
-        <w:tabs>
-          <w:tab w:val="left" w:pos="2100"/>
-        </w:tabs>
-        <w:ind w:left="2100" w:leftChars="0" w:hanging="420" w:firstLineChars="0"/>
-      </w:pPr>
-      <w:rPr>
-        <w:rFonts w:hint="default"/>
-      </w:rPr>
-    </w:lvl>
-    <w:lvl w:ilvl="5" w:tentative="0">
-      <w:start w:val="1"/>
-      <w:numFmt w:val="lowerRoman"/>
-      <w:lvlText w:val="%6."/>
-      <w:lvlJc w:val="left"/>
-      <w:pPr>
-        <w:tabs>
-          <w:tab w:val="left" w:pos="2520"/>
-        </w:tabs>
-        <w:ind w:left="2520" w:leftChars="0" w:hanging="420" w:firstLineChars="0"/>
-      </w:pPr>
-      <w:rPr>
-        <w:rFonts w:hint="default"/>
-      </w:rPr>
-    </w:lvl>
-    <w:lvl w:ilvl="6" w:tentative="0">
-      <w:start w:val="1"/>
-      <w:numFmt w:val="decimal"/>
-      <w:lvlText w:val="%7."/>
-      <w:lvlJc w:val="left"/>
-      <w:pPr>
-        <w:tabs>
-          <w:tab w:val="left" w:pos="2940"/>
-        </w:tabs>
-        <w:ind w:left="2940" w:leftChars="0" w:hanging="420" w:firstLineChars="0"/>
-      </w:pPr>
-      <w:rPr>
-        <w:rFonts w:hint="default"/>
-      </w:rPr>
-    </w:lvl>
-    <w:lvl w:ilvl="7" w:tentative="0">
-      <w:start w:val="1"/>
-      <w:numFmt w:val="lowerLetter"/>
-      <w:lvlText w:val="%8)"/>
-      <w:lvlJc w:val="left"/>
-      <w:pPr>
-        <w:tabs>
-          <w:tab w:val="left" w:pos="3360"/>
-        </w:tabs>
-        <w:ind w:left="3360" w:leftChars="0" w:hanging="420" w:firstLineChars="0"/>
-      </w:pPr>
-      <w:rPr>
-        <w:rFonts w:hint="default"/>
-      </w:rPr>
-    </w:lvl>
-    <w:lvl w:ilvl="8" w:tentative="0">
-      <w:start w:val="1"/>
-      <w:numFmt w:val="lowerRoman"/>
-      <w:lvlText w:val="%9."/>
-      <w:lvlJc w:val="left"/>
-      <w:pPr>
-        <w:tabs>
-          <w:tab w:val="left" w:pos="3780"/>
-        </w:tabs>
-        <w:ind w:left="3780" w:leftChars="0" w:hanging="420" w:firstLineChars="0"/>
-      </w:pPr>
-      <w:rPr>
-        <w:rFonts w:hint="default"/>
-      </w:rPr>
-    </w:lvl>
-  </w:abstractNum>
   <w:num w:numId="1">
-    <w:abstractNumId w:val="3"/>
+    <w:abstractNumId w:val="1"/>
   </w:num>
   <w:num w:numId="2">
+    <w:abstractNumId w:val="4"/>
+  </w:num>
+  <w:num w:numId="3">
+    <w:abstractNumId w:val="0"/>
+  </w:num>
+  <w:num w:numId="4">
+    <w:abstractNumId w:val="2"/>
+  </w:num>
+  <w:num w:numId="5">
     <w:abstractNumId w:val="6"/>
   </w:num>
-  <w:num w:numId="3">
-    <w:abstractNumId w:val="2"/>
-  </w:num>
-  <w:num w:numId="4">
-    <w:abstractNumId w:val="4"/>
-  </w:num>
-  <w:num w:numId="5">
-    <w:abstractNumId w:val="9"/>
-  </w:num>
   <w:num w:numId="6">
-    <w:abstractNumId w:val="10"/>
+    <w:abstractNumId w:val="7"/>
   </w:num>
   <w:num w:numId="7">
-    <w:abstractNumId w:val="8"/>
+    <w:abstractNumId w:val="5"/>
   </w:num>
   <w:num w:numId="8">
-    <w:abstractNumId w:val="5"/>
-  </w:num>
-  <w:num w:numId="9">
-    <w:abstractNumId w:val="11"/>
-  </w:num>
-  <w:num w:numId="10">
-    <w:abstractNumId w:val="7"/>
-  </w:num>
-  <w:num w:numId="11">
-    <w:abstractNumId w:val="1"/>
-  </w:num>
-  <w:num w:numId="12">
-    <w:abstractNumId w:val="0"/>
+    <w:abstractNumId w:val="3"/>
   </w:num>
 </w:numbering>
 </file>

</xml_diff>